<commit_message>
Java en nueva carpeta
</commit_message>
<xml_diff>
--- a/1-Initial System Requeriments_MiRancho.docx
+++ b/1-Initial System Requeriments_MiRancho.docx
@@ -1,6 +1,6 @@
 
 <file path=word/document.xml><?xml version="1.0" encoding="utf-8"?>
-<w:document xmlns:wpc="http://schemas.microsoft.com/office/word/2010/wordprocessingCanvas" xmlns:cx="http://schemas.microsoft.com/office/drawing/2014/chartex" xmlns:cx1="http://schemas.microsoft.com/office/drawing/2015/9/8/chartex" xmlns:cx2="http://schemas.microsoft.com/office/drawing/2015/10/21/chartex" xmlns:cx3="http://schemas.microsoft.com/office/drawing/2016/5/9/chartex" xmlns:cx4="http://schemas.microsoft.com/office/drawing/2016/5/10/chartex" xmlns:cx5="http://schemas.microsoft.com/office/drawing/2016/5/11/chartex" xmlns:cx6="http://schemas.microsoft.com/office/drawing/2016/5/12/chartex" xmlns:cx7="http://schemas.microsoft.com/office/drawing/2016/5/13/chartex" xmlns:cx8="http://schemas.microsoft.com/office/drawing/2016/5/14/chartex" xmlns:mc="http://schemas.openxmlformats.org/markup-compatibility/2006" xmlns:aink="http://schemas.microsoft.com/office/drawing/2016/ink" xmlns:am3d="http://schemas.microsoft.com/office/drawing/2017/model3d" xmlns:o="urn:schemas-microsoft-com:office:office" xmlns:r="http://schemas.openxmlformats.org/officeDocument/2006/relationships" xmlns:m="http://schemas.openxmlformats.org/officeDocument/2006/math" xmlns:v="urn:schemas-microsoft-com:vml" xmlns:wp14="http://schemas.microsoft.com/office/word/2010/wordprocessingDrawing" xmlns:wp="http://schemas.openxmlformats.org/drawingml/2006/wordprocessingDrawing" xmlns:w10="urn:schemas-microsoft-com:office:word" xmlns:w="http://schemas.openxmlformats.org/wordprocessingml/2006/main" xmlns:w14="http://schemas.microsoft.com/office/word/2010/wordml" xmlns:w15="http://schemas.microsoft.com/office/word/2012/wordml" xmlns:w16cex="http://schemas.microsoft.com/office/word/2018/wordml/cex" xmlns:w16cid="http://schemas.microsoft.com/office/word/2016/wordml/cid" xmlns:w16="http://schemas.microsoft.com/office/word/2018/wordml" xmlns:w16sdtdh="http://schemas.microsoft.com/office/word/2020/wordml/sdtdatahash" xmlns:w16se="http://schemas.microsoft.com/office/word/2015/wordml/symex" xmlns:wpg="http://schemas.microsoft.com/office/word/2010/wordprocessingGroup" xmlns:wpi="http://schemas.microsoft.com/office/word/2010/wordprocessingInk" xmlns:wne="http://schemas.microsoft.com/office/word/2006/wordml" xmlns:wps="http://schemas.microsoft.com/office/word/2010/wordprocessingShape" mc:Ignorable="w14 w15 w16se w16cid w16 w16cex w16sdtdh wp14">
+<w:document xmlns:wpc="http://schemas.microsoft.com/office/word/2010/wordprocessingCanvas" xmlns:mc="http://schemas.openxmlformats.org/markup-compatibility/2006" xmlns:o="urn:schemas-microsoft-com:office:office" xmlns:r="http://schemas.openxmlformats.org/officeDocument/2006/relationships" xmlns:m="http://schemas.openxmlformats.org/officeDocument/2006/math" xmlns:v="urn:schemas-microsoft-com:vml" xmlns:wp14="http://schemas.microsoft.com/office/word/2010/wordprocessingDrawing" xmlns:wp="http://schemas.openxmlformats.org/drawingml/2006/wordprocessingDrawing" xmlns:w="http://schemas.openxmlformats.org/wordprocessingml/2006/main" xmlns:w14="http://schemas.microsoft.com/office/word/2010/wordml" xmlns:w10="urn:schemas-microsoft-com:office:word" xmlns:w15="http://schemas.microsoft.com/office/word/2012/wordml" xmlns:wpg="http://schemas.microsoft.com/office/word/2010/wordprocessingGroup" xmlns:wpi="http://schemas.microsoft.com/office/word/2010/wordprocessingInk" xmlns:wne="http://schemas.microsoft.com/office/word/2006/wordml" xmlns:wps="http://schemas.microsoft.com/office/word/2010/wordprocessingShape" xmlns:wpsCustomData="http://www.wps.cn/officeDocument/2013/wpsCustomData" mc:Ignorable="w14 w15 wp14">
   <w:body>
     <w:p>
       <w:pPr>
@@ -21,7 +21,7 @@
     <w:p>
       <w:pPr>
         <w:pBdr>
-          <w:bottom w:val="single" w:sz="6" w:space="1" w:color="auto"/>
+          <w:bottom w:val="single" w:color="auto" w:sz="6" w:space="1"/>
         </w:pBdr>
         <w:jc w:val="center"/>
         <w:rPr>
@@ -34,14 +34,7 @@
           <w:rFonts w:ascii="Bahnschrift" w:hAnsi="Bahnschrift"/>
           <w:sz w:val="32"/>
         </w:rPr>
-        <w:t xml:space="preserve">Centro Universitario de Ciencias Exactas e </w:t>
-      </w:r>
-      <w:r>
-        <w:rPr>
-          <w:rFonts w:ascii="Bahnschrift" w:hAnsi="Bahnschrift"/>
-          <w:sz w:val="32"/>
-        </w:rPr>
-        <w:t>Ingenierías</w:t>
+        <w:t>Centro Universitario de Ciencias Exactas e Ingenierías</w:t>
       </w:r>
     </w:p>
     <w:p>
@@ -55,11 +48,10 @@
       <w:r>
         <w:rPr>
           <w:rFonts w:ascii="Bahnschrift" w:hAnsi="Bahnschrift"/>
-          <w:noProof/>
           <w:lang w:eastAsia="es-MX"/>
         </w:rPr>
         <w:drawing>
-          <wp:inline distT="0" distB="0" distL="0" distR="0" wp14:anchorId="53A7C62C" wp14:editId="666A6524">
+          <wp:inline distT="0" distB="0" distL="0" distR="0">
             <wp:extent cx="1905635" cy="2589530"/>
             <wp:effectExtent l="0" t="0" r="0" b="1270"/>
             <wp:docPr id="1" name="Imagen 1" descr="Resultado de imagen para udg"/>
@@ -70,13 +62,13 @@
               <a:graphicData uri="http://schemas.openxmlformats.org/drawingml/2006/picture">
                 <pic:pic xmlns:pic="http://schemas.openxmlformats.org/drawingml/2006/picture">
                   <pic:nvPicPr>
-                    <pic:cNvPr id="0" name="Picture 1" descr="Resultado de imagen para udg"/>
+                    <pic:cNvPr id="1" name="Imagen 1" descr="Resultado de imagen para udg"/>
                     <pic:cNvPicPr>
                       <a:picLocks noChangeAspect="1" noChangeArrowheads="1"/>
                     </pic:cNvPicPr>
                   </pic:nvPicPr>
                   <pic:blipFill>
-                    <a:blip r:embed="rId5">
+                    <a:blip r:embed="rId6">
                       <a:extLst>
                         <a:ext uri="{28A0092B-C50C-407E-A947-70E740481C1C}">
                           <a14:useLocalDpi xmlns:a14="http://schemas.microsoft.com/office/drawing/2010/main" val="0"/>
@@ -88,7 +80,7 @@
                       <a:fillRect/>
                     </a:stretch>
                   </pic:blipFill>
-                  <pic:spPr bwMode="auto">
+                  <pic:spPr>
                     <a:xfrm>
                       <a:off x="0" y="0"/>
                       <a:ext cx="1905635" cy="2589530"/>
@@ -121,6 +113,44 @@
       <w:pPr>
         <w:jc w:val="center"/>
         <w:rPr>
+          <w:rFonts w:hint="default" w:ascii="Bahnschrift" w:hAnsi="Bahnschrift"/>
+          <w:sz w:val="28"/>
+          <w:lang/>
+        </w:rPr>
+      </w:pPr>
+      <w:r>
+        <w:rPr>
+          <w:rFonts w:hint="default" w:ascii="Bahnschrift" w:hAnsi="Bahnschrift"/>
+          <w:sz w:val="28"/>
+          <w:lang/>
+        </w:rPr>
+        <w:t>miRancho</w:t>
+      </w:r>
+    </w:p>
+    <w:p>
+      <w:pPr>
+        <w:jc w:val="center"/>
+        <w:rPr>
+          <w:rFonts w:hint="default" w:ascii="Bahnschrift" w:hAnsi="Bahnschrift"/>
+          <w:sz w:val="28"/>
+          <w:lang/>
+        </w:rPr>
+      </w:pPr>
+      <w:r>
+        <w:rPr>
+          <w:rFonts w:hint="default" w:ascii="Bahnschrift" w:hAnsi="Bahnschrift"/>
+          <w:sz w:val="28"/>
+          <w:lang/>
+        </w:rPr>
+        <w:t>Proyecto Modular</w:t>
+      </w:r>
+      <w:bookmarkStart w:id="0" w:name="_GoBack"/>
+      <w:bookmarkEnd w:id="0"/>
+    </w:p>
+    <w:p>
+      <w:pPr>
+        <w:jc w:val="center"/>
+        <w:rPr>
           <w:rFonts w:ascii="Bahnschrift" w:hAnsi="Bahnschrift"/>
           <w:sz w:val="28"/>
         </w:rPr>
@@ -130,15 +160,17 @@
           <w:rFonts w:ascii="Bahnschrift" w:hAnsi="Bahnschrift"/>
           <w:sz w:val="28"/>
         </w:rPr>
-        <w:t>Ingeniería</w:t>
-      </w:r>
-      <w:r>
+        <w:t>Requerimientos Iniciales del Sistema</w:t>
+      </w:r>
+    </w:p>
+    <w:p>
+      <w:pPr>
+        <w:jc w:val="center"/>
         <w:rPr>
           <w:rFonts w:ascii="Bahnschrift" w:hAnsi="Bahnschrift"/>
           <w:sz w:val="28"/>
         </w:rPr>
-        <w:t xml:space="preserve"> del Software</w:t>
-      </w:r>
+      </w:pPr>
     </w:p>
     <w:p>
       <w:pPr>
@@ -153,21 +185,23 @@
           <w:rFonts w:ascii="Bahnschrift" w:hAnsi="Bahnschrift"/>
           <w:sz w:val="28"/>
         </w:rPr>
-        <w:t>Sección</w:t>
-      </w:r>
-      <w:r>
+        <w:t>José Antonio Arellano Muñoz</w:t>
+      </w:r>
+    </w:p>
+    <w:p>
+      <w:pPr>
+        <w:jc w:val="center"/>
         <w:rPr>
           <w:rFonts w:ascii="Bahnschrift" w:hAnsi="Bahnschrift"/>
           <w:sz w:val="28"/>
         </w:rPr>
-        <w:t xml:space="preserve"> D</w:t>
-      </w:r>
+      </w:pPr>
       <w:r>
         <w:rPr>
           <w:rFonts w:ascii="Bahnschrift" w:hAnsi="Bahnschrift"/>
           <w:sz w:val="28"/>
         </w:rPr>
-        <w:t>-10</w:t>
+        <w:t>213669848</w:t>
       </w:r>
     </w:p>
     <w:p>
@@ -178,13 +212,15 @@
           <w:sz w:val="28"/>
         </w:rPr>
       </w:pPr>
-      <w:r>
+    </w:p>
+    <w:p>
+      <w:pPr>
+        <w:jc w:val="center"/>
         <w:rPr>
           <w:rFonts w:ascii="Bahnschrift" w:hAnsi="Bahnschrift"/>
           <w:sz w:val="28"/>
         </w:rPr>
-        <w:t>Requerimientos Iniciales del Sistema</w:t>
-      </w:r>
+      </w:pPr>
     </w:p>
     <w:p>
       <w:pPr>
@@ -197,106 +233,6 @@
     </w:p>
     <w:p>
       <w:pPr>
-        <w:jc w:val="center"/>
-        <w:rPr>
-          <w:rFonts w:ascii="Bahnschrift" w:hAnsi="Bahnschrift"/>
-          <w:sz w:val="28"/>
-        </w:rPr>
-      </w:pPr>
-      <w:r>
-        <w:rPr>
-          <w:rFonts w:ascii="Bahnschrift" w:hAnsi="Bahnschrift"/>
-          <w:sz w:val="28"/>
-        </w:rPr>
-        <w:t>José Antonio Arellano Muñoz</w:t>
-      </w:r>
-    </w:p>
-    <w:p>
-      <w:pPr>
-        <w:jc w:val="center"/>
-        <w:rPr>
-          <w:rFonts w:ascii="Bahnschrift" w:hAnsi="Bahnschrift"/>
-          <w:sz w:val="28"/>
-        </w:rPr>
-      </w:pPr>
-      <w:r>
-        <w:rPr>
-          <w:rFonts w:ascii="Bahnschrift" w:hAnsi="Bahnschrift"/>
-          <w:sz w:val="28"/>
-        </w:rPr>
-        <w:t>213669848</w:t>
-      </w:r>
-    </w:p>
-    <w:p>
-      <w:pPr>
-        <w:jc w:val="center"/>
-        <w:rPr>
-          <w:rFonts w:ascii="Bahnschrift" w:hAnsi="Bahnschrift"/>
-          <w:sz w:val="28"/>
-        </w:rPr>
-      </w:pPr>
-    </w:p>
-    <w:p>
-      <w:pPr>
-        <w:jc w:val="center"/>
-        <w:rPr>
-          <w:rFonts w:ascii="Bahnschrift" w:hAnsi="Bahnschrift"/>
-          <w:sz w:val="28"/>
-        </w:rPr>
-      </w:pPr>
-      <w:r>
-        <w:rPr>
-          <w:rFonts w:ascii="Bahnschrift" w:hAnsi="Bahnschrift"/>
-          <w:sz w:val="28"/>
-        </w:rPr>
-        <w:t>Zapopan Jalisco México</w:t>
-      </w:r>
-    </w:p>
-    <w:p>
-      <w:pPr>
-        <w:jc w:val="center"/>
-        <w:rPr>
-          <w:rFonts w:ascii="Bahnschrift" w:hAnsi="Bahnschrift"/>
-          <w:sz w:val="28"/>
-        </w:rPr>
-      </w:pPr>
-      <w:r>
-        <w:rPr>
-          <w:rFonts w:ascii="Bahnschrift" w:hAnsi="Bahnschrift"/>
-          <w:sz w:val="28"/>
-        </w:rPr>
-        <w:t>6 de Febrero de 2019</w:t>
-      </w:r>
-    </w:p>
-    <w:p>
-      <w:pPr>
-        <w:jc w:val="center"/>
-        <w:rPr>
-          <w:rFonts w:ascii="Bahnschrift" w:hAnsi="Bahnschrift"/>
-          <w:sz w:val="28"/>
-        </w:rPr>
-      </w:pPr>
-    </w:p>
-    <w:p>
-      <w:pPr>
-        <w:jc w:val="center"/>
-        <w:rPr>
-          <w:rFonts w:ascii="Bahnschrift" w:hAnsi="Bahnschrift"/>
-          <w:sz w:val="28"/>
-        </w:rPr>
-      </w:pPr>
-    </w:p>
-    <w:p>
-      <w:pPr>
-        <w:jc w:val="center"/>
-        <w:rPr>
-          <w:rFonts w:ascii="Bahnschrift" w:hAnsi="Bahnschrift"/>
-          <w:sz w:val="28"/>
-        </w:rPr>
-      </w:pPr>
-    </w:p>
-    <w:p>
-      <w:pPr>
         <w:spacing w:line="360" w:lineRule="auto"/>
         <w:jc w:val="both"/>
         <w:rPr>
@@ -351,111 +287,7 @@
           <w:sz w:val="24"/>
           <w:szCs w:val="24"/>
         </w:rPr>
-        <w:t>Dad</w:t>
-      </w:r>
-      <w:r>
-        <w:rPr>
-          <w:rFonts w:ascii="Arial" w:hAnsi="Arial" w:cs="Arial"/>
-          <w:sz w:val="24"/>
-          <w:szCs w:val="24"/>
-        </w:rPr>
-        <w:t>as</w:t>
-      </w:r>
-      <w:r>
-        <w:rPr>
-          <w:rFonts w:ascii="Arial" w:hAnsi="Arial" w:cs="Arial"/>
-          <w:sz w:val="24"/>
-          <w:szCs w:val="24"/>
-        </w:rPr>
-        <w:t xml:space="preserve"> </w:t>
-      </w:r>
-      <w:r>
-        <w:rPr>
-          <w:rFonts w:ascii="Arial" w:hAnsi="Arial" w:cs="Arial"/>
-          <w:sz w:val="24"/>
-          <w:szCs w:val="24"/>
-        </w:rPr>
-        <w:t>las reformas</w:t>
-      </w:r>
-      <w:r>
-        <w:rPr>
-          <w:rFonts w:ascii="Arial" w:hAnsi="Arial" w:cs="Arial"/>
-          <w:sz w:val="24"/>
-          <w:szCs w:val="24"/>
-        </w:rPr>
-        <w:t xml:space="preserve"> en leyes de hacienda </w:t>
-      </w:r>
-      <w:r>
-        <w:rPr>
-          <w:rFonts w:ascii="Arial" w:hAnsi="Arial" w:cs="Arial"/>
-          <w:sz w:val="24"/>
-          <w:szCs w:val="24"/>
-        </w:rPr>
-        <w:t xml:space="preserve">que se han aprobado </w:t>
-      </w:r>
-      <w:r>
-        <w:rPr>
-          <w:rFonts w:ascii="Arial" w:hAnsi="Arial" w:cs="Arial"/>
-          <w:sz w:val="24"/>
-          <w:szCs w:val="24"/>
-        </w:rPr>
-        <w:t xml:space="preserve">en la </w:t>
-      </w:r>
-      <w:r>
-        <w:rPr>
-          <w:rFonts w:ascii="Arial" w:hAnsi="Arial" w:cs="Arial"/>
-          <w:sz w:val="24"/>
-          <w:szCs w:val="24"/>
-        </w:rPr>
-        <w:t>última</w:t>
-      </w:r>
-      <w:r>
-        <w:rPr>
-          <w:rFonts w:ascii="Arial" w:hAnsi="Arial" w:cs="Arial"/>
-          <w:sz w:val="24"/>
-          <w:szCs w:val="24"/>
-        </w:rPr>
-        <w:t xml:space="preserve"> década</w:t>
-      </w:r>
-      <w:r>
-        <w:rPr>
-          <w:rFonts w:ascii="Arial" w:hAnsi="Arial" w:cs="Arial"/>
-          <w:sz w:val="24"/>
-          <w:szCs w:val="24"/>
-        </w:rPr>
-        <w:t xml:space="preserve">, </w:t>
-      </w:r>
-      <w:r>
-        <w:rPr>
-          <w:rFonts w:ascii="Arial" w:hAnsi="Arial" w:cs="Arial"/>
-          <w:sz w:val="24"/>
-          <w:szCs w:val="24"/>
-        </w:rPr>
-        <w:t xml:space="preserve">se ha impuesto a los productores una serie de </w:t>
-      </w:r>
-      <w:r>
-        <w:rPr>
-          <w:rFonts w:ascii="Arial" w:hAnsi="Arial" w:cs="Arial"/>
-          <w:sz w:val="24"/>
-          <w:szCs w:val="24"/>
-        </w:rPr>
-        <w:t>trámites</w:t>
-      </w:r>
-      <w:r>
-        <w:rPr>
-          <w:rFonts w:ascii="Arial" w:hAnsi="Arial" w:cs="Arial"/>
-          <w:sz w:val="24"/>
-          <w:szCs w:val="24"/>
-        </w:rPr>
-        <w:t xml:space="preserve"> burocráticos</w:t>
-      </w:r>
-      <w:r>
-        <w:rPr>
-          <w:rFonts w:ascii="Arial" w:hAnsi="Arial" w:cs="Arial"/>
-          <w:sz w:val="24"/>
-          <w:szCs w:val="24"/>
-        </w:rPr>
-        <w:t xml:space="preserve"> obligatorios respecto a la compra-venta, vacunación, traslado y genética del ganado. </w:t>
+        <w:t xml:space="preserve">Dadas las reformas en leyes de hacienda que se han aprobado en la última década, se ha impuesto a los productores una serie de trámites burocráticos obligatorios respecto a la compra-venta, vacunación, traslado y genética del ganado. </w:t>
       </w:r>
     </w:p>
     <w:p>
@@ -514,31 +346,7 @@
           <w:sz w:val="24"/>
           <w:szCs w:val="24"/>
         </w:rPr>
-        <w:t xml:space="preserve">Dicho software será capaz de llevar el registro de los diferentes cabezas de </w:t>
-      </w:r>
-      <w:r>
-        <w:rPr>
-          <w:rFonts w:ascii="Arial" w:hAnsi="Arial" w:cs="Arial"/>
-          <w:sz w:val="24"/>
-          <w:szCs w:val="24"/>
-        </w:rPr>
-        <w:t>ganado</w:t>
-      </w:r>
-      <w:r>
-        <w:rPr>
-          <w:rFonts w:ascii="Arial" w:hAnsi="Arial" w:cs="Arial"/>
-          <w:sz w:val="24"/>
-          <w:szCs w:val="24"/>
-        </w:rPr>
-        <w:t xml:space="preserve"> además </w:t>
-      </w:r>
-      <w:r>
-        <w:rPr>
-          <w:rFonts w:ascii="Arial" w:hAnsi="Arial" w:cs="Arial"/>
-          <w:sz w:val="24"/>
-          <w:szCs w:val="24"/>
-        </w:rPr>
-        <w:t>de poder llevar un control maternal, de vacunas y control sanitario, por lo que llegaría abarcar la mayoría de las actividades realizadas por un productor ganadero. Esto es necesario debido a que se llegan a tener numerosos hatos de ganado por lo que es difícil llevar el registro organizado de todos estos eventos, pudiendo así reducir el tiempo que necesitaran los productores en organizar sus actividades y llevar un control más exacto, elevando la producción. Sin embargo es importante destacar que los productores tienen la mayoría de las veces acceso a tecnologías de la información limitada, por lo que el software se debe adaptar para que sea muy intuitivo al usar y con una baja exigencia de recursos del sistema. Generalmente los productores no utilizan ningún sistema para llevar el control su ganado, por lo que será notoria la optimización de los procesos que estos llevan.</w:t>
+        <w:t>Dicho software será capaz de llevar el registro de los diferentes cabezas de ganado además de poder llevar un control maternal, de vacunas y control sanitario, por lo que llegaría abarcar la mayoría de las actividades realizadas por un productor ganadero. Esto es necesario debido a que se llegan a tener numerosos hatos de ganado por lo que es difícil llevar el registro organizado de todos estos eventos, pudiendo así reducir el tiempo que necesitaran los productores en organizar sus actividades y llevar un control más exacto, elevando la producción. Sin embargo es importante destacar que los productores tienen la mayoría de las veces acceso a tecnologías de la información limitada, por lo que el software se debe adaptar para que sea muy intuitivo al usar y con una baja exigencia de recursos del sistema. Generalmente los productores no utilizan ningún sistema para llevar el control su ganado, por lo que será notoria la optimización de los procesos que estos llevan.</w:t>
       </w:r>
     </w:p>
     <w:p>
@@ -578,7 +386,6 @@
           <w:sz w:val="24"/>
           <w:szCs w:val="24"/>
         </w:rPr>
-        <w:lastRenderedPageBreak/>
         <w:t>El sistema que se planea desarrollar no tendrá relación con ningún otro debido a la ausencia de este, por lo que podremos ayudar a los productores en los registros de actividades más comunes, nuestro sistema es desarrollado para utilizarse en sistema operativo de Windows, en una versión de escritorio, llevara alrededor de 3 meses para su culminación.</w:t>
       </w:r>
     </w:p>
@@ -663,28 +470,12 @@
           <w:sz w:val="24"/>
           <w:szCs w:val="24"/>
         </w:rPr>
-        <w:t>El</w:t>
-      </w:r>
-      <w:r>
-        <w:rPr>
-          <w:rFonts w:ascii="Arial" w:hAnsi="Arial" w:cs="Arial"/>
-          <w:sz w:val="24"/>
-          <w:szCs w:val="24"/>
-        </w:rPr>
-        <w:t xml:space="preserve"> sistema incorporara una parte donde podremos añadir, modificar y eliminar las cabezas de ganado, a su vez tendremos un módulo para llevar el registro de maternidad y de las vacunas y controles sanitarios que se aplique a los hatos. Todo esto será utilizado por varios usuarios con las mismas capacidades, pero con un inventario independientes a los demás.</w:t>
-      </w:r>
-      <w:r>
-        <w:rPr>
-          <w:rFonts w:ascii="Arial" w:hAnsi="Arial" w:cs="Arial"/>
-          <w:sz w:val="24"/>
-          <w:szCs w:val="24"/>
-        </w:rPr>
-        <w:t xml:space="preserve"> Por lo que el sistema tendrá los objetivos de:</w:t>
-      </w:r>
-    </w:p>
-    <w:p>
-      <w:pPr>
-        <w:pStyle w:val="Prrafodelista"/>
+        <w:t>El sistema incorporara una parte donde podremos añadir, modificar y eliminar las cabezas de ganado, a su vez tendremos un módulo para llevar el registro de maternidad y de las vacunas y controles sanitarios que se aplique a los hatos. Todo esto será utilizado por varios usuarios con las mismas capacidades, pero con un inventario independientes a los demás. Por lo que el sistema tendrá los objetivos de:</w:t>
+      </w:r>
+    </w:p>
+    <w:p>
+      <w:pPr>
+        <w:pStyle w:val="5"/>
         <w:numPr>
           <w:ilvl w:val="0"/>
           <w:numId w:val="1"/>
@@ -708,7 +499,7 @@
     </w:p>
     <w:p>
       <w:pPr>
-        <w:pStyle w:val="Prrafodelista"/>
+        <w:pStyle w:val="5"/>
         <w:numPr>
           <w:ilvl w:val="0"/>
           <w:numId w:val="1"/>
@@ -732,7 +523,7 @@
     </w:p>
     <w:p>
       <w:pPr>
-        <w:pStyle w:val="Prrafodelista"/>
+        <w:pStyle w:val="5"/>
         <w:numPr>
           <w:ilvl w:val="0"/>
           <w:numId w:val="1"/>
@@ -756,7 +547,7 @@
     </w:p>
     <w:p>
       <w:pPr>
-        <w:pStyle w:val="Prrafodelista"/>
+        <w:pStyle w:val="5"/>
         <w:numPr>
           <w:ilvl w:val="0"/>
           <w:numId w:val="1"/>
@@ -780,7 +571,7 @@
     </w:p>
     <w:p>
       <w:pPr>
-        <w:pStyle w:val="Prrafodelista"/>
+        <w:pStyle w:val="5"/>
         <w:numPr>
           <w:ilvl w:val="0"/>
           <w:numId w:val="1"/>
@@ -804,7 +595,7 @@
     </w:p>
     <w:p>
       <w:pPr>
-        <w:pStyle w:val="Prrafodelista"/>
+        <w:pStyle w:val="5"/>
         <w:numPr>
           <w:ilvl w:val="0"/>
           <w:numId w:val="1"/>
@@ -828,7 +619,7 @@
     </w:p>
     <w:p>
       <w:pPr>
-        <w:pStyle w:val="Prrafodelista"/>
+        <w:pStyle w:val="5"/>
         <w:numPr>
           <w:ilvl w:val="0"/>
           <w:numId w:val="1"/>
@@ -852,7 +643,7 @@
     </w:p>
     <w:p>
       <w:pPr>
-        <w:pStyle w:val="Prrafodelista"/>
+        <w:pStyle w:val="5"/>
         <w:numPr>
           <w:ilvl w:val="0"/>
           <w:numId w:val="1"/>
@@ -876,7 +667,7 @@
     </w:p>
     <w:p>
       <w:pPr>
-        <w:pStyle w:val="Prrafodelista"/>
+        <w:pStyle w:val="5"/>
         <w:numPr>
           <w:ilvl w:val="0"/>
           <w:numId w:val="1"/>
@@ -935,56 +726,46 @@
           <w:sz w:val="24"/>
           <w:szCs w:val="24"/>
         </w:rPr>
-        <w:lastRenderedPageBreak/>
-        <w:t>Justificación</w:t>
-      </w:r>
-      <w:r>
+        <w:t>Justificación del sistema</w:t>
+      </w:r>
+    </w:p>
+    <w:p>
+      <w:pPr>
+        <w:spacing w:line="360" w:lineRule="auto"/>
+        <w:jc w:val="both"/>
+        <w:rPr>
+          <w:rFonts w:ascii="Arial" w:hAnsi="Arial" w:cs="Arial"/>
+          <w:sz w:val="24"/>
+          <w:szCs w:val="24"/>
+        </w:rPr>
+      </w:pPr>
+      <w:r>
+        <w:rPr>
+          <w:rFonts w:ascii="Arial" w:hAnsi="Arial" w:cs="Arial"/>
+          <w:sz w:val="24"/>
+          <w:szCs w:val="24"/>
+        </w:rPr>
+        <w:t>Tener un sistema capaz de administrar los hatos ganaderos facilitara a los productores el manejo de cantidades grandes de ganado, además de tener un historial de los diferentes eventos que suceden con los especímenes ayudara a los productores a brindar mejores atenciones al ganado, acortando tiempos de producción.</w:t>
+      </w:r>
+    </w:p>
+    <w:p>
+      <w:pPr>
+        <w:spacing w:line="360" w:lineRule="auto"/>
+        <w:jc w:val="both"/>
         <w:rPr>
           <w:rFonts w:ascii="Arial" w:hAnsi="Arial" w:cs="Arial"/>
           <w:b/>
           <w:sz w:val="24"/>
           <w:szCs w:val="24"/>
         </w:rPr>
-        <w:t xml:space="preserve"> del sistema</w:t>
-      </w:r>
-    </w:p>
-    <w:p>
-      <w:pPr>
-        <w:spacing w:line="360" w:lineRule="auto"/>
-        <w:jc w:val="both"/>
-        <w:rPr>
-          <w:rFonts w:ascii="Arial" w:hAnsi="Arial" w:cs="Arial"/>
-          <w:sz w:val="24"/>
-          <w:szCs w:val="24"/>
-        </w:rPr>
-      </w:pPr>
-      <w:r>
-        <w:rPr>
-          <w:rFonts w:ascii="Arial" w:hAnsi="Arial" w:cs="Arial"/>
-          <w:sz w:val="24"/>
-          <w:szCs w:val="24"/>
-        </w:rPr>
-        <w:t>Tener un sistema capaz de administrar los hatos ganaderos facilitara a los productores el manejo de cantidades grandes de ganado, además de tener un historial de los diferentes eventos que suceden con los especímenes ayudara a los productores a brindar mejores atenciones al ganado, acortando tiempos de producción.</w:t>
-      </w:r>
-    </w:p>
-    <w:p>
-      <w:pPr>
-        <w:spacing w:line="360" w:lineRule="auto"/>
-        <w:jc w:val="both"/>
+      </w:pPr>
+      <w:r>
         <w:rPr>
           <w:rFonts w:ascii="Arial" w:hAnsi="Arial" w:cs="Arial"/>
           <w:b/>
           <w:sz w:val="24"/>
           <w:szCs w:val="24"/>
         </w:rPr>
-      </w:pPr>
-      <w:r>
-        <w:rPr>
-          <w:rFonts w:ascii="Arial" w:hAnsi="Arial" w:cs="Arial"/>
-          <w:b/>
-          <w:sz w:val="24"/>
-          <w:szCs w:val="24"/>
-        </w:rPr>
         <w:t>Análisis de factibilidad</w:t>
       </w:r>
     </w:p>
@@ -1061,39 +842,7 @@
           <w:sz w:val="24"/>
           <w:szCs w:val="24"/>
         </w:rPr>
-        <w:t xml:space="preserve">El proyecto se desarrollará a lo largo de </w:t>
-      </w:r>
-      <w:r>
-        <w:rPr>
-          <w:rFonts w:ascii="Arial" w:hAnsi="Arial" w:cs="Arial"/>
-          <w:sz w:val="24"/>
-          <w:szCs w:val="24"/>
-        </w:rPr>
-        <w:t>2</w:t>
-      </w:r>
-      <w:r>
-        <w:rPr>
-          <w:rFonts w:ascii="Arial" w:hAnsi="Arial" w:cs="Arial"/>
-          <w:sz w:val="24"/>
-          <w:szCs w:val="24"/>
-        </w:rPr>
-        <w:t xml:space="preserve"> meses, teniendo un tiempo de vida aproximado a 5 años, debido a los cambios en la información</w:t>
-      </w:r>
-      <w:r>
-        <w:rPr>
-          <w:rFonts w:ascii="Arial" w:hAnsi="Arial" w:cs="Arial"/>
-          <w:sz w:val="24"/>
-          <w:szCs w:val="24"/>
-        </w:rPr>
-        <w:t xml:space="preserve"> que se </w:t>
-      </w:r>
-      <w:r>
-        <w:rPr>
-          <w:rFonts w:ascii="Arial" w:hAnsi="Arial" w:cs="Arial"/>
-          <w:sz w:val="24"/>
-          <w:szCs w:val="24"/>
-        </w:rPr>
-        <w:t>necesaria o los cambios en los tramites.</w:t>
+        <w:t>El proyecto se desarrollará a lo largo de 2 meses, teniendo un tiempo de vida aproximado a 5 años, debido a los cambios en la información que se necesaria o los cambios en los tramites.</w:t>
       </w:r>
     </w:p>
     <w:p>
@@ -1169,23 +918,7 @@
           <w:sz w:val="24"/>
           <w:szCs w:val="24"/>
         </w:rPr>
-        <w:t xml:space="preserve">Llevar el registro en papel, de una manera tradicional </w:t>
-      </w:r>
-      <w:r>
-        <w:rPr>
-          <w:rFonts w:ascii="Arial" w:hAnsi="Arial" w:cs="Arial"/>
-          <w:sz w:val="24"/>
-          <w:szCs w:val="24"/>
-        </w:rPr>
-        <w:t>en donde también implica el conocimiento del propietario</w:t>
-      </w:r>
-      <w:r>
-        <w:rPr>
-          <w:rFonts w:ascii="Arial" w:hAnsi="Arial" w:cs="Arial"/>
-          <w:sz w:val="24"/>
-          <w:szCs w:val="24"/>
-        </w:rPr>
-        <w:t>.</w:t>
+        <w:t>Llevar el registro en papel, de una manera tradicional en donde también implica el conocimiento del propietario.</w:t>
       </w:r>
     </w:p>
     <w:p>
@@ -1223,50 +956,25 @@
           <w:sz w:val="24"/>
           <w:szCs w:val="24"/>
         </w:rPr>
-        <w:t>Un software</w:t>
-      </w:r>
-      <w:r>
-        <w:rPr>
-          <w:rFonts w:ascii="Arial" w:hAnsi="Arial" w:cs="Arial"/>
-          <w:sz w:val="24"/>
-          <w:szCs w:val="24"/>
-        </w:rPr>
-        <w:t xml:space="preserve"> multiplataforma</w:t>
-      </w:r>
-      <w:r>
-        <w:rPr>
-          <w:rFonts w:ascii="Arial" w:hAnsi="Arial" w:cs="Arial"/>
-          <w:sz w:val="24"/>
-          <w:szCs w:val="24"/>
-        </w:rPr>
-        <w:t xml:space="preserve"> especializado en la administración de los hatos ganaderos</w:t>
-      </w:r>
-      <w:r>
-        <w:rPr>
-          <w:rFonts w:ascii="Arial" w:hAnsi="Arial" w:cs="Arial"/>
-          <w:sz w:val="24"/>
-          <w:szCs w:val="24"/>
-        </w:rPr>
-        <w:t>.</w:t>
-      </w:r>
-    </w:p>
-    <w:p>
-      <w:pPr>
-        <w:spacing w:line="360" w:lineRule="auto"/>
-        <w:jc w:val="both"/>
-        <w:rPr>
-          <w:rFonts w:ascii="Arial" w:hAnsi="Arial" w:cs="Arial"/>
-          <w:sz w:val="24"/>
-          <w:szCs w:val="24"/>
-        </w:rPr>
-      </w:pPr>
-      <w:r>
-        <w:rPr>
-          <w:rFonts w:ascii="Arial" w:hAnsi="Arial" w:cs="Arial"/>
-          <w:sz w:val="24"/>
-          <w:szCs w:val="24"/>
-        </w:rPr>
-        <w:lastRenderedPageBreak/>
+        <w:t>Un software multiplataforma especializado en la administración de los hatos ganaderos.</w:t>
+      </w:r>
+    </w:p>
+    <w:p>
+      <w:pPr>
+        <w:spacing w:line="360" w:lineRule="auto"/>
+        <w:jc w:val="both"/>
+        <w:rPr>
+          <w:rFonts w:ascii="Arial" w:hAnsi="Arial" w:cs="Arial"/>
+          <w:sz w:val="24"/>
+          <w:szCs w:val="24"/>
+        </w:rPr>
+      </w:pPr>
+      <w:r>
+        <w:rPr>
+          <w:rFonts w:ascii="Arial" w:hAnsi="Arial" w:cs="Arial"/>
+          <w:sz w:val="24"/>
+          <w:szCs w:val="24"/>
+        </w:rPr>
         <w:t>Alternativa C</w:t>
       </w:r>
     </w:p>
@@ -1286,30 +994,29 @@
           <w:sz w:val="24"/>
           <w:szCs w:val="24"/>
         </w:rPr>
-        <w:t>Utilizar software</w:t>
-      </w:r>
-      <w:r>
-        <w:rPr>
-          <w:rFonts w:ascii="Arial" w:hAnsi="Arial" w:cs="Arial"/>
-          <w:sz w:val="24"/>
-          <w:szCs w:val="24"/>
-        </w:rPr>
-        <w:t xml:space="preserve"> comúnmente contenido en paqueterías de ofimática</w:t>
-      </w:r>
-      <w:r>
-        <w:rPr>
-          <w:rFonts w:ascii="Arial" w:hAnsi="Arial" w:cs="Arial"/>
-          <w:sz w:val="24"/>
-          <w:szCs w:val="24"/>
-        </w:rPr>
-        <w:t xml:space="preserve"> donde a través de hoja de cálculo se lleva el registro.</w:t>
+        <w:t>Utilizar software comúnmente contenido en paqueterías de ofimática donde a través de hoja de cálculo se lleva el registro.</w:t>
       </w:r>
     </w:p>
     <w:tbl>
       <w:tblPr>
-        <w:tblStyle w:val="Tablaconcuadrcula"/>
+        <w:tblStyle w:val="4"/>
         <w:tblW w:w="0" w:type="auto"/>
-        <w:tblLook w:val="04A0" w:firstRow="1" w:lastRow="0" w:firstColumn="1" w:lastColumn="0" w:noHBand="0" w:noVBand="1"/>
+        <w:tblInd w:w="0" w:type="dxa"/>
+        <w:tblBorders>
+          <w:top w:val="single" w:color="auto" w:sz="4" w:space="0"/>
+          <w:left w:val="single" w:color="auto" w:sz="4" w:space="0"/>
+          <w:bottom w:val="single" w:color="auto" w:sz="4" w:space="0"/>
+          <w:right w:val="single" w:color="auto" w:sz="4" w:space="0"/>
+          <w:insideH w:val="single" w:color="auto" w:sz="4" w:space="0"/>
+          <w:insideV w:val="single" w:color="auto" w:sz="4" w:space="0"/>
+        </w:tblBorders>
+        <w:tblLayout w:type="autofit"/>
+        <w:tblCellMar>
+          <w:top w:w="0" w:type="dxa"/>
+          <w:left w:w="108" w:type="dxa"/>
+          <w:bottom w:w="0" w:type="dxa"/>
+          <w:right w:w="108" w:type="dxa"/>
+        </w:tblCellMar>
       </w:tblPr>
       <w:tblGrid>
         <w:gridCol w:w="2207"/>
@@ -1318,13 +1025,29 @@
         <w:gridCol w:w="2207"/>
       </w:tblGrid>
       <w:tr>
+        <w:tblPrEx>
+          <w:tblBorders>
+            <w:top w:val="single" w:color="auto" w:sz="4" w:space="0"/>
+            <w:left w:val="single" w:color="auto" w:sz="4" w:space="0"/>
+            <w:bottom w:val="single" w:color="auto" w:sz="4" w:space="0"/>
+            <w:right w:val="single" w:color="auto" w:sz="4" w:space="0"/>
+            <w:insideH w:val="single" w:color="auto" w:sz="4" w:space="0"/>
+            <w:insideV w:val="single" w:color="auto" w:sz="4" w:space="0"/>
+          </w:tblBorders>
+          <w:tblCellMar>
+            <w:top w:w="0" w:type="dxa"/>
+            <w:left w:w="108" w:type="dxa"/>
+            <w:bottom w:w="0" w:type="dxa"/>
+            <w:right w:w="108" w:type="dxa"/>
+          </w:tblCellMar>
+        </w:tblPrEx>
         <w:tc>
           <w:tcPr>
             <w:tcW w:w="2207" w:type="dxa"/>
           </w:tcPr>
           <w:p>
             <w:pPr>
-              <w:spacing w:line="360" w:lineRule="auto"/>
+              <w:spacing w:after="0" w:line="360" w:lineRule="auto"/>
               <w:jc w:val="both"/>
               <w:rPr>
                 <w:rFonts w:ascii="Arial" w:hAnsi="Arial" w:cs="Arial"/>
@@ -1340,7 +1063,7 @@
           </w:tcPr>
           <w:p>
             <w:pPr>
-              <w:spacing w:line="360" w:lineRule="auto"/>
+              <w:spacing w:after="0" w:line="360" w:lineRule="auto"/>
               <w:jc w:val="both"/>
               <w:rPr>
                 <w:rFonts w:ascii="Arial" w:hAnsi="Arial" w:cs="Arial"/>
@@ -1364,7 +1087,7 @@
           </w:tcPr>
           <w:p>
             <w:pPr>
-              <w:spacing w:line="360" w:lineRule="auto"/>
+              <w:spacing w:after="0" w:line="360" w:lineRule="auto"/>
               <w:jc w:val="both"/>
               <w:rPr>
                 <w:rFonts w:ascii="Arial" w:hAnsi="Arial" w:cs="Arial"/>
@@ -1388,7 +1111,7 @@
           </w:tcPr>
           <w:p>
             <w:pPr>
-              <w:spacing w:line="360" w:lineRule="auto"/>
+              <w:spacing w:after="0" w:line="360" w:lineRule="auto"/>
               <w:jc w:val="both"/>
               <w:rPr>
                 <w:rFonts w:ascii="Arial" w:hAnsi="Arial" w:cs="Arial"/>
@@ -1408,13 +1131,29 @@
         </w:tc>
       </w:tr>
       <w:tr>
+        <w:tblPrEx>
+          <w:tblBorders>
+            <w:top w:val="single" w:color="auto" w:sz="4" w:space="0"/>
+            <w:left w:val="single" w:color="auto" w:sz="4" w:space="0"/>
+            <w:bottom w:val="single" w:color="auto" w:sz="4" w:space="0"/>
+            <w:right w:val="single" w:color="auto" w:sz="4" w:space="0"/>
+            <w:insideH w:val="single" w:color="auto" w:sz="4" w:space="0"/>
+            <w:insideV w:val="single" w:color="auto" w:sz="4" w:space="0"/>
+          </w:tblBorders>
+          <w:tblCellMar>
+            <w:top w:w="0" w:type="dxa"/>
+            <w:left w:w="108" w:type="dxa"/>
+            <w:bottom w:w="0" w:type="dxa"/>
+            <w:right w:w="108" w:type="dxa"/>
+          </w:tblCellMar>
+        </w:tblPrEx>
         <w:tc>
           <w:tcPr>
             <w:tcW w:w="2207" w:type="dxa"/>
           </w:tcPr>
           <w:p>
             <w:pPr>
-              <w:spacing w:line="360" w:lineRule="auto"/>
+              <w:spacing w:after="0" w:line="360" w:lineRule="auto"/>
               <w:jc w:val="both"/>
               <w:rPr>
                 <w:rFonts w:ascii="Arial" w:hAnsi="Arial" w:cs="Arial"/>
@@ -1438,7 +1177,7 @@
           </w:tcPr>
           <w:p>
             <w:pPr>
-              <w:spacing w:line="360" w:lineRule="auto"/>
+              <w:spacing w:after="0" w:line="360" w:lineRule="auto"/>
               <w:jc w:val="both"/>
               <w:rPr>
                 <w:rFonts w:ascii="Arial" w:hAnsi="Arial" w:cs="Arial"/>
@@ -1462,7 +1201,7 @@
           </w:tcPr>
           <w:p>
             <w:pPr>
-              <w:spacing w:line="360" w:lineRule="auto"/>
+              <w:spacing w:after="0" w:line="360" w:lineRule="auto"/>
               <w:jc w:val="both"/>
               <w:rPr>
                 <w:rFonts w:ascii="Arial" w:hAnsi="Arial" w:cs="Arial"/>
@@ -1486,7 +1225,7 @@
           </w:tcPr>
           <w:p>
             <w:pPr>
-              <w:spacing w:line="360" w:lineRule="auto"/>
+              <w:spacing w:after="0" w:line="360" w:lineRule="auto"/>
               <w:jc w:val="both"/>
               <w:rPr>
                 <w:rFonts w:ascii="Arial" w:hAnsi="Arial" w:cs="Arial"/>
@@ -1506,13 +1245,29 @@
         </w:tc>
       </w:tr>
       <w:tr>
+        <w:tblPrEx>
+          <w:tblBorders>
+            <w:top w:val="single" w:color="auto" w:sz="4" w:space="0"/>
+            <w:left w:val="single" w:color="auto" w:sz="4" w:space="0"/>
+            <w:bottom w:val="single" w:color="auto" w:sz="4" w:space="0"/>
+            <w:right w:val="single" w:color="auto" w:sz="4" w:space="0"/>
+            <w:insideH w:val="single" w:color="auto" w:sz="4" w:space="0"/>
+            <w:insideV w:val="single" w:color="auto" w:sz="4" w:space="0"/>
+          </w:tblBorders>
+          <w:tblCellMar>
+            <w:top w:w="0" w:type="dxa"/>
+            <w:left w:w="108" w:type="dxa"/>
+            <w:bottom w:w="0" w:type="dxa"/>
+            <w:right w:w="108" w:type="dxa"/>
+          </w:tblCellMar>
+        </w:tblPrEx>
         <w:tc>
           <w:tcPr>
             <w:tcW w:w="2207" w:type="dxa"/>
           </w:tcPr>
           <w:p>
             <w:pPr>
-              <w:spacing w:line="360" w:lineRule="auto"/>
+              <w:spacing w:after="0" w:line="360" w:lineRule="auto"/>
               <w:jc w:val="both"/>
               <w:rPr>
                 <w:rFonts w:ascii="Arial" w:hAnsi="Arial" w:cs="Arial"/>
@@ -1536,7 +1291,7 @@
           </w:tcPr>
           <w:p>
             <w:pPr>
-              <w:spacing w:line="360" w:lineRule="auto"/>
+              <w:spacing w:after="0" w:line="360" w:lineRule="auto"/>
               <w:jc w:val="both"/>
               <w:rPr>
                 <w:rFonts w:ascii="Arial" w:hAnsi="Arial" w:cs="Arial"/>
@@ -1560,7 +1315,7 @@
           </w:tcPr>
           <w:p>
             <w:pPr>
-              <w:spacing w:line="360" w:lineRule="auto"/>
+              <w:spacing w:after="0" w:line="360" w:lineRule="auto"/>
               <w:jc w:val="both"/>
               <w:rPr>
                 <w:rFonts w:ascii="Arial" w:hAnsi="Arial" w:cs="Arial"/>
@@ -1584,7 +1339,7 @@
           </w:tcPr>
           <w:p>
             <w:pPr>
-              <w:spacing w:line="360" w:lineRule="auto"/>
+              <w:spacing w:after="0" w:line="360" w:lineRule="auto"/>
               <w:jc w:val="both"/>
               <w:rPr>
                 <w:rFonts w:ascii="Arial" w:hAnsi="Arial" w:cs="Arial"/>
@@ -1604,13 +1359,23 @@
         </w:tc>
       </w:tr>
       <w:tr>
+        <w:tblPrEx>
+          <w:tblBorders>
+            <w:top w:val="single" w:color="auto" w:sz="4" w:space="0"/>
+            <w:left w:val="single" w:color="auto" w:sz="4" w:space="0"/>
+            <w:bottom w:val="single" w:color="auto" w:sz="4" w:space="0"/>
+            <w:right w:val="single" w:color="auto" w:sz="4" w:space="0"/>
+            <w:insideH w:val="single" w:color="auto" w:sz="4" w:space="0"/>
+            <w:insideV w:val="single" w:color="auto" w:sz="4" w:space="0"/>
+          </w:tblBorders>
+        </w:tblPrEx>
         <w:tc>
           <w:tcPr>
             <w:tcW w:w="2207" w:type="dxa"/>
           </w:tcPr>
           <w:p>
             <w:pPr>
-              <w:spacing w:line="360" w:lineRule="auto"/>
+              <w:spacing w:after="0" w:line="360" w:lineRule="auto"/>
               <w:jc w:val="both"/>
               <w:rPr>
                 <w:rFonts w:ascii="Arial" w:hAnsi="Arial" w:cs="Arial"/>
@@ -1634,7 +1399,7 @@
           </w:tcPr>
           <w:p>
             <w:pPr>
-              <w:spacing w:line="360" w:lineRule="auto"/>
+              <w:spacing w:after="0" w:line="360" w:lineRule="auto"/>
               <w:jc w:val="both"/>
               <w:rPr>
                 <w:rFonts w:ascii="Arial" w:hAnsi="Arial" w:cs="Arial"/>
@@ -1658,7 +1423,7 @@
           </w:tcPr>
           <w:p>
             <w:pPr>
-              <w:spacing w:line="360" w:lineRule="auto"/>
+              <w:spacing w:after="0" w:line="360" w:lineRule="auto"/>
               <w:jc w:val="both"/>
               <w:rPr>
                 <w:rFonts w:ascii="Arial" w:hAnsi="Arial" w:cs="Arial"/>
@@ -1682,7 +1447,7 @@
           </w:tcPr>
           <w:p>
             <w:pPr>
-              <w:spacing w:line="360" w:lineRule="auto"/>
+              <w:spacing w:after="0" w:line="360" w:lineRule="auto"/>
               <w:jc w:val="both"/>
               <w:rPr>
                 <w:rFonts w:ascii="Arial" w:hAnsi="Arial" w:cs="Arial"/>
@@ -1702,13 +1467,29 @@
         </w:tc>
       </w:tr>
       <w:tr>
+        <w:tblPrEx>
+          <w:tblBorders>
+            <w:top w:val="single" w:color="auto" w:sz="4" w:space="0"/>
+            <w:left w:val="single" w:color="auto" w:sz="4" w:space="0"/>
+            <w:bottom w:val="single" w:color="auto" w:sz="4" w:space="0"/>
+            <w:right w:val="single" w:color="auto" w:sz="4" w:space="0"/>
+            <w:insideH w:val="single" w:color="auto" w:sz="4" w:space="0"/>
+            <w:insideV w:val="single" w:color="auto" w:sz="4" w:space="0"/>
+          </w:tblBorders>
+          <w:tblCellMar>
+            <w:top w:w="0" w:type="dxa"/>
+            <w:left w:w="108" w:type="dxa"/>
+            <w:bottom w:w="0" w:type="dxa"/>
+            <w:right w:w="108" w:type="dxa"/>
+          </w:tblCellMar>
+        </w:tblPrEx>
         <w:tc>
           <w:tcPr>
             <w:tcW w:w="2207" w:type="dxa"/>
           </w:tcPr>
           <w:p>
             <w:pPr>
-              <w:spacing w:line="360" w:lineRule="auto"/>
+              <w:spacing w:after="0" w:line="360" w:lineRule="auto"/>
               <w:jc w:val="both"/>
               <w:rPr>
                 <w:rFonts w:ascii="Arial" w:hAnsi="Arial" w:cs="Arial"/>
@@ -1732,7 +1513,7 @@
           </w:tcPr>
           <w:p>
             <w:pPr>
-              <w:spacing w:line="360" w:lineRule="auto"/>
+              <w:spacing w:after="0" w:line="360" w:lineRule="auto"/>
               <w:jc w:val="both"/>
               <w:rPr>
                 <w:rFonts w:ascii="Arial" w:hAnsi="Arial" w:cs="Arial"/>
@@ -1756,7 +1537,7 @@
           </w:tcPr>
           <w:p>
             <w:pPr>
-              <w:spacing w:line="360" w:lineRule="auto"/>
+              <w:spacing w:after="0" w:line="360" w:lineRule="auto"/>
               <w:jc w:val="both"/>
               <w:rPr>
                 <w:rFonts w:ascii="Arial" w:hAnsi="Arial" w:cs="Arial"/>
@@ -1780,7 +1561,7 @@
           </w:tcPr>
           <w:p>
             <w:pPr>
-              <w:spacing w:line="360" w:lineRule="auto"/>
+              <w:spacing w:after="0" w:line="360" w:lineRule="auto"/>
               <w:jc w:val="both"/>
               <w:rPr>
                 <w:rFonts w:ascii="Arial" w:hAnsi="Arial" w:cs="Arial"/>
@@ -1800,13 +1581,29 @@
         </w:tc>
       </w:tr>
       <w:tr>
+        <w:tblPrEx>
+          <w:tblBorders>
+            <w:top w:val="single" w:color="auto" w:sz="4" w:space="0"/>
+            <w:left w:val="single" w:color="auto" w:sz="4" w:space="0"/>
+            <w:bottom w:val="single" w:color="auto" w:sz="4" w:space="0"/>
+            <w:right w:val="single" w:color="auto" w:sz="4" w:space="0"/>
+            <w:insideH w:val="single" w:color="auto" w:sz="4" w:space="0"/>
+            <w:insideV w:val="single" w:color="auto" w:sz="4" w:space="0"/>
+          </w:tblBorders>
+          <w:tblCellMar>
+            <w:top w:w="0" w:type="dxa"/>
+            <w:left w:w="108" w:type="dxa"/>
+            <w:bottom w:w="0" w:type="dxa"/>
+            <w:right w:w="108" w:type="dxa"/>
+          </w:tblCellMar>
+        </w:tblPrEx>
         <w:tc>
           <w:tcPr>
             <w:tcW w:w="2207" w:type="dxa"/>
           </w:tcPr>
           <w:p>
             <w:pPr>
-              <w:spacing w:line="360" w:lineRule="auto"/>
+              <w:spacing w:after="0" w:line="360" w:lineRule="auto"/>
               <w:jc w:val="both"/>
               <w:rPr>
                 <w:rFonts w:ascii="Arial" w:hAnsi="Arial" w:cs="Arial"/>
@@ -1830,7 +1627,7 @@
           </w:tcPr>
           <w:p>
             <w:pPr>
-              <w:spacing w:line="360" w:lineRule="auto"/>
+              <w:spacing w:after="0" w:line="360" w:lineRule="auto"/>
               <w:jc w:val="both"/>
               <w:rPr>
                 <w:rFonts w:ascii="Arial" w:hAnsi="Arial" w:cs="Arial"/>
@@ -1854,7 +1651,7 @@
           </w:tcPr>
           <w:p>
             <w:pPr>
-              <w:spacing w:line="360" w:lineRule="auto"/>
+              <w:spacing w:after="0" w:line="360" w:lineRule="auto"/>
               <w:jc w:val="both"/>
               <w:rPr>
                 <w:rFonts w:ascii="Arial" w:hAnsi="Arial" w:cs="Arial"/>
@@ -1878,7 +1675,7 @@
           </w:tcPr>
           <w:p>
             <w:pPr>
-              <w:spacing w:line="360" w:lineRule="auto"/>
+              <w:spacing w:after="0" w:line="360" w:lineRule="auto"/>
               <w:jc w:val="both"/>
               <w:rPr>
                 <w:rFonts w:ascii="Arial" w:hAnsi="Arial" w:cs="Arial"/>
@@ -1898,13 +1695,29 @@
         </w:tc>
       </w:tr>
       <w:tr>
+        <w:tblPrEx>
+          <w:tblBorders>
+            <w:top w:val="single" w:color="auto" w:sz="4" w:space="0"/>
+            <w:left w:val="single" w:color="auto" w:sz="4" w:space="0"/>
+            <w:bottom w:val="single" w:color="auto" w:sz="4" w:space="0"/>
+            <w:right w:val="single" w:color="auto" w:sz="4" w:space="0"/>
+            <w:insideH w:val="single" w:color="auto" w:sz="4" w:space="0"/>
+            <w:insideV w:val="single" w:color="auto" w:sz="4" w:space="0"/>
+          </w:tblBorders>
+          <w:tblCellMar>
+            <w:top w:w="0" w:type="dxa"/>
+            <w:left w:w="108" w:type="dxa"/>
+            <w:bottom w:w="0" w:type="dxa"/>
+            <w:right w:w="108" w:type="dxa"/>
+          </w:tblCellMar>
+        </w:tblPrEx>
         <w:tc>
           <w:tcPr>
             <w:tcW w:w="2207" w:type="dxa"/>
           </w:tcPr>
           <w:p>
             <w:pPr>
-              <w:spacing w:line="360" w:lineRule="auto"/>
+              <w:spacing w:after="0" w:line="360" w:lineRule="auto"/>
               <w:jc w:val="both"/>
               <w:rPr>
                 <w:rFonts w:ascii="Arial" w:hAnsi="Arial" w:cs="Arial"/>
@@ -1928,7 +1741,7 @@
           </w:tcPr>
           <w:p>
             <w:pPr>
-              <w:spacing w:line="360" w:lineRule="auto"/>
+              <w:spacing w:after="0" w:line="360" w:lineRule="auto"/>
               <w:jc w:val="both"/>
               <w:rPr>
                 <w:rFonts w:ascii="Arial" w:hAnsi="Arial" w:cs="Arial"/>
@@ -1952,7 +1765,7 @@
           </w:tcPr>
           <w:p>
             <w:pPr>
-              <w:spacing w:line="360" w:lineRule="auto"/>
+              <w:spacing w:after="0" w:line="360" w:lineRule="auto"/>
               <w:jc w:val="both"/>
               <w:rPr>
                 <w:rFonts w:ascii="Arial" w:hAnsi="Arial" w:cs="Arial"/>
@@ -1976,7 +1789,7 @@
           </w:tcPr>
           <w:p>
             <w:pPr>
-              <w:spacing w:line="360" w:lineRule="auto"/>
+              <w:spacing w:after="0" w:line="360" w:lineRule="auto"/>
               <w:jc w:val="both"/>
               <w:rPr>
                 <w:rFonts w:ascii="Arial" w:hAnsi="Arial" w:cs="Arial"/>
@@ -1996,13 +1809,23 @@
         </w:tc>
       </w:tr>
       <w:tr>
+        <w:tblPrEx>
+          <w:tblBorders>
+            <w:top w:val="single" w:color="auto" w:sz="4" w:space="0"/>
+            <w:left w:val="single" w:color="auto" w:sz="4" w:space="0"/>
+            <w:bottom w:val="single" w:color="auto" w:sz="4" w:space="0"/>
+            <w:right w:val="single" w:color="auto" w:sz="4" w:space="0"/>
+            <w:insideH w:val="single" w:color="auto" w:sz="4" w:space="0"/>
+            <w:insideV w:val="single" w:color="auto" w:sz="4" w:space="0"/>
+          </w:tblBorders>
+        </w:tblPrEx>
         <w:tc>
           <w:tcPr>
             <w:tcW w:w="2207" w:type="dxa"/>
           </w:tcPr>
           <w:p>
             <w:pPr>
-              <w:spacing w:line="360" w:lineRule="auto"/>
+              <w:spacing w:after="0" w:line="360" w:lineRule="auto"/>
               <w:jc w:val="both"/>
               <w:rPr>
                 <w:rFonts w:ascii="Arial" w:hAnsi="Arial" w:cs="Arial"/>
@@ -2026,7 +1849,7 @@
           </w:tcPr>
           <w:p>
             <w:pPr>
-              <w:spacing w:line="360" w:lineRule="auto"/>
+              <w:spacing w:after="0" w:line="360" w:lineRule="auto"/>
               <w:jc w:val="both"/>
               <w:rPr>
                 <w:rFonts w:ascii="Arial" w:hAnsi="Arial" w:cs="Arial"/>
@@ -2050,7 +1873,7 @@
           </w:tcPr>
           <w:p>
             <w:pPr>
-              <w:spacing w:line="360" w:lineRule="auto"/>
+              <w:spacing w:after="0" w:line="360" w:lineRule="auto"/>
               <w:jc w:val="both"/>
               <w:rPr>
                 <w:rFonts w:ascii="Arial" w:hAnsi="Arial" w:cs="Arial"/>
@@ -2074,7 +1897,7 @@
           </w:tcPr>
           <w:p>
             <w:pPr>
-              <w:spacing w:line="360" w:lineRule="auto"/>
+              <w:spacing w:after="0" w:line="360" w:lineRule="auto"/>
               <w:jc w:val="both"/>
               <w:rPr>
                 <w:rFonts w:ascii="Arial" w:hAnsi="Arial" w:cs="Arial"/>
@@ -2094,13 +1917,29 @@
         </w:tc>
       </w:tr>
       <w:tr>
+        <w:tblPrEx>
+          <w:tblBorders>
+            <w:top w:val="single" w:color="auto" w:sz="4" w:space="0"/>
+            <w:left w:val="single" w:color="auto" w:sz="4" w:space="0"/>
+            <w:bottom w:val="single" w:color="auto" w:sz="4" w:space="0"/>
+            <w:right w:val="single" w:color="auto" w:sz="4" w:space="0"/>
+            <w:insideH w:val="single" w:color="auto" w:sz="4" w:space="0"/>
+            <w:insideV w:val="single" w:color="auto" w:sz="4" w:space="0"/>
+          </w:tblBorders>
+          <w:tblCellMar>
+            <w:top w:w="0" w:type="dxa"/>
+            <w:left w:w="108" w:type="dxa"/>
+            <w:bottom w:w="0" w:type="dxa"/>
+            <w:right w:w="108" w:type="dxa"/>
+          </w:tblCellMar>
+        </w:tblPrEx>
         <w:tc>
           <w:tcPr>
             <w:tcW w:w="2207" w:type="dxa"/>
           </w:tcPr>
           <w:p>
             <w:pPr>
-              <w:spacing w:line="360" w:lineRule="auto"/>
+              <w:spacing w:after="0" w:line="360" w:lineRule="auto"/>
               <w:jc w:val="both"/>
               <w:rPr>
                 <w:rFonts w:ascii="Arial" w:hAnsi="Arial" w:cs="Arial"/>
@@ -2124,7 +1963,7 @@
           </w:tcPr>
           <w:p>
             <w:pPr>
-              <w:spacing w:line="360" w:lineRule="auto"/>
+              <w:spacing w:after="0" w:line="360" w:lineRule="auto"/>
               <w:jc w:val="both"/>
               <w:rPr>
                 <w:rFonts w:ascii="Arial" w:hAnsi="Arial" w:cs="Arial"/>
@@ -2148,7 +1987,7 @@
           </w:tcPr>
           <w:p>
             <w:pPr>
-              <w:spacing w:line="360" w:lineRule="auto"/>
+              <w:spacing w:after="0" w:line="360" w:lineRule="auto"/>
               <w:jc w:val="both"/>
               <w:rPr>
                 <w:rFonts w:ascii="Arial" w:hAnsi="Arial" w:cs="Arial"/>
@@ -2172,7 +2011,7 @@
           </w:tcPr>
           <w:p>
             <w:pPr>
-              <w:spacing w:line="360" w:lineRule="auto"/>
+              <w:spacing w:after="0" w:line="360" w:lineRule="auto"/>
               <w:jc w:val="both"/>
               <w:rPr>
                 <w:rFonts w:ascii="Arial" w:hAnsi="Arial" w:cs="Arial"/>
@@ -2192,13 +2031,29 @@
         </w:tc>
       </w:tr>
       <w:tr>
+        <w:tblPrEx>
+          <w:tblBorders>
+            <w:top w:val="single" w:color="auto" w:sz="4" w:space="0"/>
+            <w:left w:val="single" w:color="auto" w:sz="4" w:space="0"/>
+            <w:bottom w:val="single" w:color="auto" w:sz="4" w:space="0"/>
+            <w:right w:val="single" w:color="auto" w:sz="4" w:space="0"/>
+            <w:insideH w:val="single" w:color="auto" w:sz="4" w:space="0"/>
+            <w:insideV w:val="single" w:color="auto" w:sz="4" w:space="0"/>
+          </w:tblBorders>
+          <w:tblCellMar>
+            <w:top w:w="0" w:type="dxa"/>
+            <w:left w:w="108" w:type="dxa"/>
+            <w:bottom w:w="0" w:type="dxa"/>
+            <w:right w:w="108" w:type="dxa"/>
+          </w:tblCellMar>
+        </w:tblPrEx>
         <w:tc>
           <w:tcPr>
             <w:tcW w:w="2207" w:type="dxa"/>
           </w:tcPr>
           <w:p>
             <w:pPr>
-              <w:spacing w:line="360" w:lineRule="auto"/>
+              <w:spacing w:after="0" w:line="360" w:lineRule="auto"/>
               <w:jc w:val="both"/>
               <w:rPr>
                 <w:rFonts w:ascii="Arial" w:hAnsi="Arial" w:cs="Arial"/>
@@ -2214,7 +2069,7 @@
           </w:tcPr>
           <w:p>
             <w:pPr>
-              <w:spacing w:line="360" w:lineRule="auto"/>
+              <w:spacing w:after="0" w:line="360" w:lineRule="auto"/>
               <w:jc w:val="both"/>
               <w:rPr>
                 <w:rFonts w:ascii="Arial" w:hAnsi="Arial" w:cs="Arial"/>
@@ -2238,7 +2093,7 @@
           </w:tcPr>
           <w:p>
             <w:pPr>
-              <w:spacing w:line="360" w:lineRule="auto"/>
+              <w:spacing w:after="0" w:line="360" w:lineRule="auto"/>
               <w:jc w:val="both"/>
               <w:rPr>
                 <w:rFonts w:ascii="Arial" w:hAnsi="Arial" w:cs="Arial"/>
@@ -2262,7 +2117,7 @@
           </w:tcPr>
           <w:p>
             <w:pPr>
-              <w:spacing w:line="360" w:lineRule="auto"/>
+              <w:spacing w:after="0" w:line="360" w:lineRule="auto"/>
               <w:jc w:val="both"/>
               <w:rPr>
                 <w:rFonts w:ascii="Arial" w:hAnsi="Arial" w:cs="Arial"/>
@@ -2393,9 +2248,24 @@
     </w:p>
     <w:tbl>
       <w:tblPr>
-        <w:tblStyle w:val="Tablaconcuadrcula"/>
+        <w:tblStyle w:val="4"/>
         <w:tblW w:w="0" w:type="auto"/>
-        <w:tblLook w:val="04A0" w:firstRow="1" w:lastRow="0" w:firstColumn="1" w:lastColumn="0" w:noHBand="0" w:noVBand="1"/>
+        <w:tblInd w:w="0" w:type="dxa"/>
+        <w:tblBorders>
+          <w:top w:val="single" w:color="auto" w:sz="4" w:space="0"/>
+          <w:left w:val="single" w:color="auto" w:sz="4" w:space="0"/>
+          <w:bottom w:val="single" w:color="auto" w:sz="4" w:space="0"/>
+          <w:right w:val="single" w:color="auto" w:sz="4" w:space="0"/>
+          <w:insideH w:val="single" w:color="auto" w:sz="4" w:space="0"/>
+          <w:insideV w:val="single" w:color="auto" w:sz="4" w:space="0"/>
+        </w:tblBorders>
+        <w:tblLayout w:type="autofit"/>
+        <w:tblCellMar>
+          <w:top w:w="0" w:type="dxa"/>
+          <w:left w:w="108" w:type="dxa"/>
+          <w:bottom w:w="0" w:type="dxa"/>
+          <w:right w:w="108" w:type="dxa"/>
+        </w:tblCellMar>
       </w:tblPr>
       <w:tblGrid>
         <w:gridCol w:w="1413"/>
@@ -2403,8 +2273,24 @@
         <w:gridCol w:w="2170"/>
       </w:tblGrid>
       <w:tr>
+        <w:tblPrEx>
+          <w:tblBorders>
+            <w:top w:val="single" w:color="auto" w:sz="4" w:space="0"/>
+            <w:left w:val="single" w:color="auto" w:sz="4" w:space="0"/>
+            <w:bottom w:val="single" w:color="auto" w:sz="4" w:space="0"/>
+            <w:right w:val="single" w:color="auto" w:sz="4" w:space="0"/>
+            <w:insideH w:val="single" w:color="auto" w:sz="4" w:space="0"/>
+            <w:insideV w:val="single" w:color="auto" w:sz="4" w:space="0"/>
+          </w:tblBorders>
+          <w:tblCellMar>
+            <w:top w:w="0" w:type="dxa"/>
+            <w:left w:w="108" w:type="dxa"/>
+            <w:bottom w:w="0" w:type="dxa"/>
+            <w:right w:w="108" w:type="dxa"/>
+          </w:tblCellMar>
+        </w:tblPrEx>
         <w:trPr>
-          <w:trHeight w:val="431"/>
+          <w:trHeight w:val="431" w:hRule="atLeast"/>
         </w:trPr>
         <w:tc>
           <w:tcPr>
@@ -2412,7 +2298,7 @@
           </w:tcPr>
           <w:p>
             <w:pPr>
-              <w:spacing w:line="360" w:lineRule="auto"/>
+              <w:spacing w:after="0" w:line="360" w:lineRule="auto"/>
               <w:jc w:val="center"/>
               <w:rPr>
                 <w:rFonts w:ascii="Arial" w:hAnsi="Arial" w:cs="Arial"/>
@@ -2436,7 +2322,7 @@
           </w:tcPr>
           <w:p>
             <w:pPr>
-              <w:spacing w:line="360" w:lineRule="auto"/>
+              <w:spacing w:after="0" w:line="360" w:lineRule="auto"/>
               <w:jc w:val="center"/>
               <w:rPr>
                 <w:rFonts w:ascii="Arial" w:hAnsi="Arial" w:cs="Arial"/>
@@ -2460,7 +2346,7 @@
           </w:tcPr>
           <w:p>
             <w:pPr>
-              <w:spacing w:line="360" w:lineRule="auto"/>
+              <w:spacing w:after="0" w:line="360" w:lineRule="auto"/>
               <w:jc w:val="center"/>
               <w:rPr>
                 <w:rFonts w:ascii="Arial" w:hAnsi="Arial" w:cs="Arial"/>
@@ -2480,13 +2366,29 @@
         </w:tc>
       </w:tr>
       <w:tr>
+        <w:tblPrEx>
+          <w:tblBorders>
+            <w:top w:val="single" w:color="auto" w:sz="4" w:space="0"/>
+            <w:left w:val="single" w:color="auto" w:sz="4" w:space="0"/>
+            <w:bottom w:val="single" w:color="auto" w:sz="4" w:space="0"/>
+            <w:right w:val="single" w:color="auto" w:sz="4" w:space="0"/>
+            <w:insideH w:val="single" w:color="auto" w:sz="4" w:space="0"/>
+            <w:insideV w:val="single" w:color="auto" w:sz="4" w:space="0"/>
+          </w:tblBorders>
+          <w:tblCellMar>
+            <w:top w:w="0" w:type="dxa"/>
+            <w:left w:w="108" w:type="dxa"/>
+            <w:bottom w:w="0" w:type="dxa"/>
+            <w:right w:w="108" w:type="dxa"/>
+          </w:tblCellMar>
+        </w:tblPrEx>
         <w:tc>
           <w:tcPr>
             <w:tcW w:w="1413" w:type="dxa"/>
           </w:tcPr>
           <w:p>
             <w:pPr>
-              <w:spacing w:line="360" w:lineRule="auto"/>
+              <w:spacing w:after="0" w:line="360" w:lineRule="auto"/>
               <w:jc w:val="center"/>
               <w:rPr>
                 <w:rFonts w:ascii="Arial" w:hAnsi="Arial" w:cs="Arial"/>
@@ -2510,7 +2412,7 @@
           </w:tcPr>
           <w:p>
             <w:pPr>
-              <w:spacing w:line="360" w:lineRule="auto"/>
+              <w:spacing w:after="0" w:line="360" w:lineRule="auto"/>
               <w:jc w:val="center"/>
               <w:rPr>
                 <w:rFonts w:ascii="Arial" w:hAnsi="Arial" w:cs="Arial"/>
@@ -2534,7 +2436,7 @@
           </w:tcPr>
           <w:p>
             <w:pPr>
-              <w:spacing w:line="360" w:lineRule="auto"/>
+              <w:spacing w:after="0" w:line="360" w:lineRule="auto"/>
               <w:jc w:val="center"/>
               <w:rPr>
                 <w:rFonts w:ascii="Arial" w:hAnsi="Arial" w:cs="Arial"/>
@@ -2554,13 +2456,29 @@
         </w:tc>
       </w:tr>
       <w:tr>
+        <w:tblPrEx>
+          <w:tblBorders>
+            <w:top w:val="single" w:color="auto" w:sz="4" w:space="0"/>
+            <w:left w:val="single" w:color="auto" w:sz="4" w:space="0"/>
+            <w:bottom w:val="single" w:color="auto" w:sz="4" w:space="0"/>
+            <w:right w:val="single" w:color="auto" w:sz="4" w:space="0"/>
+            <w:insideH w:val="single" w:color="auto" w:sz="4" w:space="0"/>
+            <w:insideV w:val="single" w:color="auto" w:sz="4" w:space="0"/>
+          </w:tblBorders>
+          <w:tblCellMar>
+            <w:top w:w="0" w:type="dxa"/>
+            <w:left w:w="108" w:type="dxa"/>
+            <w:bottom w:w="0" w:type="dxa"/>
+            <w:right w:w="108" w:type="dxa"/>
+          </w:tblCellMar>
+        </w:tblPrEx>
         <w:tc>
           <w:tcPr>
             <w:tcW w:w="1413" w:type="dxa"/>
           </w:tcPr>
           <w:p>
             <w:pPr>
-              <w:spacing w:line="360" w:lineRule="auto"/>
+              <w:spacing w:after="0" w:line="360" w:lineRule="auto"/>
               <w:jc w:val="center"/>
               <w:rPr>
                 <w:rFonts w:ascii="Arial" w:hAnsi="Arial" w:cs="Arial"/>
@@ -2584,7 +2502,7 @@
           </w:tcPr>
           <w:p>
             <w:pPr>
-              <w:spacing w:line="360" w:lineRule="auto"/>
+              <w:spacing w:after="0" w:line="360" w:lineRule="auto"/>
               <w:jc w:val="center"/>
               <w:rPr>
                 <w:rFonts w:ascii="Arial" w:hAnsi="Arial" w:cs="Arial"/>
@@ -2598,23 +2516,7 @@
                 <w:sz w:val="24"/>
                 <w:szCs w:val="24"/>
               </w:rPr>
-              <w:t>Especificación</w:t>
-            </w:r>
-            <w:r>
-              <w:rPr>
-                <w:rFonts w:ascii="Arial" w:hAnsi="Arial" w:cs="Arial"/>
-                <w:sz w:val="24"/>
-                <w:szCs w:val="24"/>
-              </w:rPr>
-              <w:t xml:space="preserve"> de </w:t>
-            </w:r>
-            <w:r>
-              <w:rPr>
-                <w:rFonts w:ascii="Arial" w:hAnsi="Arial" w:cs="Arial"/>
-                <w:sz w:val="24"/>
-                <w:szCs w:val="24"/>
-              </w:rPr>
-              <w:t>requerimientos</w:t>
+              <w:t>Especificación de requerimientos</w:t>
             </w:r>
           </w:p>
         </w:tc>
@@ -2624,7 +2526,7 @@
           </w:tcPr>
           <w:p>
             <w:pPr>
-              <w:spacing w:line="360" w:lineRule="auto"/>
+              <w:spacing w:after="0" w:line="360" w:lineRule="auto"/>
               <w:jc w:val="center"/>
               <w:rPr>
                 <w:rFonts w:ascii="Arial" w:hAnsi="Arial" w:cs="Arial"/>
@@ -2644,13 +2546,29 @@
         </w:tc>
       </w:tr>
       <w:tr>
+        <w:tblPrEx>
+          <w:tblBorders>
+            <w:top w:val="single" w:color="auto" w:sz="4" w:space="0"/>
+            <w:left w:val="single" w:color="auto" w:sz="4" w:space="0"/>
+            <w:bottom w:val="single" w:color="auto" w:sz="4" w:space="0"/>
+            <w:right w:val="single" w:color="auto" w:sz="4" w:space="0"/>
+            <w:insideH w:val="single" w:color="auto" w:sz="4" w:space="0"/>
+            <w:insideV w:val="single" w:color="auto" w:sz="4" w:space="0"/>
+          </w:tblBorders>
+          <w:tblCellMar>
+            <w:top w:w="0" w:type="dxa"/>
+            <w:left w:w="108" w:type="dxa"/>
+            <w:bottom w:w="0" w:type="dxa"/>
+            <w:right w:w="108" w:type="dxa"/>
+          </w:tblCellMar>
+        </w:tblPrEx>
         <w:tc>
           <w:tcPr>
             <w:tcW w:w="1413" w:type="dxa"/>
           </w:tcPr>
           <w:p>
             <w:pPr>
-              <w:spacing w:line="360" w:lineRule="auto"/>
+              <w:spacing w:after="0" w:line="360" w:lineRule="auto"/>
               <w:jc w:val="center"/>
               <w:rPr>
                 <w:rFonts w:ascii="Arial" w:hAnsi="Arial" w:cs="Arial"/>
@@ -2674,7 +2592,7 @@
           </w:tcPr>
           <w:p>
             <w:pPr>
-              <w:spacing w:line="360" w:lineRule="auto"/>
+              <w:spacing w:after="0" w:line="360" w:lineRule="auto"/>
               <w:jc w:val="center"/>
               <w:rPr>
                 <w:rFonts w:ascii="Arial" w:hAnsi="Arial" w:cs="Arial"/>
@@ -2698,7 +2616,7 @@
           </w:tcPr>
           <w:p>
             <w:pPr>
-              <w:spacing w:line="360" w:lineRule="auto"/>
+              <w:spacing w:after="0" w:line="360" w:lineRule="auto"/>
               <w:jc w:val="center"/>
               <w:rPr>
                 <w:rFonts w:ascii="Arial" w:hAnsi="Arial" w:cs="Arial"/>
@@ -2718,13 +2636,29 @@
         </w:tc>
       </w:tr>
       <w:tr>
+        <w:tblPrEx>
+          <w:tblBorders>
+            <w:top w:val="single" w:color="auto" w:sz="4" w:space="0"/>
+            <w:left w:val="single" w:color="auto" w:sz="4" w:space="0"/>
+            <w:bottom w:val="single" w:color="auto" w:sz="4" w:space="0"/>
+            <w:right w:val="single" w:color="auto" w:sz="4" w:space="0"/>
+            <w:insideH w:val="single" w:color="auto" w:sz="4" w:space="0"/>
+            <w:insideV w:val="single" w:color="auto" w:sz="4" w:space="0"/>
+          </w:tblBorders>
+          <w:tblCellMar>
+            <w:top w:w="0" w:type="dxa"/>
+            <w:left w:w="108" w:type="dxa"/>
+            <w:bottom w:w="0" w:type="dxa"/>
+            <w:right w:w="108" w:type="dxa"/>
+          </w:tblCellMar>
+        </w:tblPrEx>
         <w:tc>
           <w:tcPr>
             <w:tcW w:w="1413" w:type="dxa"/>
           </w:tcPr>
           <w:p>
             <w:pPr>
-              <w:spacing w:line="360" w:lineRule="auto"/>
+              <w:spacing w:after="0" w:line="360" w:lineRule="auto"/>
               <w:jc w:val="center"/>
               <w:rPr>
                 <w:rFonts w:ascii="Arial" w:hAnsi="Arial" w:cs="Arial"/>
@@ -2748,7 +2682,7 @@
           </w:tcPr>
           <w:p>
             <w:pPr>
-              <w:spacing w:line="360" w:lineRule="auto"/>
+              <w:spacing w:after="0" w:line="360" w:lineRule="auto"/>
               <w:jc w:val="center"/>
               <w:rPr>
                 <w:rFonts w:ascii="Arial" w:hAnsi="Arial" w:cs="Arial"/>
@@ -2762,15 +2696,7 @@
                 <w:sz w:val="24"/>
                 <w:szCs w:val="24"/>
               </w:rPr>
-              <w:t>Creación</w:t>
-            </w:r>
-            <w:r>
-              <w:rPr>
-                <w:rFonts w:ascii="Arial" w:hAnsi="Arial" w:cs="Arial"/>
-                <w:sz w:val="24"/>
-                <w:szCs w:val="24"/>
-              </w:rPr>
-              <w:t xml:space="preserve"> de base de datos</w:t>
+              <w:t>Creación de base de datos</w:t>
             </w:r>
           </w:p>
         </w:tc>
@@ -2780,7 +2706,7 @@
           </w:tcPr>
           <w:p>
             <w:pPr>
-              <w:spacing w:line="360" w:lineRule="auto"/>
+              <w:spacing w:after="0" w:line="360" w:lineRule="auto"/>
               <w:jc w:val="center"/>
               <w:rPr>
                 <w:rFonts w:ascii="Arial" w:hAnsi="Arial" w:cs="Arial"/>
@@ -2800,13 +2726,29 @@
         </w:tc>
       </w:tr>
       <w:tr>
+        <w:tblPrEx>
+          <w:tblBorders>
+            <w:top w:val="single" w:color="auto" w:sz="4" w:space="0"/>
+            <w:left w:val="single" w:color="auto" w:sz="4" w:space="0"/>
+            <w:bottom w:val="single" w:color="auto" w:sz="4" w:space="0"/>
+            <w:right w:val="single" w:color="auto" w:sz="4" w:space="0"/>
+            <w:insideH w:val="single" w:color="auto" w:sz="4" w:space="0"/>
+            <w:insideV w:val="single" w:color="auto" w:sz="4" w:space="0"/>
+          </w:tblBorders>
+          <w:tblCellMar>
+            <w:top w:w="0" w:type="dxa"/>
+            <w:left w:w="108" w:type="dxa"/>
+            <w:bottom w:w="0" w:type="dxa"/>
+            <w:right w:w="108" w:type="dxa"/>
+          </w:tblCellMar>
+        </w:tblPrEx>
         <w:tc>
           <w:tcPr>
             <w:tcW w:w="1413" w:type="dxa"/>
           </w:tcPr>
           <w:p>
             <w:pPr>
-              <w:spacing w:line="360" w:lineRule="auto"/>
+              <w:spacing w:after="0" w:line="360" w:lineRule="auto"/>
               <w:jc w:val="center"/>
               <w:rPr>
                 <w:rFonts w:ascii="Arial" w:hAnsi="Arial" w:cs="Arial"/>
@@ -2820,7 +2762,6 @@
                 <w:sz w:val="24"/>
                 <w:szCs w:val="24"/>
               </w:rPr>
-              <w:lastRenderedPageBreak/>
               <w:t>5</w:t>
             </w:r>
           </w:p>
@@ -2831,7 +2772,7 @@
           </w:tcPr>
           <w:p>
             <w:pPr>
-              <w:spacing w:line="360" w:lineRule="auto"/>
+              <w:spacing w:after="0" w:line="360" w:lineRule="auto"/>
               <w:jc w:val="center"/>
               <w:rPr>
                 <w:rFonts w:ascii="Arial" w:hAnsi="Arial" w:cs="Arial"/>
@@ -2855,7 +2796,7 @@
           </w:tcPr>
           <w:p>
             <w:pPr>
-              <w:spacing w:line="360" w:lineRule="auto"/>
+              <w:spacing w:after="0" w:line="360" w:lineRule="auto"/>
               <w:jc w:val="center"/>
               <w:rPr>
                 <w:rFonts w:ascii="Arial" w:hAnsi="Arial" w:cs="Arial"/>
@@ -2875,13 +2816,29 @@
         </w:tc>
       </w:tr>
       <w:tr>
+        <w:tblPrEx>
+          <w:tblBorders>
+            <w:top w:val="single" w:color="auto" w:sz="4" w:space="0"/>
+            <w:left w:val="single" w:color="auto" w:sz="4" w:space="0"/>
+            <w:bottom w:val="single" w:color="auto" w:sz="4" w:space="0"/>
+            <w:right w:val="single" w:color="auto" w:sz="4" w:space="0"/>
+            <w:insideH w:val="single" w:color="auto" w:sz="4" w:space="0"/>
+            <w:insideV w:val="single" w:color="auto" w:sz="4" w:space="0"/>
+          </w:tblBorders>
+          <w:tblCellMar>
+            <w:top w:w="0" w:type="dxa"/>
+            <w:left w:w="108" w:type="dxa"/>
+            <w:bottom w:w="0" w:type="dxa"/>
+            <w:right w:w="108" w:type="dxa"/>
+          </w:tblCellMar>
+        </w:tblPrEx>
         <w:tc>
           <w:tcPr>
             <w:tcW w:w="1413" w:type="dxa"/>
           </w:tcPr>
           <w:p>
             <w:pPr>
-              <w:spacing w:line="360" w:lineRule="auto"/>
+              <w:spacing w:after="0" w:line="360" w:lineRule="auto"/>
               <w:jc w:val="center"/>
               <w:rPr>
                 <w:rFonts w:ascii="Arial" w:hAnsi="Arial" w:cs="Arial"/>
@@ -2905,7 +2862,7 @@
           </w:tcPr>
           <w:p>
             <w:pPr>
-              <w:spacing w:line="360" w:lineRule="auto"/>
+              <w:spacing w:after="0" w:line="360" w:lineRule="auto"/>
               <w:jc w:val="center"/>
               <w:rPr>
                 <w:rFonts w:ascii="Arial" w:hAnsi="Arial" w:cs="Arial"/>
@@ -2929,7 +2886,7 @@
           </w:tcPr>
           <w:p>
             <w:pPr>
-              <w:spacing w:line="360" w:lineRule="auto"/>
+              <w:spacing w:after="0" w:line="360" w:lineRule="auto"/>
               <w:jc w:val="center"/>
               <w:rPr>
                 <w:rFonts w:ascii="Arial" w:hAnsi="Arial" w:cs="Arial"/>
@@ -2949,13 +2906,29 @@
         </w:tc>
       </w:tr>
       <w:tr>
+        <w:tblPrEx>
+          <w:tblBorders>
+            <w:top w:val="single" w:color="auto" w:sz="4" w:space="0"/>
+            <w:left w:val="single" w:color="auto" w:sz="4" w:space="0"/>
+            <w:bottom w:val="single" w:color="auto" w:sz="4" w:space="0"/>
+            <w:right w:val="single" w:color="auto" w:sz="4" w:space="0"/>
+            <w:insideH w:val="single" w:color="auto" w:sz="4" w:space="0"/>
+            <w:insideV w:val="single" w:color="auto" w:sz="4" w:space="0"/>
+          </w:tblBorders>
+          <w:tblCellMar>
+            <w:top w:w="0" w:type="dxa"/>
+            <w:left w:w="108" w:type="dxa"/>
+            <w:bottom w:w="0" w:type="dxa"/>
+            <w:right w:w="108" w:type="dxa"/>
+          </w:tblCellMar>
+        </w:tblPrEx>
         <w:tc>
           <w:tcPr>
             <w:tcW w:w="1413" w:type="dxa"/>
           </w:tcPr>
           <w:p>
             <w:pPr>
-              <w:spacing w:line="360" w:lineRule="auto"/>
+              <w:spacing w:after="0" w:line="360" w:lineRule="auto"/>
               <w:jc w:val="center"/>
               <w:rPr>
                 <w:rFonts w:ascii="Arial" w:hAnsi="Arial" w:cs="Arial"/>
@@ -2979,7 +2952,7 @@
           </w:tcPr>
           <w:p>
             <w:pPr>
-              <w:spacing w:line="360" w:lineRule="auto"/>
+              <w:spacing w:after="0" w:line="360" w:lineRule="auto"/>
               <w:jc w:val="center"/>
               <w:rPr>
                 <w:rFonts w:ascii="Arial" w:hAnsi="Arial" w:cs="Arial"/>
@@ -3003,7 +2976,7 @@
           </w:tcPr>
           <w:p>
             <w:pPr>
-              <w:spacing w:line="360" w:lineRule="auto"/>
+              <w:spacing w:after="0" w:line="360" w:lineRule="auto"/>
               <w:jc w:val="center"/>
               <w:rPr>
                 <w:rFonts w:ascii="Arial" w:hAnsi="Arial" w:cs="Arial"/>
@@ -3023,13 +2996,29 @@
         </w:tc>
       </w:tr>
       <w:tr>
+        <w:tblPrEx>
+          <w:tblBorders>
+            <w:top w:val="single" w:color="auto" w:sz="4" w:space="0"/>
+            <w:left w:val="single" w:color="auto" w:sz="4" w:space="0"/>
+            <w:bottom w:val="single" w:color="auto" w:sz="4" w:space="0"/>
+            <w:right w:val="single" w:color="auto" w:sz="4" w:space="0"/>
+            <w:insideH w:val="single" w:color="auto" w:sz="4" w:space="0"/>
+            <w:insideV w:val="single" w:color="auto" w:sz="4" w:space="0"/>
+          </w:tblBorders>
+          <w:tblCellMar>
+            <w:top w:w="0" w:type="dxa"/>
+            <w:left w:w="108" w:type="dxa"/>
+            <w:bottom w:w="0" w:type="dxa"/>
+            <w:right w:w="108" w:type="dxa"/>
+          </w:tblCellMar>
+        </w:tblPrEx>
         <w:tc>
           <w:tcPr>
             <w:tcW w:w="1413" w:type="dxa"/>
           </w:tcPr>
           <w:p>
             <w:pPr>
-              <w:spacing w:line="360" w:lineRule="auto"/>
+              <w:spacing w:after="0" w:line="360" w:lineRule="auto"/>
               <w:jc w:val="center"/>
               <w:rPr>
                 <w:rFonts w:ascii="Arial" w:hAnsi="Arial" w:cs="Arial"/>
@@ -3053,7 +3042,7 @@
           </w:tcPr>
           <w:p>
             <w:pPr>
-              <w:spacing w:line="360" w:lineRule="auto"/>
+              <w:spacing w:after="0" w:line="360" w:lineRule="auto"/>
               <w:jc w:val="center"/>
               <w:rPr>
                 <w:rFonts w:ascii="Arial" w:hAnsi="Arial" w:cs="Arial"/>
@@ -3067,15 +3056,7 @@
                 <w:sz w:val="24"/>
                 <w:szCs w:val="24"/>
               </w:rPr>
-              <w:t>Instalación</w:t>
-            </w:r>
-            <w:r>
-              <w:rPr>
-                <w:rFonts w:ascii="Arial" w:hAnsi="Arial" w:cs="Arial"/>
-                <w:sz w:val="24"/>
-                <w:szCs w:val="24"/>
-              </w:rPr>
-              <w:t xml:space="preserve"> del software</w:t>
+              <w:t>Instalación del software</w:t>
             </w:r>
           </w:p>
         </w:tc>
@@ -3085,7 +3066,7 @@
           </w:tcPr>
           <w:p>
             <w:pPr>
-              <w:spacing w:line="360" w:lineRule="auto"/>
+              <w:spacing w:after="0" w:line="360" w:lineRule="auto"/>
               <w:jc w:val="center"/>
               <w:rPr>
                 <w:rFonts w:ascii="Arial" w:hAnsi="Arial" w:cs="Arial"/>
@@ -3105,13 +3086,29 @@
         </w:tc>
       </w:tr>
       <w:tr>
+        <w:tblPrEx>
+          <w:tblBorders>
+            <w:top w:val="single" w:color="auto" w:sz="4" w:space="0"/>
+            <w:left w:val="single" w:color="auto" w:sz="4" w:space="0"/>
+            <w:bottom w:val="single" w:color="auto" w:sz="4" w:space="0"/>
+            <w:right w:val="single" w:color="auto" w:sz="4" w:space="0"/>
+            <w:insideH w:val="single" w:color="auto" w:sz="4" w:space="0"/>
+            <w:insideV w:val="single" w:color="auto" w:sz="4" w:space="0"/>
+          </w:tblBorders>
+          <w:tblCellMar>
+            <w:top w:w="0" w:type="dxa"/>
+            <w:left w:w="108" w:type="dxa"/>
+            <w:bottom w:w="0" w:type="dxa"/>
+            <w:right w:w="108" w:type="dxa"/>
+          </w:tblCellMar>
+        </w:tblPrEx>
         <w:tc>
           <w:tcPr>
             <w:tcW w:w="1413" w:type="dxa"/>
           </w:tcPr>
           <w:p>
             <w:pPr>
-              <w:spacing w:line="360" w:lineRule="auto"/>
+              <w:spacing w:after="0" w:line="360" w:lineRule="auto"/>
               <w:jc w:val="center"/>
               <w:rPr>
                 <w:rFonts w:ascii="Arial" w:hAnsi="Arial" w:cs="Arial"/>
@@ -3127,7 +3124,7 @@
           </w:tcPr>
           <w:p>
             <w:pPr>
-              <w:spacing w:line="360" w:lineRule="auto"/>
+              <w:spacing w:after="0" w:line="360" w:lineRule="auto"/>
               <w:jc w:val="center"/>
               <w:rPr>
                 <w:rFonts w:ascii="Arial" w:hAnsi="Arial" w:cs="Arial"/>
@@ -3151,7 +3148,7 @@
           </w:tcPr>
           <w:p>
             <w:pPr>
-              <w:spacing w:line="360" w:lineRule="auto"/>
+              <w:spacing w:after="0" w:line="360" w:lineRule="auto"/>
               <w:jc w:val="center"/>
               <w:rPr>
                 <w:rFonts w:ascii="Arial" w:hAnsi="Arial" w:cs="Arial"/>
@@ -3331,15 +3328,29 @@
           <w:sz w:val="24"/>
           <w:szCs w:val="24"/>
         </w:rPr>
-        <w:lastRenderedPageBreak/>
         <w:t>Tabla de versionamiento</w:t>
       </w:r>
     </w:p>
     <w:tbl>
       <w:tblPr>
-        <w:tblStyle w:val="Tablaconcuadrcula7concolores-nfasis3"/>
+        <w:tblStyle w:val="8"/>
         <w:tblW w:w="0" w:type="auto"/>
-        <w:tblLook w:val="04A0" w:firstRow="1" w:lastRow="0" w:firstColumn="1" w:lastColumn="0" w:noHBand="0" w:noVBand="1"/>
+        <w:tblInd w:w="0" w:type="dxa"/>
+        <w:tblBorders>
+          <w:top w:val="single" w:color="C8C8C8" w:themeColor="accent3" w:themeTint="99" w:sz="4" w:space="0"/>
+          <w:left w:val="single" w:color="C8C8C8" w:themeColor="accent3" w:themeTint="99" w:sz="4" w:space="0"/>
+          <w:bottom w:val="single" w:color="C8C8C8" w:themeColor="accent3" w:themeTint="99" w:sz="4" w:space="0"/>
+          <w:right w:val="single" w:color="C8C8C8" w:themeColor="accent3" w:themeTint="99" w:sz="4" w:space="0"/>
+          <w:insideH w:val="single" w:color="C8C8C8" w:themeColor="accent3" w:themeTint="99" w:sz="4" w:space="0"/>
+          <w:insideV w:val="single" w:color="C8C8C8" w:themeColor="accent3" w:themeTint="99" w:sz="4" w:space="0"/>
+        </w:tblBorders>
+        <w:tblLayout w:type="autofit"/>
+        <w:tblCellMar>
+          <w:top w:w="0" w:type="dxa"/>
+          <w:left w:w="108" w:type="dxa"/>
+          <w:bottom w:w="0" w:type="dxa"/>
+          <w:right w:w="108" w:type="dxa"/>
+        </w:tblCellMar>
       </w:tblPr>
       <w:tblGrid>
         <w:gridCol w:w="1276"/>
@@ -3348,27 +3359,58 @@
         <w:gridCol w:w="2207"/>
       </w:tblGrid>
       <w:tr>
-        <w:trPr>
-          <w:cnfStyle w:val="100000000000" w:firstRow="1" w:lastRow="0" w:firstColumn="0" w:lastColumn="0" w:oddVBand="0" w:evenVBand="0" w:oddHBand="0" w:evenHBand="0" w:firstRowFirstColumn="0" w:firstRowLastColumn="0" w:lastRowFirstColumn="0" w:lastRowLastColumn="0"/>
-        </w:trPr>
-        <w:tc>
-          <w:tcPr>
-            <w:cnfStyle w:val="001000000100" w:firstRow="0" w:lastRow="0" w:firstColumn="1" w:lastColumn="0" w:oddVBand="0" w:evenVBand="0" w:oddHBand="0" w:evenHBand="0" w:firstRowFirstColumn="1" w:firstRowLastColumn="0" w:lastRowFirstColumn="0" w:lastRowLastColumn="0"/>
+        <w:tblPrEx>
+          <w:tblBorders>
+            <w:top w:val="single" w:color="C8C8C8" w:themeColor="accent3" w:themeTint="99" w:sz="4" w:space="0"/>
+            <w:left w:val="single" w:color="C8C8C8" w:themeColor="accent3" w:themeTint="99" w:sz="4" w:space="0"/>
+            <w:bottom w:val="single" w:color="C8C8C8" w:themeColor="accent3" w:themeTint="99" w:sz="4" w:space="0"/>
+            <w:right w:val="single" w:color="C8C8C8" w:themeColor="accent3" w:themeTint="99" w:sz="4" w:space="0"/>
+            <w:insideH w:val="single" w:color="C8C8C8" w:themeColor="accent3" w:themeTint="99" w:sz="4" w:space="0"/>
+            <w:insideV w:val="single" w:color="C8C8C8" w:themeColor="accent3" w:themeTint="99" w:sz="4" w:space="0"/>
+          </w:tblBorders>
+          <w:tblCellMar>
+            <w:top w:w="0" w:type="dxa"/>
+            <w:left w:w="108" w:type="dxa"/>
+            <w:bottom w:w="0" w:type="dxa"/>
+            <w:right w:w="108" w:type="dxa"/>
+          </w:tblCellMar>
+        </w:tblPrEx>
+        <w:tc>
+          <w:tcPr>
             <w:tcW w:w="1276" w:type="dxa"/>
-          </w:tcPr>
-          <w:p>
-            <w:pPr>
-              <w:spacing w:line="360" w:lineRule="auto"/>
+            <w:tcBorders>
+              <w:top w:val="nil"/>
+              <w:left w:val="nil"/>
+              <w:bottom w:val="nil"/>
+              <w:right w:val="nil"/>
+              <w:insideH w:val="nil"/>
+              <w:insideV w:val="nil"/>
+            </w:tcBorders>
+            <w:shd w:val="clear" w:color="auto" w:fill="FFFFFF" w:themeFill="background1"/>
+          </w:tcPr>
+          <w:p>
+            <w:pPr>
+              <w:spacing w:after="0" w:line="360" w:lineRule="auto"/>
               <w:jc w:val="both"/>
               <w:rPr>
                 <w:rFonts w:ascii="Arial" w:hAnsi="Arial" w:cs="Arial"/>
-                <w:sz w:val="24"/>
-                <w:szCs w:val="24"/>
-              </w:rPr>
-            </w:pPr>
-            <w:r>
-              <w:rPr>
-                <w:rFonts w:ascii="Arial" w:hAnsi="Arial" w:cs="Arial"/>
+                <w:b/>
+                <w:bCs/>
+                <w:i/>
+                <w:iCs/>
+                <w:color w:val="7C7C7C" w:themeColor="accent3" w:themeShade="BF"/>
+                <w:sz w:val="24"/>
+                <w:szCs w:val="24"/>
+              </w:rPr>
+            </w:pPr>
+            <w:r>
+              <w:rPr>
+                <w:rFonts w:ascii="Arial" w:hAnsi="Arial" w:cs="Arial"/>
+                <w:b/>
+                <w:bCs/>
+                <w:i/>
+                <w:iCs/>
+                <w:color w:val="7C7C7C" w:themeColor="accent3" w:themeShade="BF"/>
                 <w:sz w:val="24"/>
                 <w:szCs w:val="24"/>
               </w:rPr>
@@ -3379,21 +3421,32 @@
         <w:tc>
           <w:tcPr>
             <w:tcW w:w="3138" w:type="dxa"/>
-          </w:tcPr>
-          <w:p>
-            <w:pPr>
-              <w:spacing w:line="360" w:lineRule="auto"/>
+            <w:tcBorders>
+              <w:top w:val="nil"/>
+              <w:right w:val="nil"/>
+              <w:insideV w:val="nil"/>
+            </w:tcBorders>
+            <w:shd w:val="clear" w:color="auto" w:fill="FFFFFF" w:themeFill="background1"/>
+          </w:tcPr>
+          <w:p>
+            <w:pPr>
+              <w:spacing w:after="0" w:line="360" w:lineRule="auto"/>
               <w:jc w:val="both"/>
-              <w:cnfStyle w:val="100000000000" w:firstRow="1" w:lastRow="0" w:firstColumn="0" w:lastColumn="0" w:oddVBand="0" w:evenVBand="0" w:oddHBand="0" w:evenHBand="0" w:firstRowFirstColumn="0" w:firstRowLastColumn="0" w:lastRowFirstColumn="0" w:lastRowLastColumn="0"/>
-              <w:rPr>
-                <w:rFonts w:ascii="Arial" w:hAnsi="Arial" w:cs="Arial"/>
-                <w:sz w:val="24"/>
-                <w:szCs w:val="24"/>
-              </w:rPr>
-            </w:pPr>
-            <w:r>
-              <w:rPr>
-                <w:rFonts w:ascii="Arial" w:hAnsi="Arial" w:cs="Arial"/>
+              <w:rPr>
+                <w:rFonts w:ascii="Arial" w:hAnsi="Arial" w:cs="Arial"/>
+                <w:b/>
+                <w:bCs/>
+                <w:color w:val="7C7C7C" w:themeColor="accent3" w:themeShade="BF"/>
+                <w:sz w:val="24"/>
+                <w:szCs w:val="24"/>
+              </w:rPr>
+            </w:pPr>
+            <w:r>
+              <w:rPr>
+                <w:rFonts w:ascii="Arial" w:hAnsi="Arial" w:cs="Arial"/>
+                <w:b/>
+                <w:bCs/>
+                <w:color w:val="7C7C7C" w:themeColor="accent3" w:themeShade="BF"/>
                 <w:sz w:val="24"/>
                 <w:szCs w:val="24"/>
               </w:rPr>
@@ -3404,21 +3457,32 @@
         <w:tc>
           <w:tcPr>
             <w:tcW w:w="2207" w:type="dxa"/>
-          </w:tcPr>
-          <w:p>
-            <w:pPr>
-              <w:spacing w:line="360" w:lineRule="auto"/>
+            <w:tcBorders>
+              <w:top w:val="nil"/>
+              <w:right w:val="nil"/>
+              <w:insideV w:val="nil"/>
+            </w:tcBorders>
+            <w:shd w:val="clear" w:color="auto" w:fill="FFFFFF" w:themeFill="background1"/>
+          </w:tcPr>
+          <w:p>
+            <w:pPr>
+              <w:spacing w:after="0" w:line="360" w:lineRule="auto"/>
               <w:jc w:val="both"/>
-              <w:cnfStyle w:val="100000000000" w:firstRow="1" w:lastRow="0" w:firstColumn="0" w:lastColumn="0" w:oddVBand="0" w:evenVBand="0" w:oddHBand="0" w:evenHBand="0" w:firstRowFirstColumn="0" w:firstRowLastColumn="0" w:lastRowFirstColumn="0" w:lastRowLastColumn="0"/>
-              <w:rPr>
-                <w:rFonts w:ascii="Arial" w:hAnsi="Arial" w:cs="Arial"/>
-                <w:sz w:val="24"/>
-                <w:szCs w:val="24"/>
-              </w:rPr>
-            </w:pPr>
-            <w:r>
-              <w:rPr>
-                <w:rFonts w:ascii="Arial" w:hAnsi="Arial" w:cs="Arial"/>
+              <w:rPr>
+                <w:rFonts w:ascii="Arial" w:hAnsi="Arial" w:cs="Arial"/>
+                <w:b/>
+                <w:bCs/>
+                <w:color w:val="7C7C7C" w:themeColor="accent3" w:themeShade="BF"/>
+                <w:sz w:val="24"/>
+                <w:szCs w:val="24"/>
+              </w:rPr>
+            </w:pPr>
+            <w:r>
+              <w:rPr>
+                <w:rFonts w:ascii="Arial" w:hAnsi="Arial" w:cs="Arial"/>
+                <w:b/>
+                <w:bCs/>
+                <w:color w:val="7C7C7C" w:themeColor="accent3" w:themeShade="BF"/>
                 <w:sz w:val="24"/>
                 <w:szCs w:val="24"/>
               </w:rPr>
@@ -3429,21 +3493,32 @@
         <w:tc>
           <w:tcPr>
             <w:tcW w:w="2207" w:type="dxa"/>
-          </w:tcPr>
-          <w:p>
-            <w:pPr>
-              <w:spacing w:line="360" w:lineRule="auto"/>
+            <w:tcBorders>
+              <w:top w:val="nil"/>
+              <w:right w:val="nil"/>
+              <w:insideV w:val="nil"/>
+            </w:tcBorders>
+            <w:shd w:val="clear" w:color="auto" w:fill="FFFFFF" w:themeFill="background1"/>
+          </w:tcPr>
+          <w:p>
+            <w:pPr>
+              <w:spacing w:after="0" w:line="360" w:lineRule="auto"/>
               <w:jc w:val="both"/>
-              <w:cnfStyle w:val="100000000000" w:firstRow="1" w:lastRow="0" w:firstColumn="0" w:lastColumn="0" w:oddVBand="0" w:evenVBand="0" w:oddHBand="0" w:evenHBand="0" w:firstRowFirstColumn="0" w:firstRowLastColumn="0" w:lastRowFirstColumn="0" w:lastRowLastColumn="0"/>
-              <w:rPr>
-                <w:rFonts w:ascii="Arial" w:hAnsi="Arial" w:cs="Arial"/>
-                <w:sz w:val="24"/>
-                <w:szCs w:val="24"/>
-              </w:rPr>
-            </w:pPr>
-            <w:r>
-              <w:rPr>
-                <w:rFonts w:ascii="Arial" w:hAnsi="Arial" w:cs="Arial"/>
+              <w:rPr>
+                <w:rFonts w:ascii="Arial" w:hAnsi="Arial" w:cs="Arial"/>
+                <w:b/>
+                <w:bCs/>
+                <w:color w:val="7C7C7C" w:themeColor="accent3" w:themeShade="BF"/>
+                <w:sz w:val="24"/>
+                <w:szCs w:val="24"/>
+              </w:rPr>
+            </w:pPr>
+            <w:r>
+              <w:rPr>
+                <w:rFonts w:ascii="Arial" w:hAnsi="Arial" w:cs="Arial"/>
+                <w:b/>
+                <w:bCs/>
+                <w:color w:val="7C7C7C" w:themeColor="accent3" w:themeShade="BF"/>
                 <w:sz w:val="24"/>
                 <w:szCs w:val="24"/>
               </w:rPr>
@@ -3453,27 +3528,51 @@
         </w:tc>
       </w:tr>
       <w:tr>
-        <w:trPr>
-          <w:cnfStyle w:val="000000100000" w:firstRow="0" w:lastRow="0" w:firstColumn="0" w:lastColumn="0" w:oddVBand="0" w:evenVBand="0" w:oddHBand="1" w:evenHBand="0" w:firstRowFirstColumn="0" w:firstRowLastColumn="0" w:lastRowFirstColumn="0" w:lastRowLastColumn="0"/>
-        </w:trPr>
-        <w:tc>
-          <w:tcPr>
-            <w:cnfStyle w:val="001000000000" w:firstRow="0" w:lastRow="0" w:firstColumn="1" w:lastColumn="0" w:oddVBand="0" w:evenVBand="0" w:oddHBand="0" w:evenHBand="0" w:firstRowFirstColumn="0" w:firstRowLastColumn="0" w:lastRowFirstColumn="0" w:lastRowLastColumn="0"/>
+        <w:tblPrEx>
+          <w:tblBorders>
+            <w:top w:val="single" w:color="C8C8C8" w:themeColor="accent3" w:themeTint="99" w:sz="4" w:space="0"/>
+            <w:left w:val="single" w:color="C8C8C8" w:themeColor="accent3" w:themeTint="99" w:sz="4" w:space="0"/>
+            <w:bottom w:val="single" w:color="C8C8C8" w:themeColor="accent3" w:themeTint="99" w:sz="4" w:space="0"/>
+            <w:right w:val="single" w:color="C8C8C8" w:themeColor="accent3" w:themeTint="99" w:sz="4" w:space="0"/>
+            <w:insideH w:val="single" w:color="C8C8C8" w:themeColor="accent3" w:themeTint="99" w:sz="4" w:space="0"/>
+            <w:insideV w:val="single" w:color="C8C8C8" w:themeColor="accent3" w:themeTint="99" w:sz="4" w:space="0"/>
+          </w:tblBorders>
+          <w:tblCellMar>
+            <w:top w:w="0" w:type="dxa"/>
+            <w:left w:w="108" w:type="dxa"/>
+            <w:bottom w:w="0" w:type="dxa"/>
+            <w:right w:w="108" w:type="dxa"/>
+          </w:tblCellMar>
+        </w:tblPrEx>
+        <w:tc>
+          <w:tcPr>
             <w:tcW w:w="1276" w:type="dxa"/>
-          </w:tcPr>
-          <w:p>
-            <w:pPr>
-              <w:spacing w:line="360" w:lineRule="auto"/>
+            <w:tcBorders>
+              <w:left w:val="nil"/>
+              <w:bottom w:val="nil"/>
+              <w:insideH w:val="nil"/>
+            </w:tcBorders>
+            <w:shd w:val="clear" w:color="auto" w:fill="FFFFFF" w:themeFill="background1"/>
+          </w:tcPr>
+          <w:p>
+            <w:pPr>
+              <w:spacing w:after="0" w:line="360" w:lineRule="auto"/>
               <w:jc w:val="both"/>
               <w:rPr>
                 <w:rFonts w:ascii="Arial" w:hAnsi="Arial" w:cs="Arial"/>
-                <w:sz w:val="24"/>
-                <w:szCs w:val="24"/>
-              </w:rPr>
-            </w:pPr>
-            <w:r>
-              <w:rPr>
-                <w:rFonts w:ascii="Arial" w:hAnsi="Arial" w:cs="Arial"/>
+                <w:i/>
+                <w:iCs/>
+                <w:color w:val="7C7C7C" w:themeColor="accent3" w:themeShade="BF"/>
+                <w:sz w:val="24"/>
+                <w:szCs w:val="24"/>
+              </w:rPr>
+            </w:pPr>
+            <w:r>
+              <w:rPr>
+                <w:rFonts w:ascii="Arial" w:hAnsi="Arial" w:cs="Arial"/>
+                <w:i/>
+                <w:iCs/>
+                <w:color w:val="7C7C7C" w:themeColor="accent3" w:themeShade="BF"/>
                 <w:sz w:val="24"/>
                 <w:szCs w:val="24"/>
               </w:rPr>
@@ -3484,21 +3583,23 @@
         <w:tc>
           <w:tcPr>
             <w:tcW w:w="3138" w:type="dxa"/>
-          </w:tcPr>
-          <w:p>
-            <w:pPr>
-              <w:spacing w:line="360" w:lineRule="auto"/>
+            <w:shd w:val="clear" w:color="auto" w:fill="ECECEC" w:themeFill="accent3" w:themeFillTint="33"/>
+          </w:tcPr>
+          <w:p>
+            <w:pPr>
+              <w:spacing w:after="0" w:line="360" w:lineRule="auto"/>
               <w:jc w:val="both"/>
-              <w:cnfStyle w:val="000000100000" w:firstRow="0" w:lastRow="0" w:firstColumn="0" w:lastColumn="0" w:oddVBand="0" w:evenVBand="0" w:oddHBand="1" w:evenHBand="0" w:firstRowFirstColumn="0" w:firstRowLastColumn="0" w:lastRowFirstColumn="0" w:lastRowLastColumn="0"/>
-              <w:rPr>
-                <w:rFonts w:ascii="Arial" w:hAnsi="Arial" w:cs="Arial"/>
-                <w:sz w:val="24"/>
-                <w:szCs w:val="24"/>
-              </w:rPr>
-            </w:pPr>
-            <w:r>
-              <w:rPr>
-                <w:rFonts w:ascii="Arial" w:hAnsi="Arial" w:cs="Arial"/>
+              <w:rPr>
+                <w:rFonts w:ascii="Arial" w:hAnsi="Arial" w:cs="Arial"/>
+                <w:color w:val="7C7C7C" w:themeColor="accent3" w:themeShade="BF"/>
+                <w:sz w:val="24"/>
+                <w:szCs w:val="24"/>
+              </w:rPr>
+            </w:pPr>
+            <w:r>
+              <w:rPr>
+                <w:rFonts w:ascii="Arial" w:hAnsi="Arial" w:cs="Arial"/>
+                <w:color w:val="7C7C7C" w:themeColor="accent3" w:themeShade="BF"/>
                 <w:sz w:val="24"/>
                 <w:szCs w:val="24"/>
               </w:rPr>
@@ -3509,21 +3610,23 @@
         <w:tc>
           <w:tcPr>
             <w:tcW w:w="2207" w:type="dxa"/>
-          </w:tcPr>
-          <w:p>
-            <w:pPr>
-              <w:spacing w:line="360" w:lineRule="auto"/>
+            <w:shd w:val="clear" w:color="auto" w:fill="ECECEC" w:themeFill="accent3" w:themeFillTint="33"/>
+          </w:tcPr>
+          <w:p>
+            <w:pPr>
+              <w:spacing w:after="0" w:line="360" w:lineRule="auto"/>
               <w:jc w:val="both"/>
-              <w:cnfStyle w:val="000000100000" w:firstRow="0" w:lastRow="0" w:firstColumn="0" w:lastColumn="0" w:oddVBand="0" w:evenVBand="0" w:oddHBand="1" w:evenHBand="0" w:firstRowFirstColumn="0" w:firstRowLastColumn="0" w:lastRowFirstColumn="0" w:lastRowLastColumn="0"/>
-              <w:rPr>
-                <w:rFonts w:ascii="Arial" w:hAnsi="Arial" w:cs="Arial"/>
-                <w:sz w:val="24"/>
-                <w:szCs w:val="24"/>
-              </w:rPr>
-            </w:pPr>
-            <w:r>
-              <w:rPr>
-                <w:rFonts w:ascii="Arial" w:hAnsi="Arial" w:cs="Arial"/>
+              <w:rPr>
+                <w:rFonts w:ascii="Arial" w:hAnsi="Arial" w:cs="Arial"/>
+                <w:color w:val="7C7C7C" w:themeColor="accent3" w:themeShade="BF"/>
+                <w:sz w:val="24"/>
+                <w:szCs w:val="24"/>
+              </w:rPr>
+            </w:pPr>
+            <w:r>
+              <w:rPr>
+                <w:rFonts w:ascii="Arial" w:hAnsi="Arial" w:cs="Arial"/>
+                <w:color w:val="7C7C7C" w:themeColor="accent3" w:themeShade="BF"/>
                 <w:sz w:val="24"/>
                 <w:szCs w:val="24"/>
               </w:rPr>
@@ -3534,21 +3637,23 @@
         <w:tc>
           <w:tcPr>
             <w:tcW w:w="2207" w:type="dxa"/>
-          </w:tcPr>
-          <w:p>
-            <w:pPr>
-              <w:spacing w:line="360" w:lineRule="auto"/>
+            <w:shd w:val="clear" w:color="auto" w:fill="ECECEC" w:themeFill="accent3" w:themeFillTint="33"/>
+          </w:tcPr>
+          <w:p>
+            <w:pPr>
+              <w:spacing w:after="0" w:line="360" w:lineRule="auto"/>
               <w:jc w:val="both"/>
-              <w:cnfStyle w:val="000000100000" w:firstRow="0" w:lastRow="0" w:firstColumn="0" w:lastColumn="0" w:oddVBand="0" w:evenVBand="0" w:oddHBand="1" w:evenHBand="0" w:firstRowFirstColumn="0" w:firstRowLastColumn="0" w:lastRowFirstColumn="0" w:lastRowLastColumn="0"/>
-              <w:rPr>
-                <w:rFonts w:ascii="Arial" w:hAnsi="Arial" w:cs="Arial"/>
-                <w:sz w:val="24"/>
-                <w:szCs w:val="24"/>
-              </w:rPr>
-            </w:pPr>
-            <w:r>
-              <w:rPr>
-                <w:rFonts w:ascii="Arial" w:hAnsi="Arial" w:cs="Arial"/>
+              <w:rPr>
+                <w:rFonts w:ascii="Arial" w:hAnsi="Arial" w:cs="Arial"/>
+                <w:color w:val="7C7C7C" w:themeColor="accent3" w:themeShade="BF"/>
+                <w:sz w:val="24"/>
+                <w:szCs w:val="24"/>
+              </w:rPr>
+            </w:pPr>
+            <w:r>
+              <w:rPr>
+                <w:rFonts w:ascii="Arial" w:hAnsi="Arial" w:cs="Arial"/>
+                <w:color w:val="7C7C7C" w:themeColor="accent3" w:themeShade="BF"/>
                 <w:sz w:val="24"/>
                 <w:szCs w:val="24"/>
               </w:rPr>
@@ -3583,20 +3688,70 @@
     <w:sectPr>
       <w:pgSz w:w="12240" w:h="15840"/>
       <w:pgMar w:top="1417" w:right="1701" w:bottom="1417" w:left="1701" w:header="708" w:footer="708" w:gutter="0"/>
-      <w:cols w:space="708"/>
-      <w:docGrid w:linePitch="360"/>
+      <w:cols w:space="708" w:num="1"/>
+      <w:docGrid w:linePitch="360" w:charSpace="0"/>
     </w:sectPr>
   </w:body>
 </w:document>
 </file>
 
+<file path=word/endnotes.xml><?xml version="1.0" encoding="utf-8"?>
+<w:endnotes xmlns:wpc="http://schemas.microsoft.com/office/word/2010/wordprocessingCanvas" xmlns:mc="http://schemas.openxmlformats.org/markup-compatibility/2006" xmlns:o="urn:schemas-microsoft-com:office:office" xmlns:r="http://schemas.openxmlformats.org/officeDocument/2006/relationships" xmlns:m="http://schemas.openxmlformats.org/officeDocument/2006/math" xmlns:v="urn:schemas-microsoft-com:vml" xmlns:wp14="http://schemas.microsoft.com/office/word/2010/wordprocessingDrawing" xmlns:wp="http://schemas.openxmlformats.org/drawingml/2006/wordprocessingDrawing" xmlns:w="http://schemas.openxmlformats.org/wordprocessingml/2006/main" xmlns:w14="http://schemas.microsoft.com/office/word/2010/wordml" xmlns:w15="http://schemas.microsoft.com/office/word/2012/wordml" xmlns:w10="urn:schemas-microsoft-com:office:word" xmlns:wpg="http://schemas.microsoft.com/office/word/2010/wordprocessingGroup" xmlns:wpi="http://schemas.microsoft.com/office/word/2010/wordprocessingInk" xmlns:wne="http://schemas.microsoft.com/office/word/2006/wordml" xmlns:wps="http://schemas.microsoft.com/office/word/2010/wordprocessingShape" xmlns:wpsCustomData="http://www.wps.cn/officeDocument/2013/wpsCustomData" mc:Ignorable="w14 w15 wp14">
+  <w:endnote w:type="separator" w:id="0">
+    <w:p>
+      <w:pPr>
+        <w:spacing w:line="240" w:lineRule="auto"/>
+      </w:pPr>
+      <w:r>
+        <w:separator/>
+      </w:r>
+    </w:p>
+  </w:endnote>
+  <w:endnote w:type="continuationSeparator" w:id="1">
+    <w:p>
+      <w:pPr>
+        <w:spacing w:line="240" w:lineRule="auto"/>
+      </w:pPr>
+      <w:r>
+        <w:continuationSeparator/>
+      </w:r>
+    </w:p>
+  </w:endnote>
+</w:endnotes>
+</file>
+
+<file path=word/footnotes.xml><?xml version="1.0" encoding="utf-8"?>
+<w:footnotes xmlns:wpc="http://schemas.microsoft.com/office/word/2010/wordprocessingCanvas" xmlns:mc="http://schemas.openxmlformats.org/markup-compatibility/2006" xmlns:o="urn:schemas-microsoft-com:office:office" xmlns:r="http://schemas.openxmlformats.org/officeDocument/2006/relationships" xmlns:m="http://schemas.openxmlformats.org/officeDocument/2006/math" xmlns:v="urn:schemas-microsoft-com:vml" xmlns:wp14="http://schemas.microsoft.com/office/word/2010/wordprocessingDrawing" xmlns:wp="http://schemas.openxmlformats.org/drawingml/2006/wordprocessingDrawing" xmlns:w="http://schemas.openxmlformats.org/wordprocessingml/2006/main" xmlns:w14="http://schemas.microsoft.com/office/word/2010/wordml" xmlns:w15="http://schemas.microsoft.com/office/word/2012/wordml" xmlns:w10="urn:schemas-microsoft-com:office:word" xmlns:wpg="http://schemas.microsoft.com/office/word/2010/wordprocessingGroup" xmlns:wpi="http://schemas.microsoft.com/office/word/2010/wordprocessingInk" xmlns:wne="http://schemas.microsoft.com/office/word/2006/wordml" xmlns:wps="http://schemas.microsoft.com/office/word/2010/wordprocessingShape" xmlns:wpsCustomData="http://www.wps.cn/officeDocument/2013/wpsCustomData" mc:Ignorable="w14 w15 wp14">
+  <w:footnote w:type="separator" w:id="0">
+    <w:p>
+      <w:pPr>
+        <w:spacing w:before="0" w:after="0" w:line="240" w:lineRule="auto"/>
+      </w:pPr>
+      <w:r>
+        <w:separator/>
+      </w:r>
+    </w:p>
+  </w:footnote>
+  <w:footnote w:type="continuationSeparator" w:id="1">
+    <w:p>
+      <w:pPr>
+        <w:spacing w:before="0" w:after="0" w:line="240" w:lineRule="auto"/>
+      </w:pPr>
+      <w:r>
+        <w:continuationSeparator/>
+      </w:r>
+    </w:p>
+  </w:footnote>
+</w:footnotes>
+</file>
+
 <file path=word/numbering.xml><?xml version="1.0" encoding="utf-8"?>
-<w:numbering xmlns:wpc="http://schemas.microsoft.com/office/word/2010/wordprocessingCanvas" xmlns:cx="http://schemas.microsoft.com/office/drawing/2014/chartex" xmlns:cx1="http://schemas.microsoft.com/office/drawing/2015/9/8/chartex" xmlns:cx2="http://schemas.microsoft.com/office/drawing/2015/10/21/chartex" xmlns:cx3="http://schemas.microsoft.com/office/drawing/2016/5/9/chartex" xmlns:cx4="http://schemas.microsoft.com/office/drawing/2016/5/10/chartex" xmlns:cx5="http://schemas.microsoft.com/office/drawing/2016/5/11/chartex" xmlns:cx6="http://schemas.microsoft.com/office/drawing/2016/5/12/chartex" xmlns:cx7="http://schemas.microsoft.com/office/drawing/2016/5/13/chartex" xmlns:cx8="http://schemas.microsoft.com/office/drawing/2016/5/14/chartex" xmlns:mc="http://schemas.openxmlformats.org/markup-compatibility/2006" xmlns:aink="http://schemas.microsoft.com/office/drawing/2016/ink" xmlns:am3d="http://schemas.microsoft.com/office/drawing/2017/model3d" xmlns:o="urn:schemas-microsoft-com:office:office" xmlns:r="http://schemas.openxmlformats.org/officeDocument/2006/relationships" xmlns:m="http://schemas.openxmlformats.org/officeDocument/2006/math" xmlns:v="urn:schemas-microsoft-com:vml" xmlns:wp14="http://schemas.microsoft.com/office/word/2010/wordprocessingDrawing" xmlns:wp="http://schemas.openxmlformats.org/drawingml/2006/wordprocessingDrawing" xmlns:w10="urn:schemas-microsoft-com:office:word" xmlns:w="http://schemas.openxmlformats.org/wordprocessingml/2006/main" xmlns:w14="http://schemas.microsoft.com/office/word/2010/wordml" xmlns:w15="http://schemas.microsoft.com/office/word/2012/wordml" xmlns:w16cex="http://schemas.microsoft.com/office/word/2018/wordml/cex" xmlns:w16cid="http://schemas.microsoft.com/office/word/2016/wordml/cid" xmlns:w16="http://schemas.microsoft.com/office/word/2018/wordml" xmlns:w16sdtdh="http://schemas.microsoft.com/office/word/2020/wordml/sdtdatahash" xmlns:w16se="http://schemas.microsoft.com/office/word/2015/wordml/symex" xmlns:wpg="http://schemas.microsoft.com/office/word/2010/wordprocessingGroup" xmlns:wpi="http://schemas.microsoft.com/office/word/2010/wordprocessingInk" xmlns:wne="http://schemas.microsoft.com/office/word/2006/wordml" xmlns:wps="http://schemas.microsoft.com/office/word/2010/wordprocessingShape" mc:Ignorable="w14 w15 w16se w16cid w16 w16cex w16sdtdh wp14">
-  <w:abstractNum w:abstractNumId="0" w15:restartNumberingAfterBreak="0">
+<w:numbering xmlns:wpc="http://schemas.microsoft.com/office/word/2010/wordprocessingCanvas" xmlns:mc="http://schemas.openxmlformats.org/markup-compatibility/2006" xmlns:o="urn:schemas-microsoft-com:office:office" xmlns:r="http://schemas.openxmlformats.org/officeDocument/2006/relationships" xmlns:m="http://schemas.openxmlformats.org/officeDocument/2006/math" xmlns:v="urn:schemas-microsoft-com:vml" xmlns:wp14="http://schemas.microsoft.com/office/word/2010/wordprocessingDrawing" xmlns:wp="http://schemas.openxmlformats.org/drawingml/2006/wordprocessingDrawing" xmlns:w10="urn:schemas-microsoft-com:office:word" xmlns:w="http://schemas.openxmlformats.org/wordprocessingml/2006/main" xmlns:w14="http://schemas.microsoft.com/office/word/2010/wordml" xmlns:wpg="http://schemas.microsoft.com/office/word/2010/wordprocessingGroup" xmlns:wpi="http://schemas.microsoft.com/office/word/2010/wordprocessingInk" xmlns:wne="http://schemas.microsoft.com/office/word/2006/wordml" xmlns:wps="http://schemas.microsoft.com/office/word/2010/wordprocessingShape" xmlns:wpsCustomData="http://www.wps.cn/officeDocument/2013/wpsCustomData" mc:Ignorable="w14 wp14">
+  <w:abstractNum w:abstractNumId="0">
     <w:nsid w:val="28284A4D"/>
-    <w:multiLevelType w:val="hybridMultilevel"/>
-    <w:tmpl w:val="7AFEE5FE"/>
-    <w:lvl w:ilvl="0" w:tplc="080A0001">
+    <w:multiLevelType w:val="multilevel"/>
+    <w:tmpl w:val="28284A4D"/>
+    <w:lvl w:ilvl="0" w:tentative="0">
       <w:start w:val="1"/>
       <w:numFmt w:val="bullet"/>
       <w:lvlText w:val=""/>
@@ -3605,10 +3760,10 @@
         <w:ind w:left="720" w:hanging="360"/>
       </w:pPr>
       <w:rPr>
-        <w:rFonts w:ascii="Symbol" w:hAnsi="Symbol" w:hint="default"/>
+        <w:rFonts w:hint="default" w:ascii="Symbol" w:hAnsi="Symbol"/>
       </w:rPr>
     </w:lvl>
-    <w:lvl w:ilvl="1" w:tplc="080A0003" w:tentative="1">
+    <w:lvl w:ilvl="1" w:tentative="0">
       <w:start w:val="1"/>
       <w:numFmt w:val="bullet"/>
       <w:lvlText w:val="o"/>
@@ -3617,10 +3772,10 @@
         <w:ind w:left="1440" w:hanging="360"/>
       </w:pPr>
       <w:rPr>
-        <w:rFonts w:ascii="Courier New" w:hAnsi="Courier New" w:cs="Courier New" w:hint="default"/>
+        <w:rFonts w:hint="default" w:ascii="Courier New" w:hAnsi="Courier New" w:cs="Courier New"/>
       </w:rPr>
     </w:lvl>
-    <w:lvl w:ilvl="2" w:tplc="080A0005" w:tentative="1">
+    <w:lvl w:ilvl="2" w:tentative="0">
       <w:start w:val="1"/>
       <w:numFmt w:val="bullet"/>
       <w:lvlText w:val=""/>
@@ -3629,10 +3784,10 @@
         <w:ind w:left="2160" w:hanging="360"/>
       </w:pPr>
       <w:rPr>
-        <w:rFonts w:ascii="Wingdings" w:hAnsi="Wingdings" w:hint="default"/>
+        <w:rFonts w:hint="default" w:ascii="Wingdings" w:hAnsi="Wingdings"/>
       </w:rPr>
     </w:lvl>
-    <w:lvl w:ilvl="3" w:tplc="080A0001" w:tentative="1">
+    <w:lvl w:ilvl="3" w:tentative="0">
       <w:start w:val="1"/>
       <w:numFmt w:val="bullet"/>
       <w:lvlText w:val=""/>
@@ -3641,10 +3796,10 @@
         <w:ind w:left="2880" w:hanging="360"/>
       </w:pPr>
       <w:rPr>
-        <w:rFonts w:ascii="Symbol" w:hAnsi="Symbol" w:hint="default"/>
+        <w:rFonts w:hint="default" w:ascii="Symbol" w:hAnsi="Symbol"/>
       </w:rPr>
     </w:lvl>
-    <w:lvl w:ilvl="4" w:tplc="080A0003" w:tentative="1">
+    <w:lvl w:ilvl="4" w:tentative="0">
       <w:start w:val="1"/>
       <w:numFmt w:val="bullet"/>
       <w:lvlText w:val="o"/>
@@ -3653,10 +3808,10 @@
         <w:ind w:left="3600" w:hanging="360"/>
       </w:pPr>
       <w:rPr>
-        <w:rFonts w:ascii="Courier New" w:hAnsi="Courier New" w:cs="Courier New" w:hint="default"/>
+        <w:rFonts w:hint="default" w:ascii="Courier New" w:hAnsi="Courier New" w:cs="Courier New"/>
       </w:rPr>
     </w:lvl>
-    <w:lvl w:ilvl="5" w:tplc="080A0005" w:tentative="1">
+    <w:lvl w:ilvl="5" w:tentative="0">
       <w:start w:val="1"/>
       <w:numFmt w:val="bullet"/>
       <w:lvlText w:val=""/>
@@ -3665,10 +3820,10 @@
         <w:ind w:left="4320" w:hanging="360"/>
       </w:pPr>
       <w:rPr>
-        <w:rFonts w:ascii="Wingdings" w:hAnsi="Wingdings" w:hint="default"/>
+        <w:rFonts w:hint="default" w:ascii="Wingdings" w:hAnsi="Wingdings"/>
       </w:rPr>
     </w:lvl>
-    <w:lvl w:ilvl="6" w:tplc="080A0001" w:tentative="1">
+    <w:lvl w:ilvl="6" w:tentative="0">
       <w:start w:val="1"/>
       <w:numFmt w:val="bullet"/>
       <w:lvlText w:val=""/>
@@ -3677,10 +3832,10 @@
         <w:ind w:left="5040" w:hanging="360"/>
       </w:pPr>
       <w:rPr>
-        <w:rFonts w:ascii="Symbol" w:hAnsi="Symbol" w:hint="default"/>
+        <w:rFonts w:hint="default" w:ascii="Symbol" w:hAnsi="Symbol"/>
       </w:rPr>
     </w:lvl>
-    <w:lvl w:ilvl="7" w:tplc="080A0003" w:tentative="1">
+    <w:lvl w:ilvl="7" w:tentative="0">
       <w:start w:val="1"/>
       <w:numFmt w:val="bullet"/>
       <w:lvlText w:val="o"/>
@@ -3689,10 +3844,10 @@
         <w:ind w:left="5760" w:hanging="360"/>
       </w:pPr>
       <w:rPr>
-        <w:rFonts w:ascii="Courier New" w:hAnsi="Courier New" w:cs="Courier New" w:hint="default"/>
+        <w:rFonts w:hint="default" w:ascii="Courier New" w:hAnsi="Courier New" w:cs="Courier New"/>
       </w:rPr>
     </w:lvl>
-    <w:lvl w:ilvl="8" w:tplc="080A0005" w:tentative="1">
+    <w:lvl w:ilvl="8" w:tentative="0">
       <w:start w:val="1"/>
       <w:numFmt w:val="bullet"/>
       <w:lvlText w:val=""/>
@@ -3701,7 +3856,7 @@
         <w:ind w:left="6480" w:hanging="360"/>
       </w:pPr>
       <w:rPr>
-        <w:rFonts w:ascii="Wingdings" w:hAnsi="Wingdings" w:hint="default"/>
+        <w:rFonts w:hint="default" w:ascii="Wingdings" w:hAnsi="Wingdings"/>
       </w:rPr>
     </w:lvl>
   </w:abstractNum>
@@ -3712,417 +3867,294 @@
 </file>
 
 <file path=word/styles.xml><?xml version="1.0" encoding="utf-8"?>
-<w:styles xmlns:mc="http://schemas.openxmlformats.org/markup-compatibility/2006" xmlns:r="http://schemas.openxmlformats.org/officeDocument/2006/relationships" xmlns:w="http://schemas.openxmlformats.org/wordprocessingml/2006/main" xmlns:w14="http://schemas.microsoft.com/office/word/2010/wordml" xmlns:w15="http://schemas.microsoft.com/office/word/2012/wordml" xmlns:w16cex="http://schemas.microsoft.com/office/word/2018/wordml/cex" xmlns:w16cid="http://schemas.microsoft.com/office/word/2016/wordml/cid" xmlns:w16="http://schemas.microsoft.com/office/word/2018/wordml" xmlns:w16sdtdh="http://schemas.microsoft.com/office/word/2020/wordml/sdtdatahash" xmlns:w16se="http://schemas.microsoft.com/office/word/2015/wordml/symex" mc:Ignorable="w14 w15 w16se w16cid w16 w16cex w16sdtdh">
+<w:styles xmlns:mc="http://schemas.openxmlformats.org/markup-compatibility/2006" xmlns:o="urn:schemas-microsoft-com:office:office" xmlns:r="http://schemas.openxmlformats.org/officeDocument/2006/relationships" xmlns:m="http://schemas.openxmlformats.org/officeDocument/2006/math" xmlns:v="urn:schemas-microsoft-com:vml" xmlns:w="http://schemas.openxmlformats.org/wordprocessingml/2006/main" xmlns:w14="http://schemas.microsoft.com/office/word/2010/wordml" xmlns:w10="urn:schemas-microsoft-com:office:word" xmlns:sl="http://schemas.openxmlformats.org/schemaLibrary/2006/main" xmlns:wpsCustomData="http://www.wps.cn/officeDocument/2013/wpsCustomData" mc:Ignorable="w14">
   <w:docDefaults>
     <w:rPrDefault>
       <w:rPr>
-        <w:rFonts w:asciiTheme="minorHAnsi" w:eastAsiaTheme="minorHAnsi" w:hAnsiTheme="minorHAnsi" w:cstheme="minorBidi"/>
-        <w:sz w:val="22"/>
-        <w:szCs w:val="22"/>
-        <w:lang w:val="es-MX" w:eastAsia="en-US" w:bidi="ar-SA"/>
+        <w:rFonts w:asciiTheme="minorHAnsi" w:hAnsiTheme="minorHAnsi" w:eastAsiaTheme="minorHAnsi" w:cstheme="minorBidi"/>
       </w:rPr>
     </w:rPrDefault>
-    <w:pPrDefault>
-      <w:pPr>
-        <w:spacing w:after="160" w:line="259" w:lineRule="auto"/>
-      </w:pPr>
-    </w:pPrDefault>
+    <w:pPrDefault/>
   </w:docDefaults>
-  <w:latentStyles w:defLockedState="0" w:defUIPriority="99" w:defSemiHidden="0" w:defUnhideWhenUsed="0" w:defQFormat="0" w:count="376">
-    <w:lsdException w:name="Normal" w:uiPriority="0" w:qFormat="1"/>
-    <w:lsdException w:name="heading 1" w:uiPriority="9" w:qFormat="1"/>
-    <w:lsdException w:name="heading 2" w:semiHidden="1" w:uiPriority="9" w:unhideWhenUsed="1" w:qFormat="1"/>
-    <w:lsdException w:name="heading 3" w:semiHidden="1" w:uiPriority="9" w:unhideWhenUsed="1" w:qFormat="1"/>
-    <w:lsdException w:name="heading 4" w:semiHidden="1" w:uiPriority="9" w:unhideWhenUsed="1" w:qFormat="1"/>
-    <w:lsdException w:name="heading 5" w:semiHidden="1" w:uiPriority="9" w:unhideWhenUsed="1" w:qFormat="1"/>
-    <w:lsdException w:name="heading 6" w:semiHidden="1" w:uiPriority="9" w:unhideWhenUsed="1" w:qFormat="1"/>
-    <w:lsdException w:name="heading 7" w:semiHidden="1" w:uiPriority="9" w:unhideWhenUsed="1" w:qFormat="1"/>
-    <w:lsdException w:name="heading 8" w:semiHidden="1" w:uiPriority="9" w:unhideWhenUsed="1" w:qFormat="1"/>
-    <w:lsdException w:name="heading 9" w:semiHidden="1" w:uiPriority="9" w:unhideWhenUsed="1" w:qFormat="1"/>
-    <w:lsdException w:name="index 1" w:semiHidden="1" w:unhideWhenUsed="1"/>
-    <w:lsdException w:name="index 2" w:semiHidden="1" w:unhideWhenUsed="1"/>
-    <w:lsdException w:name="index 3" w:semiHidden="1" w:unhideWhenUsed="1"/>
-    <w:lsdException w:name="index 4" w:semiHidden="1" w:unhideWhenUsed="1"/>
-    <w:lsdException w:name="index 5" w:semiHidden="1" w:unhideWhenUsed="1"/>
-    <w:lsdException w:name="index 6" w:semiHidden="1" w:unhideWhenUsed="1"/>
-    <w:lsdException w:name="index 7" w:semiHidden="1" w:unhideWhenUsed="1"/>
-    <w:lsdException w:name="index 8" w:semiHidden="1" w:unhideWhenUsed="1"/>
-    <w:lsdException w:name="index 9" w:semiHidden="1" w:unhideWhenUsed="1"/>
-    <w:lsdException w:name="toc 1" w:semiHidden="1" w:uiPriority="39" w:unhideWhenUsed="1"/>
-    <w:lsdException w:name="toc 2" w:semiHidden="1" w:uiPriority="39" w:unhideWhenUsed="1"/>
-    <w:lsdException w:name="toc 3" w:semiHidden="1" w:uiPriority="39" w:unhideWhenUsed="1"/>
-    <w:lsdException w:name="toc 4" w:semiHidden="1" w:uiPriority="39" w:unhideWhenUsed="1"/>
-    <w:lsdException w:name="toc 5" w:semiHidden="1" w:uiPriority="39" w:unhideWhenUsed="1"/>
-    <w:lsdException w:name="toc 6" w:semiHidden="1" w:uiPriority="39" w:unhideWhenUsed="1"/>
-    <w:lsdException w:name="toc 7" w:semiHidden="1" w:uiPriority="39" w:unhideWhenUsed="1"/>
-    <w:lsdException w:name="toc 8" w:semiHidden="1" w:uiPriority="39" w:unhideWhenUsed="1"/>
-    <w:lsdException w:name="toc 9" w:semiHidden="1" w:uiPriority="39" w:unhideWhenUsed="1"/>
-    <w:lsdException w:name="Normal Indent" w:semiHidden="1" w:unhideWhenUsed="1"/>
-    <w:lsdException w:name="footnote text" w:semiHidden="1" w:unhideWhenUsed="1"/>
-    <w:lsdException w:name="annotation text" w:semiHidden="1" w:unhideWhenUsed="1"/>
-    <w:lsdException w:name="header" w:semiHidden="1" w:unhideWhenUsed="1"/>
-    <w:lsdException w:name="footer" w:semiHidden="1" w:unhideWhenUsed="1"/>
-    <w:lsdException w:name="index heading" w:semiHidden="1" w:unhideWhenUsed="1"/>
-    <w:lsdException w:name="caption" w:semiHidden="1" w:uiPriority="35" w:unhideWhenUsed="1" w:qFormat="1"/>
-    <w:lsdException w:name="table of figures" w:semiHidden="1" w:unhideWhenUsed="1"/>
-    <w:lsdException w:name="envelope address" w:semiHidden="1" w:unhideWhenUsed="1"/>
-    <w:lsdException w:name="envelope return" w:semiHidden="1" w:unhideWhenUsed="1"/>
-    <w:lsdException w:name="footnote reference" w:semiHidden="1" w:unhideWhenUsed="1"/>
-    <w:lsdException w:name="annotation reference" w:semiHidden="1" w:unhideWhenUsed="1"/>
-    <w:lsdException w:name="line number" w:semiHidden="1" w:unhideWhenUsed="1"/>
-    <w:lsdException w:name="page number" w:semiHidden="1" w:unhideWhenUsed="1"/>
-    <w:lsdException w:name="endnote reference" w:semiHidden="1" w:unhideWhenUsed="1"/>
-    <w:lsdException w:name="endnote text" w:semiHidden="1" w:unhideWhenUsed="1"/>
-    <w:lsdException w:name="table of authorities" w:semiHidden="1" w:unhideWhenUsed="1"/>
-    <w:lsdException w:name="macro" w:semiHidden="1" w:unhideWhenUsed="1"/>
-    <w:lsdException w:name="toa heading" w:semiHidden="1" w:unhideWhenUsed="1"/>
-    <w:lsdException w:name="List" w:semiHidden="1" w:unhideWhenUsed="1"/>
-    <w:lsdException w:name="List Bullet" w:semiHidden="1" w:unhideWhenUsed="1"/>
-    <w:lsdException w:name="List Number" w:semiHidden="1" w:unhideWhenUsed="1"/>
-    <w:lsdException w:name="List 2" w:semiHidden="1" w:unhideWhenUsed="1"/>
-    <w:lsdException w:name="List 3" w:semiHidden="1" w:unhideWhenUsed="1"/>
-    <w:lsdException w:name="List 4" w:semiHidden="1" w:unhideWhenUsed="1"/>
-    <w:lsdException w:name="List 5" w:semiHidden="1" w:unhideWhenUsed="1"/>
-    <w:lsdException w:name="List Bullet 2" w:semiHidden="1" w:unhideWhenUsed="1"/>
-    <w:lsdException w:name="List Bullet 3" w:semiHidden="1" w:unhideWhenUsed="1"/>
-    <w:lsdException w:name="List Bullet 4" w:semiHidden="1" w:unhideWhenUsed="1"/>
-    <w:lsdException w:name="List Bullet 5" w:semiHidden="1" w:unhideWhenUsed="1"/>
-    <w:lsdException w:name="List Number 2" w:semiHidden="1" w:unhideWhenUsed="1"/>
-    <w:lsdException w:name="List Number 3" w:semiHidden="1" w:unhideWhenUsed="1"/>
-    <w:lsdException w:name="List Number 4" w:semiHidden="1" w:unhideWhenUsed="1"/>
-    <w:lsdException w:name="List Number 5" w:semiHidden="1" w:unhideWhenUsed="1"/>
-    <w:lsdException w:name="Title" w:uiPriority="10" w:qFormat="1"/>
-    <w:lsdException w:name="Closing" w:semiHidden="1" w:unhideWhenUsed="1"/>
-    <w:lsdException w:name="Signature" w:semiHidden="1" w:unhideWhenUsed="1"/>
-    <w:lsdException w:name="Default Paragraph Font" w:semiHidden="1" w:uiPriority="1" w:unhideWhenUsed="1"/>
-    <w:lsdException w:name="Body Text" w:semiHidden="1" w:unhideWhenUsed="1"/>
-    <w:lsdException w:name="Body Text Indent" w:semiHidden="1" w:unhideWhenUsed="1"/>
-    <w:lsdException w:name="List Continue" w:semiHidden="1" w:unhideWhenUsed="1"/>
-    <w:lsdException w:name="List Continue 2" w:semiHidden="1" w:unhideWhenUsed="1"/>
-    <w:lsdException w:name="List Continue 3" w:semiHidden="1" w:unhideWhenUsed="1"/>
-    <w:lsdException w:name="List Continue 4" w:semiHidden="1" w:unhideWhenUsed="1"/>
-    <w:lsdException w:name="List Continue 5" w:semiHidden="1" w:unhideWhenUsed="1"/>
-    <w:lsdException w:name="Message Header" w:semiHidden="1" w:unhideWhenUsed="1"/>
-    <w:lsdException w:name="Subtitle" w:uiPriority="11" w:qFormat="1"/>
-    <w:lsdException w:name="Salutation" w:semiHidden="1" w:unhideWhenUsed="1"/>
-    <w:lsdException w:name="Date" w:semiHidden="1" w:unhideWhenUsed="1"/>
-    <w:lsdException w:name="Body Text First Indent" w:semiHidden="1" w:unhideWhenUsed="1"/>
-    <w:lsdException w:name="Body Text First Indent 2" w:semiHidden="1" w:unhideWhenUsed="1"/>
-    <w:lsdException w:name="Note Heading" w:semiHidden="1" w:unhideWhenUsed="1"/>
-    <w:lsdException w:name="Body Text 2" w:semiHidden="1" w:unhideWhenUsed="1"/>
-    <w:lsdException w:name="Body Text 3" w:semiHidden="1" w:unhideWhenUsed="1"/>
-    <w:lsdException w:name="Body Text Indent 2" w:semiHidden="1" w:unhideWhenUsed="1"/>
-    <w:lsdException w:name="Body Text Indent 3" w:semiHidden="1" w:unhideWhenUsed="1"/>
-    <w:lsdException w:name="Block Text" w:semiHidden="1" w:unhideWhenUsed="1"/>
-    <w:lsdException w:name="Hyperlink" w:semiHidden="1" w:unhideWhenUsed="1"/>
-    <w:lsdException w:name="FollowedHyperlink" w:semiHidden="1" w:unhideWhenUsed="1"/>
-    <w:lsdException w:name="Strong" w:uiPriority="22" w:qFormat="1"/>
-    <w:lsdException w:name="Emphasis" w:uiPriority="20" w:qFormat="1"/>
-    <w:lsdException w:name="Document Map" w:semiHidden="1" w:unhideWhenUsed="1"/>
-    <w:lsdException w:name="Plain Text" w:semiHidden="1" w:unhideWhenUsed="1"/>
-    <w:lsdException w:name="E-mail Signature" w:semiHidden="1" w:unhideWhenUsed="1"/>
-    <w:lsdException w:name="HTML Top of Form" w:semiHidden="1" w:unhideWhenUsed="1"/>
-    <w:lsdException w:name="HTML Bottom of Form" w:semiHidden="1" w:unhideWhenUsed="1"/>
-    <w:lsdException w:name="Normal (Web)" w:semiHidden="1" w:unhideWhenUsed="1"/>
-    <w:lsdException w:name="HTML Acronym" w:semiHidden="1" w:unhideWhenUsed="1"/>
-    <w:lsdException w:name="HTML Address" w:semiHidden="1" w:unhideWhenUsed="1"/>
-    <w:lsdException w:name="HTML Cite" w:semiHidden="1" w:unhideWhenUsed="1"/>
-    <w:lsdException w:name="HTML Code" w:semiHidden="1" w:unhideWhenUsed="1"/>
-    <w:lsdException w:name="HTML Definition" w:semiHidden="1" w:unhideWhenUsed="1"/>
-    <w:lsdException w:name="HTML Keyboard" w:semiHidden="1" w:unhideWhenUsed="1"/>
-    <w:lsdException w:name="HTML Preformatted" w:semiHidden="1" w:unhideWhenUsed="1"/>
-    <w:lsdException w:name="HTML Sample" w:semiHidden="1" w:unhideWhenUsed="1"/>
-    <w:lsdException w:name="HTML Typewriter" w:semiHidden="1" w:unhideWhenUsed="1"/>
-    <w:lsdException w:name="HTML Variable" w:semiHidden="1" w:unhideWhenUsed="1"/>
-    <w:lsdException w:name="Normal Table" w:semiHidden="1" w:unhideWhenUsed="1"/>
-    <w:lsdException w:name="annotation subject" w:semiHidden="1" w:unhideWhenUsed="1"/>
-    <w:lsdException w:name="No List" w:semiHidden="1" w:unhideWhenUsed="1"/>
-    <w:lsdException w:name="Outline List 1" w:semiHidden="1" w:unhideWhenUsed="1"/>
-    <w:lsdException w:name="Outline List 2" w:semiHidden="1" w:unhideWhenUsed="1"/>
-    <w:lsdException w:name="Outline List 3" w:semiHidden="1" w:unhideWhenUsed="1"/>
-    <w:lsdException w:name="Table Simple 1" w:semiHidden="1" w:unhideWhenUsed="1"/>
-    <w:lsdException w:name="Table Simple 2" w:semiHidden="1" w:unhideWhenUsed="1"/>
-    <w:lsdException w:name="Table Simple 3" w:semiHidden="1" w:unhideWhenUsed="1"/>
-    <w:lsdException w:name="Table Classic 1" w:semiHidden="1" w:unhideWhenUsed="1"/>
-    <w:lsdException w:name="Table Classic 2" w:semiHidden="1" w:unhideWhenUsed="1"/>
-    <w:lsdException w:name="Table Classic 3" w:semiHidden="1" w:unhideWhenUsed="1"/>
-    <w:lsdException w:name="Table Classic 4" w:semiHidden="1" w:unhideWhenUsed="1"/>
-    <w:lsdException w:name="Table Colorful 1" w:semiHidden="1" w:unhideWhenUsed="1"/>
-    <w:lsdException w:name="Table Colorful 2" w:semiHidden="1" w:unhideWhenUsed="1"/>
-    <w:lsdException w:name="Table Colorful 3" w:semiHidden="1" w:unhideWhenUsed="1"/>
-    <w:lsdException w:name="Table Columns 1" w:semiHidden="1" w:unhideWhenUsed="1"/>
-    <w:lsdException w:name="Table Columns 2" w:semiHidden="1" w:unhideWhenUsed="1"/>
-    <w:lsdException w:name="Table Columns 3" w:semiHidden="1" w:unhideWhenUsed="1"/>
-    <w:lsdException w:name="Table Columns 4" w:semiHidden="1" w:unhideWhenUsed="1"/>
-    <w:lsdException w:name="Table Columns 5" w:semiHidden="1" w:unhideWhenUsed="1"/>
-    <w:lsdException w:name="Table Grid 1" w:semiHidden="1" w:unhideWhenUsed="1"/>
-    <w:lsdException w:name="Table Grid 2" w:semiHidden="1" w:unhideWhenUsed="1"/>
-    <w:lsdException w:name="Table Grid 3" w:semiHidden="1" w:unhideWhenUsed="1"/>
-    <w:lsdException w:name="Table Grid 4" w:semiHidden="1" w:unhideWhenUsed="1"/>
-    <w:lsdException w:name="Table Grid 5" w:semiHidden="1" w:unhideWhenUsed="1"/>
-    <w:lsdException w:name="Table Grid 6" w:semiHidden="1" w:unhideWhenUsed="1"/>
-    <w:lsdException w:name="Table Grid 7" w:semiHidden="1" w:unhideWhenUsed="1"/>
-    <w:lsdException w:name="Table Grid 8" w:semiHidden="1" w:unhideWhenUsed="1"/>
-    <w:lsdException w:name="Table List 1" w:semiHidden="1" w:unhideWhenUsed="1"/>
-    <w:lsdException w:name="Table List 2" w:semiHidden="1" w:unhideWhenUsed="1"/>
-    <w:lsdException w:name="Table List 3" w:semiHidden="1" w:unhideWhenUsed="1"/>
-    <w:lsdException w:name="Table List 4" w:semiHidden="1" w:unhideWhenUsed="1"/>
-    <w:lsdException w:name="Table List 5" w:semiHidden="1" w:unhideWhenUsed="1"/>
-    <w:lsdException w:name="Table List 6" w:semiHidden="1" w:unhideWhenUsed="1"/>
-    <w:lsdException w:name="Table List 7" w:semiHidden="1" w:unhideWhenUsed="1"/>
-    <w:lsdException w:name="Table List 8" w:semiHidden="1" w:unhideWhenUsed="1"/>
-    <w:lsdException w:name="Table 3D effects 1" w:semiHidden="1" w:unhideWhenUsed="1"/>
-    <w:lsdException w:name="Table 3D effects 2" w:semiHidden="1" w:unhideWhenUsed="1"/>
-    <w:lsdException w:name="Table 3D effects 3" w:semiHidden="1" w:unhideWhenUsed="1"/>
-    <w:lsdException w:name="Table Contemporary" w:semiHidden="1" w:unhideWhenUsed="1"/>
-    <w:lsdException w:name="Table Elegant" w:semiHidden="1" w:unhideWhenUsed="1"/>
-    <w:lsdException w:name="Table Professional" w:semiHidden="1" w:unhideWhenUsed="1"/>
-    <w:lsdException w:name="Table Subtle 1" w:semiHidden="1" w:unhideWhenUsed="1"/>
-    <w:lsdException w:name="Table Subtle 2" w:semiHidden="1" w:unhideWhenUsed="1"/>
-    <w:lsdException w:name="Table Web 1" w:semiHidden="1" w:unhideWhenUsed="1"/>
-    <w:lsdException w:name="Table Web 2" w:semiHidden="1" w:unhideWhenUsed="1"/>
-    <w:lsdException w:name="Table Web 3" w:semiHidden="1" w:unhideWhenUsed="1"/>
-    <w:lsdException w:name="Balloon Text" w:semiHidden="1" w:unhideWhenUsed="1"/>
-    <w:lsdException w:name="Table Grid" w:uiPriority="39"/>
-    <w:lsdException w:name="Table Theme" w:semiHidden="1" w:unhideWhenUsed="1"/>
-    <w:lsdException w:name="Placeholder Text" w:semiHidden="1"/>
-    <w:lsdException w:name="No Spacing" w:uiPriority="1" w:qFormat="1"/>
-    <w:lsdException w:name="Light Shading" w:uiPriority="60"/>
-    <w:lsdException w:name="Light List" w:uiPriority="61"/>
-    <w:lsdException w:name="Light Grid" w:uiPriority="62"/>
-    <w:lsdException w:name="Medium Shading 1" w:uiPriority="63"/>
-    <w:lsdException w:name="Medium Shading 2" w:uiPriority="64"/>
-    <w:lsdException w:name="Medium List 1" w:uiPriority="65"/>
-    <w:lsdException w:name="Medium List 2" w:uiPriority="66"/>
-    <w:lsdException w:name="Medium Grid 1" w:uiPriority="67"/>
-    <w:lsdException w:name="Medium Grid 2" w:uiPriority="68"/>
-    <w:lsdException w:name="Medium Grid 3" w:uiPriority="69"/>
-    <w:lsdException w:name="Dark List" w:uiPriority="70"/>
-    <w:lsdException w:name="Colorful Shading" w:uiPriority="71"/>
-    <w:lsdException w:name="Colorful List" w:uiPriority="72"/>
-    <w:lsdException w:name="Colorful Grid" w:uiPriority="73"/>
-    <w:lsdException w:name="Light Shading Accent 1" w:uiPriority="60"/>
-    <w:lsdException w:name="Light List Accent 1" w:uiPriority="61"/>
-    <w:lsdException w:name="Light Grid Accent 1" w:uiPriority="62"/>
-    <w:lsdException w:name="Medium Shading 1 Accent 1" w:uiPriority="63"/>
-    <w:lsdException w:name="Medium Shading 2 Accent 1" w:uiPriority="64"/>
-    <w:lsdException w:name="Medium List 1 Accent 1" w:uiPriority="65"/>
-    <w:lsdException w:name="Revision" w:semiHidden="1"/>
-    <w:lsdException w:name="List Paragraph" w:uiPriority="34" w:qFormat="1"/>
-    <w:lsdException w:name="Quote" w:uiPriority="29" w:qFormat="1"/>
-    <w:lsdException w:name="Intense Quote" w:uiPriority="30" w:qFormat="1"/>
-    <w:lsdException w:name="Medium List 2 Accent 1" w:uiPriority="66"/>
-    <w:lsdException w:name="Medium Grid 1 Accent 1" w:uiPriority="67"/>
-    <w:lsdException w:name="Medium Grid 2 Accent 1" w:uiPriority="68"/>
-    <w:lsdException w:name="Medium Grid 3 Accent 1" w:uiPriority="69"/>
-    <w:lsdException w:name="Dark List Accent 1" w:uiPriority="70"/>
-    <w:lsdException w:name="Colorful Shading Accent 1" w:uiPriority="71"/>
-    <w:lsdException w:name="Colorful List Accent 1" w:uiPriority="72"/>
-    <w:lsdException w:name="Colorful Grid Accent 1" w:uiPriority="73"/>
-    <w:lsdException w:name="Light Shading Accent 2" w:uiPriority="60"/>
-    <w:lsdException w:name="Light List Accent 2" w:uiPriority="61"/>
-    <w:lsdException w:name="Light Grid Accent 2" w:uiPriority="62"/>
-    <w:lsdException w:name="Medium Shading 1 Accent 2" w:uiPriority="63"/>
-    <w:lsdException w:name="Medium Shading 2 Accent 2" w:uiPriority="64"/>
-    <w:lsdException w:name="Medium List 1 Accent 2" w:uiPriority="65"/>
-    <w:lsdException w:name="Medium List 2 Accent 2" w:uiPriority="66"/>
-    <w:lsdException w:name="Medium Grid 1 Accent 2" w:uiPriority="67"/>
-    <w:lsdException w:name="Medium Grid 2 Accent 2" w:uiPriority="68"/>
-    <w:lsdException w:name="Medium Grid 3 Accent 2" w:uiPriority="69"/>
-    <w:lsdException w:name="Dark List Accent 2" w:uiPriority="70"/>
-    <w:lsdException w:name="Colorful Shading Accent 2" w:uiPriority="71"/>
-    <w:lsdException w:name="Colorful List Accent 2" w:uiPriority="72"/>
-    <w:lsdException w:name="Colorful Grid Accent 2" w:uiPriority="73"/>
-    <w:lsdException w:name="Light Shading Accent 3" w:uiPriority="60"/>
-    <w:lsdException w:name="Light List Accent 3" w:uiPriority="61"/>
-    <w:lsdException w:name="Light Grid Accent 3" w:uiPriority="62"/>
-    <w:lsdException w:name="Medium Shading 1 Accent 3" w:uiPriority="63"/>
-    <w:lsdException w:name="Medium Shading 2 Accent 3" w:uiPriority="64"/>
-    <w:lsdException w:name="Medium List 1 Accent 3" w:uiPriority="65"/>
-    <w:lsdException w:name="Medium List 2 Accent 3" w:uiPriority="66"/>
-    <w:lsdException w:name="Medium Grid 1 Accent 3" w:uiPriority="67"/>
-    <w:lsdException w:name="Medium Grid 2 Accent 3" w:uiPriority="68"/>
-    <w:lsdException w:name="Medium Grid 3 Accent 3" w:uiPriority="69"/>
-    <w:lsdException w:name="Dark List Accent 3" w:uiPriority="70"/>
-    <w:lsdException w:name="Colorful Shading Accent 3" w:uiPriority="71"/>
-    <w:lsdException w:name="Colorful List Accent 3" w:uiPriority="72"/>
-    <w:lsdException w:name="Colorful Grid Accent 3" w:uiPriority="73"/>
-    <w:lsdException w:name="Light Shading Accent 4" w:uiPriority="60"/>
-    <w:lsdException w:name="Light List Accent 4" w:uiPriority="61"/>
-    <w:lsdException w:name="Light Grid Accent 4" w:uiPriority="62"/>
-    <w:lsdException w:name="Medium Shading 1 Accent 4" w:uiPriority="63"/>
-    <w:lsdException w:name="Medium Shading 2 Accent 4" w:uiPriority="64"/>
-    <w:lsdException w:name="Medium List 1 Accent 4" w:uiPriority="65"/>
-    <w:lsdException w:name="Medium List 2 Accent 4" w:uiPriority="66"/>
-    <w:lsdException w:name="Medium Grid 1 Accent 4" w:uiPriority="67"/>
-    <w:lsdException w:name="Medium Grid 2 Accent 4" w:uiPriority="68"/>
-    <w:lsdException w:name="Medium Grid 3 Accent 4" w:uiPriority="69"/>
-    <w:lsdException w:name="Dark List Accent 4" w:uiPriority="70"/>
-    <w:lsdException w:name="Colorful Shading Accent 4" w:uiPriority="71"/>
-    <w:lsdException w:name="Colorful List Accent 4" w:uiPriority="72"/>
-    <w:lsdException w:name="Colorful Grid Accent 4" w:uiPriority="73"/>
-    <w:lsdException w:name="Light Shading Accent 5" w:uiPriority="60"/>
-    <w:lsdException w:name="Light List Accent 5" w:uiPriority="61"/>
-    <w:lsdException w:name="Light Grid Accent 5" w:uiPriority="62"/>
-    <w:lsdException w:name="Medium Shading 1 Accent 5" w:uiPriority="63"/>
-    <w:lsdException w:name="Medium Shading 2 Accent 5" w:uiPriority="64"/>
-    <w:lsdException w:name="Medium List 1 Accent 5" w:uiPriority="65"/>
-    <w:lsdException w:name="Medium List 2 Accent 5" w:uiPriority="66"/>
-    <w:lsdException w:name="Medium Grid 1 Accent 5" w:uiPriority="67"/>
-    <w:lsdException w:name="Medium Grid 2 Accent 5" w:uiPriority="68"/>
-    <w:lsdException w:name="Medium Grid 3 Accent 5" w:uiPriority="69"/>
-    <w:lsdException w:name="Dark List Accent 5" w:uiPriority="70"/>
-    <w:lsdException w:name="Colorful Shading Accent 5" w:uiPriority="71"/>
-    <w:lsdException w:name="Colorful List Accent 5" w:uiPriority="72"/>
-    <w:lsdException w:name="Colorful Grid Accent 5" w:uiPriority="73"/>
-    <w:lsdException w:name="Light Shading Accent 6" w:uiPriority="60"/>
-    <w:lsdException w:name="Light List Accent 6" w:uiPriority="61"/>
-    <w:lsdException w:name="Light Grid Accent 6" w:uiPriority="62"/>
-    <w:lsdException w:name="Medium Shading 1 Accent 6" w:uiPriority="63"/>
-    <w:lsdException w:name="Medium Shading 2 Accent 6" w:uiPriority="64"/>
-    <w:lsdException w:name="Medium List 1 Accent 6" w:uiPriority="65"/>
-    <w:lsdException w:name="Medium List 2 Accent 6" w:uiPriority="66"/>
-    <w:lsdException w:name="Medium Grid 1 Accent 6" w:uiPriority="67"/>
-    <w:lsdException w:name="Medium Grid 2 Accent 6" w:uiPriority="68"/>
-    <w:lsdException w:name="Medium Grid 3 Accent 6" w:uiPriority="69"/>
-    <w:lsdException w:name="Dark List Accent 6" w:uiPriority="70"/>
-    <w:lsdException w:name="Colorful Shading Accent 6" w:uiPriority="71"/>
-    <w:lsdException w:name="Colorful List Accent 6" w:uiPriority="72"/>
-    <w:lsdException w:name="Colorful Grid Accent 6" w:uiPriority="73"/>
-    <w:lsdException w:name="Subtle Emphasis" w:uiPriority="19" w:qFormat="1"/>
-    <w:lsdException w:name="Intense Emphasis" w:uiPriority="21" w:qFormat="1"/>
-    <w:lsdException w:name="Subtle Reference" w:uiPriority="31" w:qFormat="1"/>
-    <w:lsdException w:name="Intense Reference" w:uiPriority="32" w:qFormat="1"/>
-    <w:lsdException w:name="Book Title" w:uiPriority="33" w:qFormat="1"/>
-    <w:lsdException w:name="Bibliography" w:semiHidden="1" w:uiPriority="37" w:unhideWhenUsed="1"/>
-    <w:lsdException w:name="TOC Heading" w:semiHidden="1" w:uiPriority="39" w:unhideWhenUsed="1" w:qFormat="1"/>
-    <w:lsdException w:name="Plain Table 1" w:uiPriority="41"/>
-    <w:lsdException w:name="Plain Table 2" w:uiPriority="42"/>
-    <w:lsdException w:name="Plain Table 3" w:uiPriority="43"/>
-    <w:lsdException w:name="Plain Table 4" w:uiPriority="44"/>
-    <w:lsdException w:name="Plain Table 5" w:uiPriority="45"/>
-    <w:lsdException w:name="Grid Table Light" w:uiPriority="40"/>
-    <w:lsdException w:name="Grid Table 1 Light" w:uiPriority="46"/>
-    <w:lsdException w:name="Grid Table 2" w:uiPriority="47"/>
-    <w:lsdException w:name="Grid Table 3" w:uiPriority="48"/>
-    <w:lsdException w:name="Grid Table 4" w:uiPriority="49"/>
-    <w:lsdException w:name="Grid Table 5 Dark" w:uiPriority="50"/>
-    <w:lsdException w:name="Grid Table 6 Colorful" w:uiPriority="51"/>
-    <w:lsdException w:name="Grid Table 7 Colorful" w:uiPriority="52"/>
-    <w:lsdException w:name="Grid Table 1 Light Accent 1" w:uiPriority="46"/>
-    <w:lsdException w:name="Grid Table 2 Accent 1" w:uiPriority="47"/>
-    <w:lsdException w:name="Grid Table 3 Accent 1" w:uiPriority="48"/>
-    <w:lsdException w:name="Grid Table 4 Accent 1" w:uiPriority="49"/>
-    <w:lsdException w:name="Grid Table 5 Dark Accent 1" w:uiPriority="50"/>
-    <w:lsdException w:name="Grid Table 6 Colorful Accent 1" w:uiPriority="51"/>
-    <w:lsdException w:name="Grid Table 7 Colorful Accent 1" w:uiPriority="52"/>
-    <w:lsdException w:name="Grid Table 1 Light Accent 2" w:uiPriority="46"/>
-    <w:lsdException w:name="Grid Table 2 Accent 2" w:uiPriority="47"/>
-    <w:lsdException w:name="Grid Table 3 Accent 2" w:uiPriority="48"/>
-    <w:lsdException w:name="Grid Table 4 Accent 2" w:uiPriority="49"/>
-    <w:lsdException w:name="Grid Table 5 Dark Accent 2" w:uiPriority="50"/>
-    <w:lsdException w:name="Grid Table 6 Colorful Accent 2" w:uiPriority="51"/>
-    <w:lsdException w:name="Grid Table 7 Colorful Accent 2" w:uiPriority="52"/>
-    <w:lsdException w:name="Grid Table 1 Light Accent 3" w:uiPriority="46"/>
-    <w:lsdException w:name="Grid Table 2 Accent 3" w:uiPriority="47"/>
-    <w:lsdException w:name="Grid Table 3 Accent 3" w:uiPriority="48"/>
-    <w:lsdException w:name="Grid Table 4 Accent 3" w:uiPriority="49"/>
-    <w:lsdException w:name="Grid Table 5 Dark Accent 3" w:uiPriority="50"/>
-    <w:lsdException w:name="Grid Table 6 Colorful Accent 3" w:uiPriority="51"/>
-    <w:lsdException w:name="Grid Table 7 Colorful Accent 3" w:uiPriority="52"/>
-    <w:lsdException w:name="Grid Table 1 Light Accent 4" w:uiPriority="46"/>
-    <w:lsdException w:name="Grid Table 2 Accent 4" w:uiPriority="47"/>
-    <w:lsdException w:name="Grid Table 3 Accent 4" w:uiPriority="48"/>
-    <w:lsdException w:name="Grid Table 4 Accent 4" w:uiPriority="49"/>
-    <w:lsdException w:name="Grid Table 5 Dark Accent 4" w:uiPriority="50"/>
-    <w:lsdException w:name="Grid Table 6 Colorful Accent 4" w:uiPriority="51"/>
-    <w:lsdException w:name="Grid Table 7 Colorful Accent 4" w:uiPriority="52"/>
-    <w:lsdException w:name="Grid Table 1 Light Accent 5" w:uiPriority="46"/>
-    <w:lsdException w:name="Grid Table 2 Accent 5" w:uiPriority="47"/>
-    <w:lsdException w:name="Grid Table 3 Accent 5" w:uiPriority="48"/>
-    <w:lsdException w:name="Grid Table 4 Accent 5" w:uiPriority="49"/>
-    <w:lsdException w:name="Grid Table 5 Dark Accent 5" w:uiPriority="50"/>
-    <w:lsdException w:name="Grid Table 6 Colorful Accent 5" w:uiPriority="51"/>
-    <w:lsdException w:name="Grid Table 7 Colorful Accent 5" w:uiPriority="52"/>
-    <w:lsdException w:name="Grid Table 1 Light Accent 6" w:uiPriority="46"/>
-    <w:lsdException w:name="Grid Table 2 Accent 6" w:uiPriority="47"/>
-    <w:lsdException w:name="Grid Table 3 Accent 6" w:uiPriority="48"/>
-    <w:lsdException w:name="Grid Table 4 Accent 6" w:uiPriority="49"/>
-    <w:lsdException w:name="Grid Table 5 Dark Accent 6" w:uiPriority="50"/>
-    <w:lsdException w:name="Grid Table 6 Colorful Accent 6" w:uiPriority="51"/>
-    <w:lsdException w:name="Grid Table 7 Colorful Accent 6" w:uiPriority="52"/>
-    <w:lsdException w:name="List Table 1 Light" w:uiPriority="46"/>
-    <w:lsdException w:name="List Table 2" w:uiPriority="47"/>
-    <w:lsdException w:name="List Table 3" w:uiPriority="48"/>
-    <w:lsdException w:name="List Table 4" w:uiPriority="49"/>
-    <w:lsdException w:name="List Table 5 Dark" w:uiPriority="50"/>
-    <w:lsdException w:name="List Table 6 Colorful" w:uiPriority="51"/>
-    <w:lsdException w:name="List Table 7 Colorful" w:uiPriority="52"/>
-    <w:lsdException w:name="List Table 1 Light Accent 1" w:uiPriority="46"/>
-    <w:lsdException w:name="List Table 2 Accent 1" w:uiPriority="47"/>
-    <w:lsdException w:name="List Table 3 Accent 1" w:uiPriority="48"/>
-    <w:lsdException w:name="List Table 4 Accent 1" w:uiPriority="49"/>
-    <w:lsdException w:name="List Table 5 Dark Accent 1" w:uiPriority="50"/>
-    <w:lsdException w:name="List Table 6 Colorful Accent 1" w:uiPriority="51"/>
-    <w:lsdException w:name="List Table 7 Colorful Accent 1" w:uiPriority="52"/>
-    <w:lsdException w:name="List Table 1 Light Accent 2" w:uiPriority="46"/>
-    <w:lsdException w:name="List Table 2 Accent 2" w:uiPriority="47"/>
-    <w:lsdException w:name="List Table 3 Accent 2" w:uiPriority="48"/>
-    <w:lsdException w:name="List Table 4 Accent 2" w:uiPriority="49"/>
-    <w:lsdException w:name="List Table 5 Dark Accent 2" w:uiPriority="50"/>
-    <w:lsdException w:name="List Table 6 Colorful Accent 2" w:uiPriority="51"/>
-    <w:lsdException w:name="List Table 7 Colorful Accent 2" w:uiPriority="52"/>
-    <w:lsdException w:name="List Table 1 Light Accent 3" w:uiPriority="46"/>
-    <w:lsdException w:name="List Table 2 Accent 3" w:uiPriority="47"/>
-    <w:lsdException w:name="List Table 3 Accent 3" w:uiPriority="48"/>
-    <w:lsdException w:name="List Table 4 Accent 3" w:uiPriority="49"/>
-    <w:lsdException w:name="List Table 5 Dark Accent 3" w:uiPriority="50"/>
-    <w:lsdException w:name="List Table 6 Colorful Accent 3" w:uiPriority="51"/>
-    <w:lsdException w:name="List Table 7 Colorful Accent 3" w:uiPriority="52"/>
-    <w:lsdException w:name="List Table 1 Light Accent 4" w:uiPriority="46"/>
-    <w:lsdException w:name="List Table 2 Accent 4" w:uiPriority="47"/>
-    <w:lsdException w:name="List Table 3 Accent 4" w:uiPriority="48"/>
-    <w:lsdException w:name="List Table 4 Accent 4" w:uiPriority="49"/>
-    <w:lsdException w:name="List Table 5 Dark Accent 4" w:uiPriority="50"/>
-    <w:lsdException w:name="List Table 6 Colorful Accent 4" w:uiPriority="51"/>
-    <w:lsdException w:name="List Table 7 Colorful Accent 4" w:uiPriority="52"/>
-    <w:lsdException w:name="List Table 1 Light Accent 5" w:uiPriority="46"/>
-    <w:lsdException w:name="List Table 2 Accent 5" w:uiPriority="47"/>
-    <w:lsdException w:name="List Table 3 Accent 5" w:uiPriority="48"/>
-    <w:lsdException w:name="List Table 4 Accent 5" w:uiPriority="49"/>
-    <w:lsdException w:name="List Table 5 Dark Accent 5" w:uiPriority="50"/>
-    <w:lsdException w:name="List Table 6 Colorful Accent 5" w:uiPriority="51"/>
-    <w:lsdException w:name="List Table 7 Colorful Accent 5" w:uiPriority="52"/>
-    <w:lsdException w:name="List Table 1 Light Accent 6" w:uiPriority="46"/>
-    <w:lsdException w:name="List Table 2 Accent 6" w:uiPriority="47"/>
-    <w:lsdException w:name="List Table 3 Accent 6" w:uiPriority="48"/>
-    <w:lsdException w:name="List Table 4 Accent 6" w:uiPriority="49"/>
-    <w:lsdException w:name="List Table 5 Dark Accent 6" w:uiPriority="50"/>
-    <w:lsdException w:name="List Table 6 Colorful Accent 6" w:uiPriority="51"/>
-    <w:lsdException w:name="List Table 7 Colorful Accent 6" w:uiPriority="52"/>
-    <w:lsdException w:name="Mention" w:semiHidden="1" w:unhideWhenUsed="1"/>
-    <w:lsdException w:name="Smart Hyperlink" w:semiHidden="1" w:unhideWhenUsed="1"/>
-    <w:lsdException w:name="Hashtag" w:semiHidden="1" w:unhideWhenUsed="1"/>
-    <w:lsdException w:name="Unresolved Mention" w:semiHidden="1" w:unhideWhenUsed="1"/>
-    <w:lsdException w:name="Smart Link" w:semiHidden="1" w:unhideWhenUsed="1"/>
+  <w:latentStyles w:count="260" w:defQFormat="0" w:defUnhideWhenUsed="1" w:defSemiHidden="1" w:defUIPriority="99" w:defLockedState="0">
+    <w:lsdException w:qFormat="1" w:unhideWhenUsed="0" w:uiPriority="0" w:semiHidden="0" w:name="Normal"/>
+    <w:lsdException w:qFormat="1" w:unhideWhenUsed="0" w:uiPriority="9" w:semiHidden="0" w:name="heading 1"/>
+    <w:lsdException w:qFormat="1" w:uiPriority="9" w:name="heading 2"/>
+    <w:lsdException w:qFormat="1" w:uiPriority="9" w:name="heading 3"/>
+    <w:lsdException w:qFormat="1" w:uiPriority="9" w:name="heading 4"/>
+    <w:lsdException w:qFormat="1" w:uiPriority="9" w:name="heading 5"/>
+    <w:lsdException w:qFormat="1" w:uiPriority="9" w:name="heading 6"/>
+    <w:lsdException w:qFormat="1" w:uiPriority="9" w:name="heading 7"/>
+    <w:lsdException w:qFormat="1" w:uiPriority="9" w:name="heading 8"/>
+    <w:lsdException w:qFormat="1" w:uiPriority="9" w:name="heading 9"/>
+    <w:lsdException w:uiPriority="99" w:name="index 1"/>
+    <w:lsdException w:uiPriority="99" w:name="index 2"/>
+    <w:lsdException w:uiPriority="99" w:name="index 3"/>
+    <w:lsdException w:uiPriority="99" w:name="index 4"/>
+    <w:lsdException w:uiPriority="99" w:name="index 5"/>
+    <w:lsdException w:uiPriority="99" w:name="index 6"/>
+    <w:lsdException w:uiPriority="99" w:name="index 7"/>
+    <w:lsdException w:uiPriority="99" w:name="index 8"/>
+    <w:lsdException w:uiPriority="99" w:name="index 9"/>
+    <w:lsdException w:uiPriority="39" w:name="toc 1"/>
+    <w:lsdException w:uiPriority="39" w:name="toc 2"/>
+    <w:lsdException w:uiPriority="39" w:name="toc 3"/>
+    <w:lsdException w:uiPriority="39" w:name="toc 4"/>
+    <w:lsdException w:uiPriority="39" w:name="toc 5"/>
+    <w:lsdException w:uiPriority="39" w:name="toc 6"/>
+    <w:lsdException w:uiPriority="39" w:name="toc 7"/>
+    <w:lsdException w:uiPriority="39" w:name="toc 8"/>
+    <w:lsdException w:uiPriority="39" w:name="toc 9"/>
+    <w:lsdException w:uiPriority="99" w:name="Normal Indent"/>
+    <w:lsdException w:uiPriority="99" w:name="footnote text"/>
+    <w:lsdException w:uiPriority="99" w:name="annotation text"/>
+    <w:lsdException w:uiPriority="99" w:name="header"/>
+    <w:lsdException w:uiPriority="99" w:name="footer"/>
+    <w:lsdException w:uiPriority="99" w:name="index heading"/>
+    <w:lsdException w:qFormat="1" w:uiPriority="35" w:name="caption"/>
+    <w:lsdException w:uiPriority="99" w:name="table of figures"/>
+    <w:lsdException w:uiPriority="99" w:name="envelope address"/>
+    <w:lsdException w:uiPriority="99" w:name="envelope return"/>
+    <w:lsdException w:uiPriority="99" w:name="footnote reference"/>
+    <w:lsdException w:uiPriority="99" w:name="annotation reference"/>
+    <w:lsdException w:uiPriority="99" w:name="line number"/>
+    <w:lsdException w:uiPriority="99" w:name="page number"/>
+    <w:lsdException w:uiPriority="99" w:name="endnote reference"/>
+    <w:lsdException w:uiPriority="99" w:name="endnote text"/>
+    <w:lsdException w:uiPriority="99" w:name="table of authorities"/>
+    <w:lsdException w:uiPriority="99" w:name="macro"/>
+    <w:lsdException w:uiPriority="99" w:name="toa heading"/>
+    <w:lsdException w:uiPriority="99" w:name="List"/>
+    <w:lsdException w:uiPriority="99" w:name="List Bullet"/>
+    <w:lsdException w:uiPriority="99" w:name="List Number"/>
+    <w:lsdException w:uiPriority="99" w:name="List 2"/>
+    <w:lsdException w:uiPriority="99" w:name="List 3"/>
+    <w:lsdException w:uiPriority="99" w:name="List 4"/>
+    <w:lsdException w:uiPriority="99" w:name="List 5"/>
+    <w:lsdException w:uiPriority="99" w:name="List Bullet 2"/>
+    <w:lsdException w:uiPriority="99" w:name="List Bullet 3"/>
+    <w:lsdException w:uiPriority="99" w:name="List Bullet 4"/>
+    <w:lsdException w:uiPriority="99" w:name="List Bullet 5"/>
+    <w:lsdException w:uiPriority="99" w:name="List Number 2"/>
+    <w:lsdException w:uiPriority="99" w:name="List Number 3"/>
+    <w:lsdException w:uiPriority="99" w:name="List Number 4"/>
+    <w:lsdException w:uiPriority="99" w:name="List Number 5"/>
+    <w:lsdException w:qFormat="1" w:unhideWhenUsed="0" w:uiPriority="10" w:semiHidden="0" w:name="Title"/>
+    <w:lsdException w:uiPriority="99" w:name="Closing"/>
+    <w:lsdException w:uiPriority="99" w:name="Signature"/>
+    <w:lsdException w:qFormat="1" w:uiPriority="1" w:name="Default Paragraph Font"/>
+    <w:lsdException w:uiPriority="99" w:name="Body Text"/>
+    <w:lsdException w:uiPriority="99" w:name="Body Text Indent"/>
+    <w:lsdException w:uiPriority="99" w:name="List Continue"/>
+    <w:lsdException w:uiPriority="99" w:name="List Continue 2"/>
+    <w:lsdException w:uiPriority="99" w:name="List Continue 3"/>
+    <w:lsdException w:uiPriority="99" w:name="List Continue 4"/>
+    <w:lsdException w:uiPriority="99" w:name="List Continue 5"/>
+    <w:lsdException w:uiPriority="99" w:name="Message Header"/>
+    <w:lsdException w:qFormat="1" w:unhideWhenUsed="0" w:uiPriority="11" w:semiHidden="0" w:name="Subtitle"/>
+    <w:lsdException w:uiPriority="99" w:name="Salutation"/>
+    <w:lsdException w:uiPriority="99" w:name="Date"/>
+    <w:lsdException w:uiPriority="99" w:name="Body Text First Indent"/>
+    <w:lsdException w:uiPriority="99" w:name="Body Text First Indent 2"/>
+    <w:lsdException w:uiPriority="99" w:name="Note Heading"/>
+    <w:lsdException w:uiPriority="99" w:name="Body Text 2"/>
+    <w:lsdException w:uiPriority="99" w:name="Body Text 3"/>
+    <w:lsdException w:uiPriority="99" w:name="Body Text Indent 2"/>
+    <w:lsdException w:uiPriority="99" w:name="Body Text Indent 3"/>
+    <w:lsdException w:uiPriority="99" w:name="Block Text"/>
+    <w:lsdException w:uiPriority="99" w:name="Hyperlink"/>
+    <w:lsdException w:uiPriority="99" w:name="FollowedHyperlink"/>
+    <w:lsdException w:qFormat="1" w:unhideWhenUsed="0" w:uiPriority="22" w:semiHidden="0" w:name="Strong"/>
+    <w:lsdException w:qFormat="1" w:unhideWhenUsed="0" w:uiPriority="20" w:semiHidden="0" w:name="Emphasis"/>
+    <w:lsdException w:uiPriority="99" w:name="Document Map"/>
+    <w:lsdException w:uiPriority="99" w:name="Plain Text"/>
+    <w:lsdException w:uiPriority="99" w:name="E-mail Signature"/>
+    <w:lsdException w:uiPriority="99" w:name="Normal (Web)"/>
+    <w:lsdException w:uiPriority="99" w:name="HTML Acronym"/>
+    <w:lsdException w:uiPriority="99" w:name="HTML Address"/>
+    <w:lsdException w:uiPriority="99" w:name="HTML Cite"/>
+    <w:lsdException w:uiPriority="99" w:name="HTML Code"/>
+    <w:lsdException w:uiPriority="99" w:name="HTML Definition"/>
+    <w:lsdException w:uiPriority="99" w:name="HTML Keyboard"/>
+    <w:lsdException w:uiPriority="99" w:name="HTML Preformatted"/>
+    <w:lsdException w:uiPriority="99" w:name="HTML Sample"/>
+    <w:lsdException w:uiPriority="99" w:name="HTML Typewriter"/>
+    <w:lsdException w:uiPriority="99" w:name="HTML Variable"/>
+    <w:lsdException w:qFormat="1" w:uiPriority="99" w:name="Normal Table"/>
+    <w:lsdException w:uiPriority="99" w:name="annotation subject"/>
+    <w:lsdException w:uiPriority="99" w:name="Table Simple 1"/>
+    <w:lsdException w:uiPriority="99" w:name="Table Simple 2"/>
+    <w:lsdException w:uiPriority="99" w:name="Table Simple 3"/>
+    <w:lsdException w:uiPriority="99" w:name="Table Classic 1"/>
+    <w:lsdException w:uiPriority="99" w:name="Table Classic 2"/>
+    <w:lsdException w:uiPriority="99" w:name="Table Classic 3"/>
+    <w:lsdException w:uiPriority="99" w:name="Table Classic 4"/>
+    <w:lsdException w:uiPriority="99" w:name="Table Colorful 1"/>
+    <w:lsdException w:uiPriority="99" w:name="Table Colorful 2"/>
+    <w:lsdException w:uiPriority="99" w:name="Table Colorful 3"/>
+    <w:lsdException w:uiPriority="99" w:name="Table Columns 1"/>
+    <w:lsdException w:uiPriority="99" w:name="Table Columns 2"/>
+    <w:lsdException w:uiPriority="99" w:name="Table Columns 3"/>
+    <w:lsdException w:uiPriority="99" w:name="Table Columns 4"/>
+    <w:lsdException w:uiPriority="99" w:name="Table Columns 5"/>
+    <w:lsdException w:uiPriority="99" w:name="Table Grid 1"/>
+    <w:lsdException w:uiPriority="99" w:name="Table Grid 2"/>
+    <w:lsdException w:uiPriority="99" w:name="Table Grid 3"/>
+    <w:lsdException w:uiPriority="99" w:name="Table Grid 4"/>
+    <w:lsdException w:uiPriority="99" w:name="Table Grid 5"/>
+    <w:lsdException w:uiPriority="99" w:name="Table Grid 6"/>
+    <w:lsdException w:uiPriority="99" w:name="Table Grid 7"/>
+    <w:lsdException w:uiPriority="99" w:name="Table Grid 8"/>
+    <w:lsdException w:uiPriority="99" w:name="Table List 1"/>
+    <w:lsdException w:uiPriority="99" w:name="Table List 2"/>
+    <w:lsdException w:uiPriority="99" w:name="Table List 3"/>
+    <w:lsdException w:uiPriority="99" w:name="Table List 4"/>
+    <w:lsdException w:uiPriority="99" w:name="Table List 5"/>
+    <w:lsdException w:uiPriority="99" w:name="Table List 6"/>
+    <w:lsdException w:uiPriority="99" w:name="Table List 7"/>
+    <w:lsdException w:uiPriority="99" w:name="Table List 8"/>
+    <w:lsdException w:uiPriority="99" w:name="Table 3D effects 1"/>
+    <w:lsdException w:uiPriority="99" w:name="Table 3D effects 2"/>
+    <w:lsdException w:uiPriority="99" w:name="Table 3D effects 3"/>
+    <w:lsdException w:uiPriority="99" w:name="Table Contemporary"/>
+    <w:lsdException w:uiPriority="99" w:name="Table Elegant"/>
+    <w:lsdException w:uiPriority="99" w:name="Table Professional"/>
+    <w:lsdException w:uiPriority="99" w:name="Table Subtle 1"/>
+    <w:lsdException w:uiPriority="99" w:name="Table Subtle 2"/>
+    <w:lsdException w:uiPriority="99" w:name="Table Web 1"/>
+    <w:lsdException w:uiPriority="99" w:name="Table Web 2"/>
+    <w:lsdException w:uiPriority="99" w:name="Table Web 3"/>
+    <w:lsdException w:uiPriority="99" w:name="Balloon Text"/>
+    <w:lsdException w:qFormat="1" w:unhideWhenUsed="0" w:uiPriority="39" w:semiHidden="0" w:name="Table Grid"/>
+    <w:lsdException w:uiPriority="99" w:name="Table Theme"/>
+    <w:lsdException w:unhideWhenUsed="0" w:uiPriority="60" w:semiHidden="0" w:name="Light Shading"/>
+    <w:lsdException w:unhideWhenUsed="0" w:uiPriority="61" w:semiHidden="0" w:name="Light List"/>
+    <w:lsdException w:unhideWhenUsed="0" w:uiPriority="62" w:semiHidden="0" w:name="Light Grid"/>
+    <w:lsdException w:unhideWhenUsed="0" w:uiPriority="63" w:semiHidden="0" w:name="Medium Shading 1"/>
+    <w:lsdException w:unhideWhenUsed="0" w:uiPriority="64" w:semiHidden="0" w:name="Medium Shading 2"/>
+    <w:lsdException w:unhideWhenUsed="0" w:uiPriority="65" w:semiHidden="0" w:name="Medium List 1"/>
+    <w:lsdException w:unhideWhenUsed="0" w:uiPriority="66" w:semiHidden="0" w:name="Medium List 2"/>
+    <w:lsdException w:unhideWhenUsed="0" w:uiPriority="67" w:semiHidden="0" w:name="Medium Grid 1"/>
+    <w:lsdException w:unhideWhenUsed="0" w:uiPriority="68" w:semiHidden="0" w:name="Medium Grid 2"/>
+    <w:lsdException w:unhideWhenUsed="0" w:uiPriority="69" w:semiHidden="0" w:name="Medium Grid 3"/>
+    <w:lsdException w:unhideWhenUsed="0" w:uiPriority="70" w:semiHidden="0" w:name="Dark List"/>
+    <w:lsdException w:unhideWhenUsed="0" w:uiPriority="71" w:semiHidden="0" w:name="Colorful Shading"/>
+    <w:lsdException w:unhideWhenUsed="0" w:uiPriority="72" w:semiHidden="0" w:name="Colorful List"/>
+    <w:lsdException w:unhideWhenUsed="0" w:uiPriority="73" w:semiHidden="0" w:name="Colorful Grid"/>
+    <w:lsdException w:unhideWhenUsed="0" w:uiPriority="60" w:semiHidden="0" w:name="Light Shading Accent 1"/>
+    <w:lsdException w:unhideWhenUsed="0" w:uiPriority="61" w:semiHidden="0" w:name="Light List Accent 1"/>
+    <w:lsdException w:unhideWhenUsed="0" w:uiPriority="62" w:semiHidden="0" w:name="Light Grid Accent 1"/>
+    <w:lsdException w:unhideWhenUsed="0" w:uiPriority="63" w:semiHidden="0" w:name="Medium Shading 1 Accent 1"/>
+    <w:lsdException w:unhideWhenUsed="0" w:uiPriority="64" w:semiHidden="0" w:name="Medium Shading 2 Accent 1"/>
+    <w:lsdException w:unhideWhenUsed="0" w:uiPriority="65" w:semiHidden="0" w:name="Medium List 1 Accent 1"/>
+    <w:lsdException w:qFormat="1" w:unhideWhenUsed="0" w:uiPriority="34" w:semiHidden="0" w:name="List Paragraph"/>
+    <w:lsdException w:unhideWhenUsed="0" w:uiPriority="66" w:semiHidden="0" w:name="Medium List 2 Accent 1"/>
+    <w:lsdException w:unhideWhenUsed="0" w:uiPriority="67" w:semiHidden="0" w:name="Medium Grid 1 Accent 1"/>
+    <w:lsdException w:unhideWhenUsed="0" w:uiPriority="68" w:semiHidden="0" w:name="Medium Grid 2 Accent 1"/>
+    <w:lsdException w:unhideWhenUsed="0" w:uiPriority="69" w:semiHidden="0" w:name="Medium Grid 3 Accent 1"/>
+    <w:lsdException w:unhideWhenUsed="0" w:uiPriority="70" w:semiHidden="0" w:name="Dark List Accent 1"/>
+    <w:lsdException w:unhideWhenUsed="0" w:uiPriority="71" w:semiHidden="0" w:name="Colorful Shading Accent 1"/>
+    <w:lsdException w:unhideWhenUsed="0" w:uiPriority="72" w:semiHidden="0" w:name="Colorful List Accent 1"/>
+    <w:lsdException w:unhideWhenUsed="0" w:uiPriority="73" w:semiHidden="0" w:name="Colorful Grid Accent 1"/>
+    <w:lsdException w:unhideWhenUsed="0" w:uiPriority="60" w:semiHidden="0" w:name="Light Shading Accent 2"/>
+    <w:lsdException w:unhideWhenUsed="0" w:uiPriority="61" w:semiHidden="0" w:name="Light List Accent 2"/>
+    <w:lsdException w:unhideWhenUsed="0" w:uiPriority="62" w:semiHidden="0" w:name="Light Grid Accent 2"/>
+    <w:lsdException w:unhideWhenUsed="0" w:uiPriority="63" w:semiHidden="0" w:name="Medium Shading 1 Accent 2"/>
+    <w:lsdException w:unhideWhenUsed="0" w:uiPriority="64" w:semiHidden="0" w:name="Medium Shading 2 Accent 2"/>
+    <w:lsdException w:unhideWhenUsed="0" w:uiPriority="65" w:semiHidden="0" w:name="Medium List 1 Accent 2"/>
+    <w:lsdException w:unhideWhenUsed="0" w:uiPriority="66" w:semiHidden="0" w:name="Medium List 2 Accent 2"/>
+    <w:lsdException w:unhideWhenUsed="0" w:uiPriority="67" w:semiHidden="0" w:name="Medium Grid 1 Accent 2"/>
+    <w:lsdException w:unhideWhenUsed="0" w:uiPriority="68" w:semiHidden="0" w:name="Medium Grid 2 Accent 2"/>
+    <w:lsdException w:unhideWhenUsed="0" w:uiPriority="69" w:semiHidden="0" w:name="Medium Grid 3 Accent 2"/>
+    <w:lsdException w:unhideWhenUsed="0" w:uiPriority="70" w:semiHidden="0" w:name="Dark List Accent 2"/>
+    <w:lsdException w:unhideWhenUsed="0" w:uiPriority="71" w:semiHidden="0" w:name="Colorful Shading Accent 2"/>
+    <w:lsdException w:unhideWhenUsed="0" w:uiPriority="72" w:semiHidden="0" w:name="Colorful List Accent 2"/>
+    <w:lsdException w:unhideWhenUsed="0" w:uiPriority="73" w:semiHidden="0" w:name="Colorful Grid Accent 2"/>
+    <w:lsdException w:unhideWhenUsed="0" w:uiPriority="60" w:semiHidden="0" w:name="Light Shading Accent 3"/>
+    <w:lsdException w:unhideWhenUsed="0" w:uiPriority="61" w:semiHidden="0" w:name="Light List Accent 3"/>
+    <w:lsdException w:unhideWhenUsed="0" w:uiPriority="62" w:semiHidden="0" w:name="Light Grid Accent 3"/>
+    <w:lsdException w:unhideWhenUsed="0" w:uiPriority="63" w:semiHidden="0" w:name="Medium Shading 1 Accent 3"/>
+    <w:lsdException w:unhideWhenUsed="0" w:uiPriority="64" w:semiHidden="0" w:name="Medium Shading 2 Accent 3"/>
+    <w:lsdException w:unhideWhenUsed="0" w:uiPriority="65" w:semiHidden="0" w:name="Medium List 1 Accent 3"/>
+    <w:lsdException w:unhideWhenUsed="0" w:uiPriority="66" w:semiHidden="0" w:name="Medium List 2 Accent 3"/>
+    <w:lsdException w:unhideWhenUsed="0" w:uiPriority="67" w:semiHidden="0" w:name="Medium Grid 1 Accent 3"/>
+    <w:lsdException w:unhideWhenUsed="0" w:uiPriority="68" w:semiHidden="0" w:name="Medium Grid 2 Accent 3"/>
+    <w:lsdException w:unhideWhenUsed="0" w:uiPriority="69" w:semiHidden="0" w:name="Medium Grid 3 Accent 3"/>
+    <w:lsdException w:unhideWhenUsed="0" w:uiPriority="70" w:semiHidden="0" w:name="Dark List Accent 3"/>
+    <w:lsdException w:unhideWhenUsed="0" w:uiPriority="71" w:semiHidden="0" w:name="Colorful Shading Accent 3"/>
+    <w:lsdException w:unhideWhenUsed="0" w:uiPriority="72" w:semiHidden="0" w:name="Colorful List Accent 3"/>
+    <w:lsdException w:unhideWhenUsed="0" w:uiPriority="73" w:semiHidden="0" w:name="Colorful Grid Accent 3"/>
+    <w:lsdException w:unhideWhenUsed="0" w:uiPriority="60" w:semiHidden="0" w:name="Light Shading Accent 4"/>
+    <w:lsdException w:unhideWhenUsed="0" w:uiPriority="61" w:semiHidden="0" w:name="Light List Accent 4"/>
+    <w:lsdException w:unhideWhenUsed="0" w:uiPriority="62" w:semiHidden="0" w:name="Light Grid Accent 4"/>
+    <w:lsdException w:unhideWhenUsed="0" w:uiPriority="63" w:semiHidden="0" w:name="Medium Shading 1 Accent 4"/>
+    <w:lsdException w:unhideWhenUsed="0" w:uiPriority="64" w:semiHidden="0" w:name="Medium Shading 2 Accent 4"/>
+    <w:lsdException w:unhideWhenUsed="0" w:uiPriority="65" w:semiHidden="0" w:name="Medium List 1 Accent 4"/>
+    <w:lsdException w:unhideWhenUsed="0" w:uiPriority="66" w:semiHidden="0" w:name="Medium List 2 Accent 4"/>
+    <w:lsdException w:unhideWhenUsed="0" w:uiPriority="67" w:semiHidden="0" w:name="Medium Grid 1 Accent 4"/>
+    <w:lsdException w:unhideWhenUsed="0" w:uiPriority="68" w:semiHidden="0" w:name="Medium Grid 2 Accent 4"/>
+    <w:lsdException w:unhideWhenUsed="0" w:uiPriority="69" w:semiHidden="0" w:name="Medium Grid 3 Accent 4"/>
+    <w:lsdException w:unhideWhenUsed="0" w:uiPriority="70" w:semiHidden="0" w:name="Dark List Accent 4"/>
+    <w:lsdException w:unhideWhenUsed="0" w:uiPriority="71" w:semiHidden="0" w:name="Colorful Shading Accent 4"/>
+    <w:lsdException w:unhideWhenUsed="0" w:uiPriority="72" w:semiHidden="0" w:name="Colorful List Accent 4"/>
+    <w:lsdException w:unhideWhenUsed="0" w:uiPriority="73" w:semiHidden="0" w:name="Colorful Grid Accent 4"/>
+    <w:lsdException w:unhideWhenUsed="0" w:uiPriority="60" w:semiHidden="0" w:name="Light Shading Accent 5"/>
+    <w:lsdException w:unhideWhenUsed="0" w:uiPriority="61" w:semiHidden="0" w:name="Light List Accent 5"/>
+    <w:lsdException w:unhideWhenUsed="0" w:uiPriority="62" w:semiHidden="0" w:name="Light Grid Accent 5"/>
+    <w:lsdException w:unhideWhenUsed="0" w:uiPriority="63" w:semiHidden="0" w:name="Medium Shading 1 Accent 5"/>
+    <w:lsdException w:unhideWhenUsed="0" w:uiPriority="64" w:semiHidden="0" w:name="Medium Shading 2 Accent 5"/>
+    <w:lsdException w:unhideWhenUsed="0" w:uiPriority="65" w:semiHidden="0" w:name="Medium List 1 Accent 5"/>
+    <w:lsdException w:unhideWhenUsed="0" w:uiPriority="66" w:semiHidden="0" w:name="Medium List 2 Accent 5"/>
+    <w:lsdException w:unhideWhenUsed="0" w:uiPriority="67" w:semiHidden="0" w:name="Medium Grid 1 Accent 5"/>
+    <w:lsdException w:unhideWhenUsed="0" w:uiPriority="68" w:semiHidden="0" w:name="Medium Grid 2 Accent 5"/>
+    <w:lsdException w:unhideWhenUsed="0" w:uiPriority="69" w:semiHidden="0" w:name="Medium Grid 3 Accent 5"/>
+    <w:lsdException w:unhideWhenUsed="0" w:uiPriority="70" w:semiHidden="0" w:name="Dark List Accent 5"/>
+    <w:lsdException w:unhideWhenUsed="0" w:uiPriority="71" w:semiHidden="0" w:name="Colorful Shading Accent 5"/>
+    <w:lsdException w:unhideWhenUsed="0" w:uiPriority="72" w:semiHidden="0" w:name="Colorful List Accent 5"/>
+    <w:lsdException w:unhideWhenUsed="0" w:uiPriority="73" w:semiHidden="0" w:name="Colorful Grid Accent 5"/>
+    <w:lsdException w:unhideWhenUsed="0" w:uiPriority="60" w:semiHidden="0" w:name="Light Shading Accent 6"/>
+    <w:lsdException w:unhideWhenUsed="0" w:uiPriority="61" w:semiHidden="0" w:name="Light List Accent 6"/>
+    <w:lsdException w:unhideWhenUsed="0" w:uiPriority="62" w:semiHidden="0" w:name="Light Grid Accent 6"/>
+    <w:lsdException w:unhideWhenUsed="0" w:uiPriority="63" w:semiHidden="0" w:name="Medium Shading 1 Accent 6"/>
+    <w:lsdException w:unhideWhenUsed="0" w:uiPriority="64" w:semiHidden="0" w:name="Medium Shading 2 Accent 6"/>
+    <w:lsdException w:unhideWhenUsed="0" w:uiPriority="65" w:semiHidden="0" w:name="Medium List 1 Accent 6"/>
+    <w:lsdException w:unhideWhenUsed="0" w:uiPriority="66" w:semiHidden="0" w:name="Medium List 2 Accent 6"/>
+    <w:lsdException w:unhideWhenUsed="0" w:uiPriority="67" w:semiHidden="0" w:name="Medium Grid 1 Accent 6"/>
+    <w:lsdException w:unhideWhenUsed="0" w:uiPriority="68" w:semiHidden="0" w:name="Medium Grid 2 Accent 6"/>
+    <w:lsdException w:unhideWhenUsed="0" w:uiPriority="69" w:semiHidden="0" w:name="Medium Grid 3 Accent 6"/>
+    <w:lsdException w:unhideWhenUsed="0" w:uiPriority="70" w:semiHidden="0" w:name="Dark List Accent 6"/>
+    <w:lsdException w:unhideWhenUsed="0" w:uiPriority="71" w:semiHidden="0" w:name="Colorful Shading Accent 6"/>
+    <w:lsdException w:unhideWhenUsed="0" w:uiPriority="72" w:semiHidden="0" w:name="Colorful List Accent 6"/>
+    <w:lsdException w:unhideWhenUsed="0" w:uiPriority="73" w:semiHidden="0" w:name="Colorful Grid Accent 6"/>
   </w:latentStyles>
-  <w:style w:type="paragraph" w:default="1" w:styleId="Normal">
+  <w:style w:type="paragraph" w:default="1" w:styleId="1">
     <w:name w:val="Normal"/>
     <w:qFormat/>
+    <w:uiPriority w:val="0"/>
+    <w:pPr>
+      <w:spacing w:after="160" w:line="259" w:lineRule="auto"/>
+    </w:pPr>
+    <w:rPr>
+      <w:rFonts w:asciiTheme="minorHAnsi" w:hAnsiTheme="minorHAnsi" w:eastAsiaTheme="minorHAnsi" w:cstheme="minorBidi"/>
+      <w:sz w:val="22"/>
+      <w:szCs w:val="22"/>
+      <w:lang w:val="es-MX" w:eastAsia="en-US" w:bidi="ar-SA"/>
+    </w:rPr>
   </w:style>
-  <w:style w:type="character" w:default="1" w:styleId="Fuentedeprrafopredeter">
+  <w:style w:type="character" w:default="1" w:styleId="2">
     <w:name w:val="Default Paragraph Font"/>
-    <w:uiPriority w:val="1"/>
     <w:semiHidden/>
     <w:unhideWhenUsed/>
+    <w:qFormat/>
+    <w:uiPriority w:val="1"/>
   </w:style>
-  <w:style w:type="table" w:default="1" w:styleId="Tablanormal">
+  <w:style w:type="table" w:default="1" w:styleId="3">
     <w:name w:val="Normal Table"/>
-    <w:uiPriority w:val="99"/>
     <w:semiHidden/>
     <w:unhideWhenUsed/>
+    <w:qFormat/>
+    <w:uiPriority w:val="99"/>
     <w:tblPr>
-      <w:tblInd w:w="0" w:type="dxa"/>
       <w:tblCellMar>
         <w:top w:w="0" w:type="dxa"/>
         <w:left w:w="108" w:type="dxa"/>
@@ -4131,60 +4163,51 @@
       </w:tblCellMar>
     </w:tblPr>
   </w:style>
-  <w:style w:type="numbering" w:default="1" w:styleId="Sinlista">
-    <w:name w:val="No List"/>
-    <w:uiPriority w:val="99"/>
-    <w:semiHidden/>
-    <w:unhideWhenUsed/>
+  <w:style w:type="table" w:styleId="4">
+    <w:name w:val="Table Grid"/>
+    <w:basedOn w:val="3"/>
+    <w:qFormat/>
+    <w:uiPriority w:val="39"/>
+    <w:pPr>
+      <w:spacing w:after="0" w:line="240" w:lineRule="auto"/>
+    </w:pPr>
+    <w:tblPr>
+      <w:tblBorders>
+        <w:top w:val="single" w:color="auto" w:sz="4" w:space="0"/>
+        <w:left w:val="single" w:color="auto" w:sz="4" w:space="0"/>
+        <w:bottom w:val="single" w:color="auto" w:sz="4" w:space="0"/>
+        <w:right w:val="single" w:color="auto" w:sz="4" w:space="0"/>
+        <w:insideH w:val="single" w:color="auto" w:sz="4" w:space="0"/>
+        <w:insideV w:val="single" w:color="auto" w:sz="4" w:space="0"/>
+      </w:tblBorders>
+    </w:tblPr>
   </w:style>
-  <w:style w:type="paragraph" w:styleId="Prrafodelista">
+  <w:style w:type="paragraph" w:styleId="5">
     <w:name w:val="List Paragraph"/>
-    <w:basedOn w:val="Normal"/>
+    <w:basedOn w:val="1"/>
+    <w:qFormat/>
     <w:uiPriority w:val="34"/>
-    <w:qFormat/>
-    <w:rsid w:val="00BD445A"/>
     <w:pPr>
       <w:ind w:left="720"/>
       <w:contextualSpacing/>
     </w:pPr>
   </w:style>
-  <w:style w:type="table" w:styleId="Tablaconcuadrcula">
-    <w:name w:val="Table Grid"/>
-    <w:basedOn w:val="Tablanormal"/>
-    <w:uiPriority w:val="39"/>
-    <w:rsid w:val="003832DB"/>
+  <w:style w:type="table" w:customStyle="1" w:styleId="6">
+    <w:name w:val="Plain Table 1"/>
+    <w:basedOn w:val="3"/>
+    <w:qFormat/>
+    <w:uiPriority w:val="41"/>
     <w:pPr>
       <w:spacing w:after="0" w:line="240" w:lineRule="auto"/>
     </w:pPr>
     <w:tblPr>
       <w:tblBorders>
-        <w:top w:val="single" w:sz="4" w:space="0" w:color="auto"/>
-        <w:left w:val="single" w:sz="4" w:space="0" w:color="auto"/>
-        <w:bottom w:val="single" w:sz="4" w:space="0" w:color="auto"/>
-        <w:right w:val="single" w:sz="4" w:space="0" w:color="auto"/>
-        <w:insideH w:val="single" w:sz="4" w:space="0" w:color="auto"/>
-        <w:insideV w:val="single" w:sz="4" w:space="0" w:color="auto"/>
-      </w:tblBorders>
-    </w:tblPr>
-  </w:style>
-  <w:style w:type="table" w:styleId="Tablanormal1">
-    <w:name w:val="Plain Table 1"/>
-    <w:basedOn w:val="Tablanormal"/>
-    <w:uiPriority w:val="41"/>
-    <w:rsid w:val="007E0189"/>
-    <w:pPr>
-      <w:spacing w:after="0" w:line="240" w:lineRule="auto"/>
-    </w:pPr>
-    <w:tblPr>
-      <w:tblStyleRowBandSize w:val="1"/>
-      <w:tblStyleColBandSize w:val="1"/>
-      <w:tblBorders>
-        <w:top w:val="single" w:sz="4" w:space="0" w:color="BFBFBF" w:themeColor="background1" w:themeShade="BF"/>
-        <w:left w:val="single" w:sz="4" w:space="0" w:color="BFBFBF" w:themeColor="background1" w:themeShade="BF"/>
-        <w:bottom w:val="single" w:sz="4" w:space="0" w:color="BFBFBF" w:themeColor="background1" w:themeShade="BF"/>
-        <w:right w:val="single" w:sz="4" w:space="0" w:color="BFBFBF" w:themeColor="background1" w:themeShade="BF"/>
-        <w:insideH w:val="single" w:sz="4" w:space="0" w:color="BFBFBF" w:themeColor="background1" w:themeShade="BF"/>
-        <w:insideV w:val="single" w:sz="4" w:space="0" w:color="BFBFBF" w:themeColor="background1" w:themeShade="BF"/>
+        <w:top w:val="single" w:color="BEBEBE" w:themeColor="background1" w:themeShade="BF" w:sz="4" w:space="0"/>
+        <w:left w:val="single" w:color="BEBEBE" w:themeColor="background1" w:themeShade="BF" w:sz="4" w:space="0"/>
+        <w:bottom w:val="single" w:color="BEBEBE" w:themeColor="background1" w:themeShade="BF" w:sz="4" w:space="0"/>
+        <w:right w:val="single" w:color="BEBEBE" w:themeColor="background1" w:themeShade="BF" w:sz="4" w:space="0"/>
+        <w:insideH w:val="single" w:color="BEBEBE" w:themeColor="background1" w:themeShade="BF" w:sz="4" w:space="0"/>
+        <w:insideV w:val="single" w:color="BEBEBE" w:themeColor="background1" w:themeShade="BF" w:sz="4" w:space="0"/>
       </w:tblBorders>
     </w:tblPr>
     <w:tblStylePr w:type="firstRow">
@@ -4198,10 +4221,9 @@
         <w:b/>
         <w:bCs/>
       </w:rPr>
-      <w:tblPr/>
       <w:tcPr>
         <w:tcBorders>
-          <w:top w:val="double" w:sz="4" w:space="0" w:color="BFBFBF" w:themeColor="background1" w:themeShade="BF"/>
+          <w:top w:val="double" w:color="BEBEBE" w:themeColor="background1" w:themeShade="BF" w:sz="4" w:space="0"/>
         </w:tcBorders>
       </w:tcPr>
     </w:tblStylePr>
@@ -4218,39 +4240,40 @@
       </w:rPr>
     </w:tblStylePr>
     <w:tblStylePr w:type="band1Vert">
-      <w:tblPr/>
       <w:tcPr>
-        <w:shd w:val="clear" w:color="auto" w:fill="F2F2F2" w:themeFill="background1" w:themeFillShade="F2"/>
+        <w:shd w:val="clear" w:color="auto" w:fill="F1F1F1" w:themeFill="background1" w:themeFillShade="F2"/>
       </w:tcPr>
     </w:tblStylePr>
     <w:tblStylePr w:type="band1Horz">
-      <w:tblPr/>
       <w:tcPr>
-        <w:shd w:val="clear" w:color="auto" w:fill="F2F2F2" w:themeFill="background1" w:themeFillShade="F2"/>
+        <w:shd w:val="clear" w:color="auto" w:fill="F1F1F1" w:themeFill="background1" w:themeFillShade="F2"/>
       </w:tcPr>
     </w:tblStylePr>
   </w:style>
-  <w:style w:type="table" w:styleId="Tablaconcuadrcula7concolores">
+  <w:style w:type="table" w:customStyle="1" w:styleId="7">
     <w:name w:val="Grid Table 7 Colorful"/>
-    <w:basedOn w:val="Tablanormal"/>
+    <w:basedOn w:val="3"/>
+    <w:qFormat/>
     <w:uiPriority w:val="52"/>
-    <w:rsid w:val="007E0189"/>
     <w:pPr>
       <w:spacing w:after="0" w:line="240" w:lineRule="auto"/>
     </w:pPr>
     <w:rPr>
       <w:color w:val="000000" w:themeColor="text1"/>
+      <w14:textFill>
+        <w14:solidFill>
+          <w14:schemeClr w14:val="tx1"/>
+        </w14:solidFill>
+      </w14:textFill>
     </w:rPr>
     <w:tblPr>
-      <w:tblStyleRowBandSize w:val="1"/>
-      <w:tblStyleColBandSize w:val="1"/>
       <w:tblBorders>
-        <w:top w:val="single" w:sz="4" w:space="0" w:color="666666" w:themeColor="text1" w:themeTint="99"/>
-        <w:left w:val="single" w:sz="4" w:space="0" w:color="666666" w:themeColor="text1" w:themeTint="99"/>
-        <w:bottom w:val="single" w:sz="4" w:space="0" w:color="666666" w:themeColor="text1" w:themeTint="99"/>
-        <w:right w:val="single" w:sz="4" w:space="0" w:color="666666" w:themeColor="text1" w:themeTint="99"/>
-        <w:insideH w:val="single" w:sz="4" w:space="0" w:color="666666" w:themeColor="text1" w:themeTint="99"/>
-        <w:insideV w:val="single" w:sz="4" w:space="0" w:color="666666" w:themeColor="text1" w:themeTint="99"/>
+        <w:top w:val="single" w:color="666666" w:themeColor="text1" w:themeTint="99" w:sz="4" w:space="0"/>
+        <w:left w:val="single" w:color="666666" w:themeColor="text1" w:themeTint="99" w:sz="4" w:space="0"/>
+        <w:bottom w:val="single" w:color="666666" w:themeColor="text1" w:themeTint="99" w:sz="4" w:space="0"/>
+        <w:right w:val="single" w:color="666666" w:themeColor="text1" w:themeTint="99" w:sz="4" w:space="0"/>
+        <w:insideH w:val="single" w:color="666666" w:themeColor="text1" w:themeTint="99" w:sz="4" w:space="0"/>
+        <w:insideV w:val="single" w:color="666666" w:themeColor="text1" w:themeTint="99" w:sz="4" w:space="0"/>
       </w:tblBorders>
     </w:tblPr>
     <w:tblStylePr w:type="firstRow">
@@ -4258,7 +4281,6 @@
         <w:b/>
         <w:bCs/>
       </w:rPr>
-      <w:tblPr/>
       <w:tcPr>
         <w:tcBorders>
           <w:top w:val="nil"/>
@@ -4275,7 +4297,6 @@
         <w:b/>
         <w:bCs/>
       </w:rPr>
-      <w:tblPr/>
       <w:tcPr>
         <w:tcBorders>
           <w:left w:val="nil"/>
@@ -4295,7 +4316,6 @@
         <w:i/>
         <w:iCs/>
       </w:rPr>
-      <w:tblPr/>
       <w:tcPr>
         <w:tcBorders>
           <w:top w:val="nil"/>
@@ -4312,7 +4332,6 @@
         <w:i/>
         <w:iCs/>
       </w:rPr>
-      <w:tblPr/>
       <w:tcPr>
         <w:tcBorders>
           <w:top w:val="nil"/>
@@ -4325,71 +4344,62 @@
       </w:tcPr>
     </w:tblStylePr>
     <w:tblStylePr w:type="band1Vert">
-      <w:tblPr/>
       <w:tcPr>
         <w:shd w:val="clear" w:color="auto" w:fill="CCCCCC" w:themeFill="text1" w:themeFillTint="33"/>
       </w:tcPr>
     </w:tblStylePr>
     <w:tblStylePr w:type="band1Horz">
-      <w:tblPr/>
       <w:tcPr>
         <w:shd w:val="clear" w:color="auto" w:fill="CCCCCC" w:themeFill="text1" w:themeFillTint="33"/>
       </w:tcPr>
     </w:tblStylePr>
     <w:tblStylePr w:type="neCell">
-      <w:tblPr/>
       <w:tcPr>
         <w:tcBorders>
-          <w:bottom w:val="single" w:sz="4" w:space="0" w:color="666666" w:themeColor="text1" w:themeTint="99"/>
+          <w:bottom w:val="single" w:color="666666" w:themeColor="text1" w:themeTint="99" w:sz="4" w:space="0"/>
         </w:tcBorders>
       </w:tcPr>
     </w:tblStylePr>
     <w:tblStylePr w:type="nwCell">
-      <w:tblPr/>
       <w:tcPr>
         <w:tcBorders>
-          <w:bottom w:val="single" w:sz="4" w:space="0" w:color="666666" w:themeColor="text1" w:themeTint="99"/>
+          <w:bottom w:val="single" w:color="666666" w:themeColor="text1" w:themeTint="99" w:sz="4" w:space="0"/>
         </w:tcBorders>
       </w:tcPr>
     </w:tblStylePr>
     <w:tblStylePr w:type="seCell">
-      <w:tblPr/>
       <w:tcPr>
         <w:tcBorders>
-          <w:top w:val="single" w:sz="4" w:space="0" w:color="666666" w:themeColor="text1" w:themeTint="99"/>
+          <w:top w:val="single" w:color="666666" w:themeColor="text1" w:themeTint="99" w:sz="4" w:space="0"/>
         </w:tcBorders>
       </w:tcPr>
     </w:tblStylePr>
     <w:tblStylePr w:type="swCell">
-      <w:tblPr/>
       <w:tcPr>
         <w:tcBorders>
-          <w:top w:val="single" w:sz="4" w:space="0" w:color="666666" w:themeColor="text1" w:themeTint="99"/>
+          <w:top w:val="single" w:color="666666" w:themeColor="text1" w:themeTint="99" w:sz="4" w:space="0"/>
         </w:tcBorders>
       </w:tcPr>
     </w:tblStylePr>
   </w:style>
-  <w:style w:type="table" w:styleId="Tablaconcuadrcula7concolores-nfasis3">
+  <w:style w:type="table" w:customStyle="1" w:styleId="8">
     <w:name w:val="Grid Table 7 Colorful Accent 3"/>
-    <w:basedOn w:val="Tablanormal"/>
+    <w:basedOn w:val="3"/>
     <w:uiPriority w:val="52"/>
-    <w:rsid w:val="007E0189"/>
     <w:pPr>
       <w:spacing w:after="0" w:line="240" w:lineRule="auto"/>
     </w:pPr>
     <w:rPr>
-      <w:color w:val="7B7B7B" w:themeColor="accent3" w:themeShade="BF"/>
+      <w:color w:val="7C7C7C" w:themeColor="accent3" w:themeShade="BF"/>
     </w:rPr>
     <w:tblPr>
-      <w:tblStyleRowBandSize w:val="1"/>
-      <w:tblStyleColBandSize w:val="1"/>
       <w:tblBorders>
-        <w:top w:val="single" w:sz="4" w:space="0" w:color="C9C9C9" w:themeColor="accent3" w:themeTint="99"/>
-        <w:left w:val="single" w:sz="4" w:space="0" w:color="C9C9C9" w:themeColor="accent3" w:themeTint="99"/>
-        <w:bottom w:val="single" w:sz="4" w:space="0" w:color="C9C9C9" w:themeColor="accent3" w:themeTint="99"/>
-        <w:right w:val="single" w:sz="4" w:space="0" w:color="C9C9C9" w:themeColor="accent3" w:themeTint="99"/>
-        <w:insideH w:val="single" w:sz="4" w:space="0" w:color="C9C9C9" w:themeColor="accent3" w:themeTint="99"/>
-        <w:insideV w:val="single" w:sz="4" w:space="0" w:color="C9C9C9" w:themeColor="accent3" w:themeTint="99"/>
+        <w:top w:val="single" w:color="C8C8C8" w:themeColor="accent3" w:themeTint="99" w:sz="4" w:space="0"/>
+        <w:left w:val="single" w:color="C8C8C8" w:themeColor="accent3" w:themeTint="99" w:sz="4" w:space="0"/>
+        <w:bottom w:val="single" w:color="C8C8C8" w:themeColor="accent3" w:themeTint="99" w:sz="4" w:space="0"/>
+        <w:right w:val="single" w:color="C8C8C8" w:themeColor="accent3" w:themeTint="99" w:sz="4" w:space="0"/>
+        <w:insideH w:val="single" w:color="C8C8C8" w:themeColor="accent3" w:themeTint="99" w:sz="4" w:space="0"/>
+        <w:insideV w:val="single" w:color="C8C8C8" w:themeColor="accent3" w:themeTint="99" w:sz="4" w:space="0"/>
       </w:tblBorders>
     </w:tblPr>
     <w:tblStylePr w:type="firstRow">
@@ -4397,7 +4407,6 @@
         <w:b/>
         <w:bCs/>
       </w:rPr>
-      <w:tblPr/>
       <w:tcPr>
         <w:tcBorders>
           <w:top w:val="nil"/>
@@ -4414,7 +4423,6 @@
         <w:b/>
         <w:bCs/>
       </w:rPr>
-      <w:tblPr/>
       <w:tcPr>
         <w:tcBorders>
           <w:left w:val="nil"/>
@@ -4434,7 +4442,6 @@
         <w:i/>
         <w:iCs/>
       </w:rPr>
-      <w:tblPr/>
       <w:tcPr>
         <w:tcBorders>
           <w:top w:val="nil"/>
@@ -4451,7 +4458,6 @@
         <w:i/>
         <w:iCs/>
       </w:rPr>
-      <w:tblPr/>
       <w:tcPr>
         <w:tcBorders>
           <w:top w:val="nil"/>
@@ -4464,46 +4470,40 @@
       </w:tcPr>
     </w:tblStylePr>
     <w:tblStylePr w:type="band1Vert">
-      <w:tblPr/>
       <w:tcPr>
-        <w:shd w:val="clear" w:color="auto" w:fill="EDEDED" w:themeFill="accent3" w:themeFillTint="33"/>
+        <w:shd w:val="clear" w:color="auto" w:fill="ECECEC" w:themeFill="accent3" w:themeFillTint="33"/>
       </w:tcPr>
     </w:tblStylePr>
     <w:tblStylePr w:type="band1Horz">
-      <w:tblPr/>
       <w:tcPr>
-        <w:shd w:val="clear" w:color="auto" w:fill="EDEDED" w:themeFill="accent3" w:themeFillTint="33"/>
+        <w:shd w:val="clear" w:color="auto" w:fill="ECECEC" w:themeFill="accent3" w:themeFillTint="33"/>
       </w:tcPr>
     </w:tblStylePr>
     <w:tblStylePr w:type="neCell">
-      <w:tblPr/>
       <w:tcPr>
         <w:tcBorders>
-          <w:bottom w:val="single" w:sz="4" w:space="0" w:color="C9C9C9" w:themeColor="accent3" w:themeTint="99"/>
+          <w:bottom w:val="single" w:color="C8C8C8" w:themeColor="accent3" w:themeTint="99" w:sz="4" w:space="0"/>
         </w:tcBorders>
       </w:tcPr>
     </w:tblStylePr>
     <w:tblStylePr w:type="nwCell">
-      <w:tblPr/>
       <w:tcPr>
         <w:tcBorders>
-          <w:bottom w:val="single" w:sz="4" w:space="0" w:color="C9C9C9" w:themeColor="accent3" w:themeTint="99"/>
+          <w:bottom w:val="single" w:color="C8C8C8" w:themeColor="accent3" w:themeTint="99" w:sz="4" w:space="0"/>
         </w:tcBorders>
       </w:tcPr>
     </w:tblStylePr>
     <w:tblStylePr w:type="seCell">
-      <w:tblPr/>
       <w:tcPr>
         <w:tcBorders>
-          <w:top w:val="single" w:sz="4" w:space="0" w:color="C9C9C9" w:themeColor="accent3" w:themeTint="99"/>
+          <w:top w:val="single" w:color="C8C8C8" w:themeColor="accent3" w:themeTint="99" w:sz="4" w:space="0"/>
         </w:tcBorders>
       </w:tcPr>
     </w:tblStylePr>
     <w:tblStylePr w:type="swCell">
-      <w:tblPr/>
       <w:tcPr>
         <w:tcBorders>
-          <w:top w:val="single" w:sz="4" w:space="0" w:color="C9C9C9" w:themeColor="accent3" w:themeTint="99"/>
+          <w:top w:val="single" w:color="C8C8C8" w:themeColor="accent3" w:themeTint="99" w:sz="4" w:space="0"/>
         </w:tcBorders>
       </w:tcPr>
     </w:tblStylePr>
@@ -4554,7 +4554,7 @@
     </a:clrScheme>
     <a:fontScheme name="Office">
       <a:majorFont>
-        <a:latin typeface="Calibri Light" panose="020F0302020204030204"/>
+        <a:latin typeface="Calibri Light"/>
         <a:ea typeface=""/>
         <a:cs typeface=""/>
         <a:font script="Jpan" typeface="ＭＳ ゴシック"/>
@@ -4589,7 +4589,7 @@
         <a:font script="Geor" typeface="Sylfaen"/>
       </a:majorFont>
       <a:minorFont>
-        <a:latin typeface="Calibri" panose="020F0502020204030204"/>
+        <a:latin typeface="Calibri"/>
         <a:ea typeface=""/>
         <a:cs typeface=""/>
         <a:font script="Jpan" typeface="ＭＳ 明朝"/>
@@ -4763,11 +4763,19 @@
     </a:fmtScheme>
   </a:themeElements>
   <a:objectDefaults/>
-  <a:extraClrSchemeLst/>
-  <a:extLst>
-    <a:ext uri="{05A4C25C-085E-4340-85A3-A5531E510DB2}">
-      <thm15:themeFamily xmlns:thm15="http://schemas.microsoft.com/office/thememl/2012/main" name="Office Theme" id="{62F939B6-93AF-4DB8-9C6B-D6C7DFDC589F}" vid="{4A3C46E8-61CC-4603-A589-7422A47A8E4A}"/>
-    </a:ext>
-  </a:extLst>
 </a:theme>
+</file>
+
+<file path=customXml/item1.xml><?xml version="1.0" encoding="utf-8"?>
+<s:customData xmlns="http://www.wps.cn/officeDocument/2013/wpsCustomData" xmlns:s="http://www.wps.cn/officeDocument/2013/wpsCustomData">
+  <customSectProps/>
+</s:customData>
+</file>
+
+<file path=customXml/itemProps1.xml><?xml version="1.0" encoding="utf-8"?>
+<ds:datastoreItem xmlns:ds="http://schemas.openxmlformats.org/officeDocument/2006/customXml" ds:itemID="{B1977F7D-205B-4081-913C-38D41E755F92}">
+  <ds:schemaRefs>
+    <ds:schemaRef ds:uri="http://www.wps.cn/officeDocument/2013/wpsCustomData"/>
+  </ds:schemaRefs>
+</ds:datastoreItem>
 </file>
</xml_diff>